<commit_message>
Fixed a legend in one of the plots.
</commit_message>
<xml_diff>
--- a/results.docx
+++ b/results.docx
@@ -6201,7 +6201,7 @@
         </w:rPr>
         <w:lastRenderedPageBreak/>
         <w:drawing>
-          <wp:inline distT="0" distB="0" distL="0" distR="0" wp14:anchorId="39EE7992" wp14:editId="36D7114C">
+          <wp:inline distT="0" distB="0" distL="0" distR="0" wp14:anchorId="39EE7992" wp14:editId="7888E9CE">
             <wp:extent cx="5850000" cy="3302000"/>
             <wp:effectExtent l="0" t="0" r="0" b="0"/>
             <wp:docPr id="559319891" name="Picture 4"/>
@@ -7546,7 +7546,6 @@
           <w:bCs/>
           <w:sz w:val="20"/>
           <w:szCs w:val="20"/>
-          <w:lang/>
         </w:rPr>
       </w:pPr>
       <w:r>
@@ -7613,7 +7612,7 @@
           <w:noProof/>
         </w:rPr>
         <w:drawing>
-          <wp:inline distT="0" distB="0" distL="0" distR="0" wp14:anchorId="086AF4D7" wp14:editId="726CF244">
+          <wp:inline distT="0" distB="0" distL="0" distR="0" wp14:anchorId="086AF4D7" wp14:editId="39727F42">
             <wp:extent cx="5852160" cy="3295021"/>
             <wp:effectExtent l="0" t="0" r="2540" b="0"/>
             <wp:docPr id="800922106" name="Picture 1"/>
@@ -7724,10 +7723,10 @@
           <w:noProof/>
         </w:rPr>
         <w:drawing>
-          <wp:inline distT="0" distB="0" distL="0" distR="0" wp14:anchorId="36AA1DB4" wp14:editId="5624D277">
+          <wp:inline distT="0" distB="0" distL="0" distR="0" wp14:anchorId="32D80195" wp14:editId="5FA4342D">
             <wp:extent cx="5852160" cy="3295021"/>
             <wp:effectExtent l="0" t="0" r="2540" b="0"/>
-            <wp:docPr id="729098350" name="Picture 2" descr="A graph of a number of patients&#10;&#10;Description automatically generated"/>
+            <wp:docPr id="449858065" name="Picture 1" descr="A graph of a number of blood vessels&#10;&#10;Description automatically generated"/>
             <wp:cNvGraphicFramePr>
               <a:graphicFrameLocks xmlns:a="http://schemas.openxmlformats.org/drawingml/2006/main" noChangeAspect="1"/>
             </wp:cNvGraphicFramePr>
@@ -7735,7 +7734,7 @@
               <a:graphicData uri="http://schemas.openxmlformats.org/drawingml/2006/picture">
                 <pic:pic xmlns:pic="http://schemas.openxmlformats.org/drawingml/2006/picture">
                   <pic:nvPicPr>
-                    <pic:cNvPr id="729098350" name="Picture 2" descr="A graph of a number of patients&#10;&#10;Description automatically generated"/>
+                    <pic:cNvPr id="449858065" name="Picture 1" descr="A graph of a number of blood vessels&#10;&#10;Description automatically generated"/>
                     <pic:cNvPicPr/>
                   </pic:nvPicPr>
                   <pic:blipFill>
@@ -7850,7 +7849,7 @@
           <w:szCs w:val="20"/>
         </w:rPr>
         <w:drawing>
-          <wp:inline distT="0" distB="0" distL="0" distR="0" wp14:anchorId="5C9382AF" wp14:editId="31ADF133">
+          <wp:inline distT="0" distB="0" distL="0" distR="0" wp14:anchorId="5C9382AF" wp14:editId="2FFEDE55">
             <wp:extent cx="2190750" cy="3295650"/>
             <wp:effectExtent l="0" t="0" r="0" b="0"/>
             <wp:docPr id="2031735754" name="Picture 2"/>
@@ -13460,7 +13459,7 @@
         </w:rPr>
         <w:lastRenderedPageBreak/>
         <w:drawing>
-          <wp:inline distT="0" distB="0" distL="0" distR="0" wp14:anchorId="29B658CA" wp14:editId="69B7225B">
+          <wp:inline distT="0" distB="0" distL="0" distR="0" wp14:anchorId="29B658CA" wp14:editId="6B1F6F54">
             <wp:extent cx="5850000" cy="3302000"/>
             <wp:effectExtent l="0" t="0" r="0" b="0"/>
             <wp:docPr id="1282016234" name="Picture 3"/>
@@ -14104,7 +14103,6 @@
               <w:rPr>
                 <w:sz w:val="20"/>
                 <w:szCs w:val="20"/>
-                <w:lang/>
               </w:rPr>
             </w:pPr>
             <w:r>
@@ -16838,11 +16836,6 @@
       </w:tr>
     </w:tbl>
     <w:p>
-      <w:pPr>
-        <w:rPr>
-          <w:lang/>
-        </w:rPr>
-      </w:pPr>
       <w:r>
         <w:rPr>
           <w:lang w:val="sl-SI"/>
@@ -16884,7 +16877,7 @@
           <w:lang w:val="sl-SI"/>
         </w:rPr>
         <w:drawing>
-          <wp:inline distT="0" distB="0" distL="0" distR="0" wp14:anchorId="698367BE" wp14:editId="00F247BF">
+          <wp:inline distT="0" distB="0" distL="0" distR="0" wp14:anchorId="698367BE" wp14:editId="02895F73">
             <wp:extent cx="5850000" cy="3309354"/>
             <wp:effectExtent l="0" t="0" r="0" b="5715"/>
             <wp:docPr id="1453738736" name="Picture 1"/>
@@ -16991,7 +16984,7 @@
           <w:lang w:val="sl-SI"/>
         </w:rPr>
         <w:drawing>
-          <wp:inline distT="0" distB="0" distL="0" distR="0" wp14:anchorId="386F452B" wp14:editId="4829A6D6">
+          <wp:inline distT="0" distB="0" distL="0" distR="0" wp14:anchorId="386F452B" wp14:editId="29E99F1A">
             <wp:extent cx="5850000" cy="3309354"/>
             <wp:effectExtent l="0" t="0" r="0" b="5715"/>
             <wp:docPr id="259136345" name="Picture 7"/>
@@ -22087,6 +22080,7 @@
   <w:style w:type="character" w:default="1" w:styleId="DefaultParagraphFont">
     <w:name w:val="Default Paragraph Font"/>
     <w:uiPriority w:val="1"/>
+    <w:semiHidden/>
     <w:unhideWhenUsed/>
   </w:style>
   <w:style w:type="table" w:default="1" w:styleId="TableNormal">

</xml_diff>

<commit_message>
Updates to KM analysis
</commit_message>
<xml_diff>
--- a/results.docx
+++ b/results.docx
@@ -131,25 +131,7 @@
           <w:sz w:val="20"/>
           <w:szCs w:val="20"/>
         </w:rPr>
-        <w:t xml:space="preserve"> from the sample (e.g., when working with group level proportions) we used </w:t>
-      </w:r>
-      <w:proofErr w:type="spellStart"/>
-      <w:r>
-        <w:rPr>
-          <w:rFonts w:eastAsiaTheme="minorEastAsia"/>
-          <w:sz w:val="20"/>
-          <w:szCs w:val="20"/>
-        </w:rPr>
-        <w:t>bootstraping</w:t>
-      </w:r>
-      <w:proofErr w:type="spellEnd"/>
-      <w:r>
-        <w:rPr>
-          <w:rFonts w:eastAsiaTheme="minorEastAsia"/>
-          <w:sz w:val="20"/>
-          <w:szCs w:val="20"/>
-        </w:rPr>
-        <w:t xml:space="preserve"> to estimate the uncertainty.</w:t>
+        <w:t xml:space="preserve"> from the sample (e.g., when working with group level proportions) we used bootstraping to estimate the uncertainty.</w:t>
       </w:r>
     </w:p>
     <w:p>
@@ -871,7 +853,6 @@
                 <w:szCs w:val="20"/>
               </w:rPr>
             </w:pPr>
-            <w:proofErr w:type="spellStart"/>
             <w:r>
               <w:rPr>
                 <w:b/>
@@ -881,7 +862,6 @@
               </w:rPr>
               <w:t>bmi</w:t>
             </w:r>
-            <w:proofErr w:type="spellEnd"/>
           </w:p>
         </w:tc>
         <w:tc>
@@ -983,7 +963,6 @@
                 <w:szCs w:val="20"/>
               </w:rPr>
             </w:pPr>
-            <w:proofErr w:type="spellStart"/>
             <w:r>
               <w:rPr>
                 <w:b/>
@@ -993,7 +972,6 @@
               </w:rPr>
               <w:t>la_volume_index</w:t>
             </w:r>
-            <w:proofErr w:type="spellEnd"/>
           </w:p>
         </w:tc>
         <w:tc>
@@ -1095,7 +1073,6 @@
                 <w:szCs w:val="20"/>
               </w:rPr>
             </w:pPr>
-            <w:proofErr w:type="spellStart"/>
             <w:r>
               <w:rPr>
                 <w:b/>
@@ -1105,7 +1082,6 @@
               </w:rPr>
               <w:t>la_size</w:t>
             </w:r>
-            <w:proofErr w:type="spellEnd"/>
           </w:p>
         </w:tc>
         <w:tc>
@@ -1207,7 +1183,6 @@
                 <w:szCs w:val="20"/>
               </w:rPr>
             </w:pPr>
-            <w:proofErr w:type="spellStart"/>
             <w:r>
               <w:rPr>
                 <w:b/>
@@ -1217,7 +1192,6 @@
               </w:rPr>
               <w:t>lvedvi</w:t>
             </w:r>
-            <w:proofErr w:type="spellEnd"/>
           </w:p>
         </w:tc>
         <w:tc>
@@ -1312,7 +1286,6 @@
                 <w:szCs w:val="20"/>
               </w:rPr>
             </w:pPr>
-            <w:proofErr w:type="spellStart"/>
             <w:r>
               <w:rPr>
                 <w:b/>
@@ -1322,7 +1295,6 @@
               </w:rPr>
               <w:t>lvef</w:t>
             </w:r>
-            <w:proofErr w:type="spellEnd"/>
           </w:p>
         </w:tc>
         <w:tc>
@@ -1424,7 +1396,6 @@
                 <w:szCs w:val="20"/>
               </w:rPr>
             </w:pPr>
-            <w:proofErr w:type="spellStart"/>
             <w:r>
               <w:rPr>
                 <w:b/>
@@ -1434,7 +1405,6 @@
               </w:rPr>
               <w:t>class_III_drugs</w:t>
             </w:r>
-            <w:proofErr w:type="spellEnd"/>
           </w:p>
         </w:tc>
         <w:tc>
@@ -1536,7 +1506,6 @@
                 <w:szCs w:val="20"/>
               </w:rPr>
             </w:pPr>
-            <w:proofErr w:type="spellStart"/>
             <w:r>
               <w:rPr>
                 <w:b/>
@@ -1546,7 +1515,6 @@
               </w:rPr>
               <w:t>class_I_drugs</w:t>
             </w:r>
-            <w:proofErr w:type="spellEnd"/>
           </w:p>
         </w:tc>
         <w:tc>
@@ -1641,7 +1609,6 @@
                 <w:szCs w:val="20"/>
               </w:rPr>
             </w:pPr>
-            <w:proofErr w:type="spellStart"/>
             <w:r>
               <w:rPr>
                 <w:b/>
@@ -1651,7 +1618,6 @@
               </w:rPr>
               <w:t>beta_blockers</w:t>
             </w:r>
-            <w:proofErr w:type="spellEnd"/>
           </w:p>
         </w:tc>
         <w:tc>
@@ -1849,7 +1815,6 @@
                 <w:szCs w:val="20"/>
               </w:rPr>
             </w:pPr>
-            <w:proofErr w:type="spellStart"/>
             <w:r>
               <w:rPr>
                 <w:b/>
@@ -1859,7 +1824,6 @@
               </w:rPr>
               <w:t>probnp</w:t>
             </w:r>
-            <w:proofErr w:type="spellEnd"/>
           </w:p>
         </w:tc>
         <w:tc>
@@ -1961,7 +1925,6 @@
                 <w:szCs w:val="20"/>
               </w:rPr>
             </w:pPr>
-            <w:proofErr w:type="spellStart"/>
             <w:r>
               <w:rPr>
                 <w:b/>
@@ -1971,7 +1934,6 @@
               </w:rPr>
               <w:t>chf</w:t>
             </w:r>
-            <w:proofErr w:type="spellEnd"/>
           </w:p>
         </w:tc>
         <w:tc>
@@ -2066,7 +2028,6 @@
                 <w:szCs w:val="20"/>
               </w:rPr>
             </w:pPr>
-            <w:proofErr w:type="spellStart"/>
             <w:r>
               <w:rPr>
                 <w:b/>
@@ -2076,7 +2037,6 @@
               </w:rPr>
               <w:t>hypertension_history</w:t>
             </w:r>
-            <w:proofErr w:type="spellEnd"/>
           </w:p>
         </w:tc>
         <w:tc>
@@ -2288,7 +2248,6 @@
                 <w:szCs w:val="20"/>
               </w:rPr>
             </w:pPr>
-            <w:proofErr w:type="spellStart"/>
             <w:r>
               <w:rPr>
                 <w:b/>
@@ -2298,7 +2257,6 @@
               </w:rPr>
               <w:t>diabetes_history</w:t>
             </w:r>
-            <w:proofErr w:type="spellEnd"/>
           </w:p>
         </w:tc>
         <w:tc>
@@ -2393,7 +2351,6 @@
                 <w:szCs w:val="20"/>
               </w:rPr>
             </w:pPr>
-            <w:proofErr w:type="spellStart"/>
             <w:r>
               <w:rPr>
                 <w:b/>
@@ -2403,7 +2360,6 @@
               </w:rPr>
               <w:t>vascular_disease</w:t>
             </w:r>
-            <w:proofErr w:type="spellEnd"/>
           </w:p>
         </w:tc>
         <w:tc>
@@ -2725,7 +2681,6 @@
                 <w:szCs w:val="20"/>
               </w:rPr>
             </w:pPr>
-            <w:proofErr w:type="spellStart"/>
             <w:r>
               <w:rPr>
                 <w:b/>
@@ -2735,7 +2690,6 @@
               </w:rPr>
               <w:t>cied</w:t>
             </w:r>
-            <w:proofErr w:type="spellEnd"/>
           </w:p>
         </w:tc>
         <w:tc>
@@ -3034,7 +2988,6 @@
                 <w:szCs w:val="20"/>
               </w:rPr>
             </w:pPr>
-            <w:proofErr w:type="spellStart"/>
             <w:r>
               <w:rPr>
                 <w:b/>
@@ -3044,7 +2997,6 @@
               </w:rPr>
               <w:t>skin_skin_time</w:t>
             </w:r>
-            <w:proofErr w:type="spellEnd"/>
           </w:p>
         </w:tc>
         <w:tc>
@@ -3153,7 +3105,6 @@
                 <w:szCs w:val="20"/>
               </w:rPr>
             </w:pPr>
-            <w:proofErr w:type="spellStart"/>
             <w:r>
               <w:rPr>
                 <w:b/>
@@ -3163,7 +3114,6 @@
               </w:rPr>
               <w:t>la_dwell_time</w:t>
             </w:r>
-            <w:proofErr w:type="spellEnd"/>
           </w:p>
         </w:tc>
         <w:tc>
@@ -3265,7 +3215,6 @@
                 <w:szCs w:val="20"/>
               </w:rPr>
             </w:pPr>
-            <w:proofErr w:type="spellStart"/>
             <w:r>
               <w:rPr>
                 <w:b/>
@@ -3275,7 +3224,6 @@
               </w:rPr>
               <w:t>ablation_time</w:t>
             </w:r>
-            <w:proofErr w:type="spellEnd"/>
           </w:p>
         </w:tc>
         <w:tc>
@@ -3377,7 +3325,6 @@
                 <w:szCs w:val="20"/>
               </w:rPr>
             </w:pPr>
-            <w:proofErr w:type="spellStart"/>
             <w:r>
               <w:rPr>
                 <w:b/>
@@ -3387,7 +3334,6 @@
               </w:rPr>
               <w:t>ablation_time_hd</w:t>
             </w:r>
-            <w:proofErr w:type="spellEnd"/>
           </w:p>
         </w:tc>
         <w:tc>
@@ -3482,7 +3428,6 @@
                 <w:szCs w:val="20"/>
               </w:rPr>
             </w:pPr>
-            <w:proofErr w:type="spellStart"/>
             <w:r>
               <w:rPr>
                 <w:b/>
@@ -3492,7 +3437,6 @@
               </w:rPr>
               <w:t>hd_map_time</w:t>
             </w:r>
-            <w:proofErr w:type="spellEnd"/>
           </w:p>
         </w:tc>
         <w:tc>
@@ -3587,7 +3531,6 @@
                 <w:szCs w:val="20"/>
               </w:rPr>
             </w:pPr>
-            <w:proofErr w:type="spellStart"/>
             <w:r>
               <w:rPr>
                 <w:b/>
@@ -3597,7 +3540,6 @@
               </w:rPr>
               <w:t>numer_of_rf_lesions_pvi</w:t>
             </w:r>
-            <w:proofErr w:type="spellEnd"/>
           </w:p>
         </w:tc>
         <w:tc>
@@ -3699,7 +3641,6 @@
                 <w:szCs w:val="20"/>
               </w:rPr>
             </w:pPr>
-            <w:proofErr w:type="spellStart"/>
             <w:r>
               <w:rPr>
                 <w:b/>
@@ -3709,7 +3650,6 @@
               </w:rPr>
               <w:t>additional_lesions_hd</w:t>
             </w:r>
-            <w:proofErr w:type="spellEnd"/>
           </w:p>
         </w:tc>
         <w:tc>
@@ -3804,7 +3744,6 @@
                 <w:szCs w:val="20"/>
               </w:rPr>
             </w:pPr>
-            <w:proofErr w:type="spellStart"/>
             <w:r>
               <w:rPr>
                 <w:b/>
@@ -3814,7 +3753,6 @@
               </w:rPr>
               <w:t>first_pass_rspv</w:t>
             </w:r>
-            <w:proofErr w:type="spellEnd"/>
           </w:p>
         </w:tc>
         <w:tc>
@@ -3916,7 +3854,6 @@
                 <w:szCs w:val="20"/>
               </w:rPr>
             </w:pPr>
-            <w:proofErr w:type="spellStart"/>
             <w:r>
               <w:rPr>
                 <w:b/>
@@ -3926,7 +3863,6 @@
               </w:rPr>
               <w:t>first_pass_ripv</w:t>
             </w:r>
-            <w:proofErr w:type="spellEnd"/>
           </w:p>
         </w:tc>
         <w:tc>
@@ -4028,7 +3964,6 @@
                 <w:szCs w:val="20"/>
               </w:rPr>
             </w:pPr>
-            <w:proofErr w:type="spellStart"/>
             <w:r>
               <w:rPr>
                 <w:b/>
@@ -4038,7 +3973,6 @@
               </w:rPr>
               <w:t>first_pass_lspv</w:t>
             </w:r>
-            <w:proofErr w:type="spellEnd"/>
           </w:p>
         </w:tc>
         <w:tc>
@@ -4140,7 +4074,6 @@
                 <w:szCs w:val="20"/>
               </w:rPr>
             </w:pPr>
-            <w:proofErr w:type="spellStart"/>
             <w:r>
               <w:rPr>
                 <w:b/>
@@ -4150,7 +4083,6 @@
               </w:rPr>
               <w:t>first_pass_lipv</w:t>
             </w:r>
-            <w:proofErr w:type="spellEnd"/>
           </w:p>
         </w:tc>
         <w:tc>
@@ -4252,7 +4184,6 @@
                 <w:szCs w:val="20"/>
               </w:rPr>
             </w:pPr>
-            <w:proofErr w:type="spellStart"/>
             <w:r>
               <w:rPr>
                 <w:b/>
@@ -4262,7 +4193,6 @@
               </w:rPr>
               <w:t>first_pass_per_patient</w:t>
             </w:r>
-            <w:proofErr w:type="spellEnd"/>
           </w:p>
         </w:tc>
         <w:tc>
@@ -4364,7 +4294,6 @@
                 <w:szCs w:val="20"/>
               </w:rPr>
             </w:pPr>
-            <w:proofErr w:type="spellStart"/>
             <w:r>
               <w:rPr>
                 <w:b/>
@@ -4374,7 +4303,6 @@
               </w:rPr>
               <w:t>cti</w:t>
             </w:r>
-            <w:proofErr w:type="spellEnd"/>
           </w:p>
         </w:tc>
         <w:tc>
@@ -4622,17 +4550,8 @@
           <w:b/>
           <w:bCs/>
         </w:rPr>
-        <w:t xml:space="preserve">Segments and </w:t>
-      </w:r>
-      <w:proofErr w:type="spellStart"/>
-      <w:r>
-        <w:rPr>
-          <w:b/>
-          <w:bCs/>
-        </w:rPr>
-        <w:t>dormants</w:t>
-      </w:r>
-      <w:proofErr w:type="spellEnd"/>
+        <w:t>Segments and dormants</w:t>
+      </w:r>
     </w:p>
     <w:p>
       <w:pPr>
@@ -4696,7 +4615,6 @@
                 <w:szCs w:val="20"/>
               </w:rPr>
             </w:pPr>
-            <w:proofErr w:type="spellStart"/>
             <w:r>
               <w:rPr>
                 <w:b/>
@@ -4706,7 +4624,6 @@
               </w:rPr>
               <w:t>lokacija</w:t>
             </w:r>
-            <w:proofErr w:type="spellEnd"/>
           </w:p>
         </w:tc>
         <w:tc>
@@ -4728,7 +4645,6 @@
                 <w:szCs w:val="20"/>
               </w:rPr>
             </w:pPr>
-            <w:proofErr w:type="spellStart"/>
             <w:r>
               <w:rPr>
                 <w:b/>
@@ -4738,7 +4654,6 @@
               </w:rPr>
               <w:t>število</w:t>
             </w:r>
-            <w:proofErr w:type="spellEnd"/>
           </w:p>
         </w:tc>
         <w:tc>
@@ -4760,7 +4675,6 @@
                 <w:szCs w:val="20"/>
               </w:rPr>
             </w:pPr>
-            <w:proofErr w:type="spellStart"/>
             <w:r>
               <w:rPr>
                 <w:b/>
@@ -4770,7 +4684,6 @@
               </w:rPr>
               <w:t>delež</w:t>
             </w:r>
-            <w:proofErr w:type="spellEnd"/>
           </w:p>
         </w:tc>
       </w:tr>
@@ -4828,7 +4741,6 @@
                 <w:szCs w:val="20"/>
               </w:rPr>
             </w:pPr>
-            <w:proofErr w:type="spellStart"/>
             <w:r>
               <w:rPr>
                 <w:b/>
@@ -4838,7 +4750,6 @@
               </w:rPr>
               <w:t>rspv_rr</w:t>
             </w:r>
-            <w:proofErr w:type="spellEnd"/>
           </w:p>
         </w:tc>
         <w:tc>
@@ -4935,7 +4846,6 @@
                 <w:szCs w:val="20"/>
               </w:rPr>
             </w:pPr>
-            <w:proofErr w:type="spellStart"/>
             <w:r>
               <w:rPr>
                 <w:b/>
@@ -4945,7 +4855,6 @@
               </w:rPr>
               <w:t>rspv_ra</w:t>
             </w:r>
-            <w:proofErr w:type="spellEnd"/>
           </w:p>
         </w:tc>
         <w:tc>
@@ -5040,7 +4949,6 @@
                 <w:szCs w:val="20"/>
               </w:rPr>
             </w:pPr>
-            <w:proofErr w:type="spellStart"/>
             <w:r>
               <w:rPr>
                 <w:b/>
@@ -5050,7 +4958,6 @@
               </w:rPr>
               <w:t>rspv_rp</w:t>
             </w:r>
-            <w:proofErr w:type="spellEnd"/>
           </w:p>
         </w:tc>
         <w:tc>
@@ -5225,7 +5132,6 @@
                 <w:szCs w:val="20"/>
               </w:rPr>
             </w:pPr>
-            <w:proofErr w:type="spellStart"/>
             <w:r>
               <w:rPr>
                 <w:b/>
@@ -5235,7 +5141,6 @@
               </w:rPr>
               <w:t>ripv_ra</w:t>
             </w:r>
-            <w:proofErr w:type="spellEnd"/>
           </w:p>
         </w:tc>
         <w:tc>
@@ -5330,7 +5235,6 @@
                 <w:szCs w:val="20"/>
               </w:rPr>
             </w:pPr>
-            <w:proofErr w:type="spellStart"/>
             <w:r>
               <w:rPr>
                 <w:b/>
@@ -5340,7 +5244,6 @@
               </w:rPr>
               <w:t>ripv_rp</w:t>
             </w:r>
-            <w:proofErr w:type="spellEnd"/>
           </w:p>
         </w:tc>
         <w:tc>
@@ -5435,7 +5338,6 @@
                 <w:szCs w:val="20"/>
               </w:rPr>
             </w:pPr>
-            <w:proofErr w:type="spellStart"/>
             <w:r>
               <w:rPr>
                 <w:b/>
@@ -5445,7 +5347,6 @@
               </w:rPr>
               <w:t>ripv_ri</w:t>
             </w:r>
-            <w:proofErr w:type="spellEnd"/>
           </w:p>
         </w:tc>
         <w:tc>
@@ -5709,7 +5610,6 @@
                 <w:szCs w:val="20"/>
               </w:rPr>
             </w:pPr>
-            <w:proofErr w:type="spellStart"/>
             <w:r>
               <w:rPr>
                 <w:b/>
@@ -5719,7 +5619,6 @@
               </w:rPr>
               <w:t>lspv_lr</w:t>
             </w:r>
-            <w:proofErr w:type="spellEnd"/>
           </w:p>
         </w:tc>
         <w:tc>
@@ -5814,7 +5713,6 @@
                 <w:szCs w:val="20"/>
               </w:rPr>
             </w:pPr>
-            <w:proofErr w:type="spellStart"/>
             <w:r>
               <w:rPr>
                 <w:b/>
@@ -5824,7 +5722,6 @@
               </w:rPr>
               <w:t>lspv_lrg</w:t>
             </w:r>
-            <w:proofErr w:type="spellEnd"/>
           </w:p>
         </w:tc>
         <w:tc>
@@ -5919,7 +5816,6 @@
                 <w:szCs w:val="20"/>
               </w:rPr>
             </w:pPr>
-            <w:proofErr w:type="spellStart"/>
             <w:r>
               <w:rPr>
                 <w:b/>
@@ -5929,7 +5825,6 @@
               </w:rPr>
               <w:t>lspv_lp</w:t>
             </w:r>
-            <w:proofErr w:type="spellEnd"/>
           </w:p>
         </w:tc>
         <w:tc>
@@ -6104,7 +5999,6 @@
                 <w:szCs w:val="20"/>
               </w:rPr>
             </w:pPr>
-            <w:proofErr w:type="spellStart"/>
             <w:r>
               <w:rPr>
                 <w:b/>
@@ -6114,7 +6008,6 @@
               </w:rPr>
               <w:t>lipv_la</w:t>
             </w:r>
-            <w:proofErr w:type="spellEnd"/>
           </w:p>
         </w:tc>
         <w:tc>
@@ -6209,7 +6102,6 @@
                 <w:szCs w:val="20"/>
               </w:rPr>
             </w:pPr>
-            <w:proofErr w:type="spellStart"/>
             <w:r>
               <w:rPr>
                 <w:b/>
@@ -6219,7 +6111,6 @@
               </w:rPr>
               <w:t>lipv_li</w:t>
             </w:r>
-            <w:proofErr w:type="spellEnd"/>
           </w:p>
         </w:tc>
         <w:tc>
@@ -6314,7 +6205,6 @@
                 <w:szCs w:val="20"/>
               </w:rPr>
             </w:pPr>
-            <w:proofErr w:type="spellStart"/>
             <w:r>
               <w:rPr>
                 <w:b/>
@@ -6324,7 +6214,6 @@
               </w:rPr>
               <w:t>lipv_lp</w:t>
             </w:r>
-            <w:proofErr w:type="spellEnd"/>
           </w:p>
         </w:tc>
         <w:tc>
@@ -6426,7 +6315,7 @@
         </w:rPr>
         <w:lastRenderedPageBreak/>
         <w:drawing>
-          <wp:inline distT="0" distB="0" distL="0" distR="0" wp14:anchorId="39EE7992" wp14:editId="2EBEBB83">
+          <wp:inline distT="0" distB="0" distL="0" distR="0" wp14:anchorId="39EE7992" wp14:editId="4109AEF6">
             <wp:extent cx="5850000" cy="3302000"/>
             <wp:effectExtent l="0" t="0" r="0" b="0"/>
             <wp:docPr id="559319891" name="Picture 4"/>
@@ -6443,7 +6332,7 @@
                     </pic:cNvPicPr>
                   </pic:nvPicPr>
                   <pic:blipFill>
-                    <a:blip r:embed="rId5" cstate="print">
+                    <a:blip r:embed="rId7" cstate="print">
                       <a:extLst>
                         <a:ext uri="{28A0092B-C50C-407E-A947-70E740481C1C}">
                           <a14:useLocalDpi xmlns:a14="http://schemas.microsoft.com/office/drawing/2010/main" val="0"/>
@@ -6624,7 +6513,6 @@
                 <w:szCs w:val="20"/>
               </w:rPr>
             </w:pPr>
-            <w:proofErr w:type="spellStart"/>
             <w:r>
               <w:rPr>
                 <w:b/>
@@ -6634,7 +6522,6 @@
               </w:rPr>
               <w:t>la_volume_index</w:t>
             </w:r>
-            <w:proofErr w:type="spellEnd"/>
           </w:p>
         </w:tc>
         <w:tc>
@@ -6655,7 +6542,6 @@
                 <w:szCs w:val="20"/>
               </w:rPr>
             </w:pPr>
-            <w:proofErr w:type="spellStart"/>
             <w:r>
               <w:rPr>
                 <w:b/>
@@ -6665,7 +6551,6 @@
               </w:rPr>
               <w:t>razlika</w:t>
             </w:r>
-            <w:proofErr w:type="spellEnd"/>
           </w:p>
         </w:tc>
         <w:tc>
@@ -6969,7 +6854,6 @@
                 <w:szCs w:val="20"/>
               </w:rPr>
             </w:pPr>
-            <w:proofErr w:type="spellStart"/>
             <w:r>
               <w:rPr>
                 <w:b/>
@@ -6979,7 +6863,6 @@
               </w:rPr>
               <w:t>high_density</w:t>
             </w:r>
-            <w:proofErr w:type="spellEnd"/>
           </w:p>
         </w:tc>
         <w:tc>
@@ -7755,7 +7638,7 @@
                     <pic:cNvPicPr/>
                   </pic:nvPicPr>
                   <pic:blipFill>
-                    <a:blip r:embed="rId6" cstate="print">
+                    <a:blip r:embed="rId8" cstate="print">
                       <a:extLst>
                         <a:ext uri="{28A0092B-C50C-407E-A947-70E740481C1C}">
                           <a14:useLocalDpi xmlns:a14="http://schemas.microsoft.com/office/drawing/2010/main" val="0"/>
@@ -7864,7 +7747,7 @@
                     <pic:cNvPicPr/>
                   </pic:nvPicPr>
                   <pic:blipFill>
-                    <a:blip r:embed="rId7" cstate="print">
+                    <a:blip r:embed="rId9" cstate="print">
                       <a:extLst>
                         <a:ext uri="{28A0092B-C50C-407E-A947-70E740481C1C}">
                           <a14:useLocalDpi xmlns:a14="http://schemas.microsoft.com/office/drawing/2010/main" val="0"/>
@@ -7990,7 +7873,7 @@
                     </pic:cNvPicPr>
                   </pic:nvPicPr>
                   <pic:blipFill>
-                    <a:blip r:embed="rId8" cstate="print">
+                    <a:blip r:embed="rId10" cstate="print">
                       <a:extLst>
                         <a:ext uri="{28A0092B-C50C-407E-A947-70E740481C1C}">
                           <a14:useLocalDpi xmlns:a14="http://schemas.microsoft.com/office/drawing/2010/main" val="0"/>
@@ -8346,7 +8229,6 @@
                 <w:szCs w:val="20"/>
               </w:rPr>
             </w:pPr>
-            <w:proofErr w:type="spellStart"/>
             <w:r>
               <w:rPr>
                 <w:b/>
@@ -8356,7 +8238,6 @@
               </w:rPr>
               <w:t>ablate_reisolization_time</w:t>
             </w:r>
-            <w:proofErr w:type="spellEnd"/>
           </w:p>
         </w:tc>
         <w:tc>
@@ -8451,7 +8332,6 @@
                 <w:szCs w:val="20"/>
               </w:rPr>
             </w:pPr>
-            <w:proofErr w:type="spellStart"/>
             <w:r>
               <w:rPr>
                 <w:b/>
@@ -8461,7 +8341,6 @@
               </w:rPr>
               <w:t>ablate_removal_time_dormant</w:t>
             </w:r>
-            <w:proofErr w:type="spellEnd"/>
           </w:p>
         </w:tc>
         <w:tc>
@@ -8570,7 +8449,6 @@
                 <w:szCs w:val="20"/>
               </w:rPr>
             </w:pPr>
-            <w:proofErr w:type="spellStart"/>
             <w:r>
               <w:rPr>
                 <w:b/>
@@ -8580,7 +8458,6 @@
               </w:rPr>
               <w:t>rf_lesion_number_isolation</w:t>
             </w:r>
-            <w:proofErr w:type="spellEnd"/>
           </w:p>
         </w:tc>
         <w:tc>
@@ -8675,7 +8552,6 @@
                 <w:szCs w:val="20"/>
               </w:rPr>
             </w:pPr>
-            <w:proofErr w:type="spellStart"/>
             <w:r>
               <w:rPr>
                 <w:b/>
@@ -8685,7 +8561,6 @@
               </w:rPr>
               <w:t>rf_lesion_number_gap</w:t>
             </w:r>
-            <w:proofErr w:type="spellEnd"/>
           </w:p>
         </w:tc>
         <w:tc>
@@ -8813,17 +8688,8 @@
           <w:b/>
           <w:bCs/>
         </w:rPr>
-        <w:t xml:space="preserve">Incidence of </w:t>
-      </w:r>
-      <w:proofErr w:type="spellStart"/>
-      <w:r>
-        <w:rPr>
-          <w:b/>
-          <w:bCs/>
-        </w:rPr>
-        <w:t>unisolated</w:t>
-      </w:r>
-      <w:proofErr w:type="spellEnd"/>
+        <w:t>Incidence of unisolated</w:t>
+      </w:r>
     </w:p>
     <w:p>
       <w:pPr>
@@ -8981,25 +8847,14 @@
                 <w:szCs w:val="20"/>
               </w:rPr>
             </w:pPr>
-            <w:proofErr w:type="spellStart"/>
-            <w:r>
-              <w:rPr>
-                <w:b/>
-                <w:bCs/>
-                <w:sz w:val="20"/>
-                <w:szCs w:val="20"/>
-              </w:rPr>
-              <w:t>high_density</w:t>
-            </w:r>
-            <w:proofErr w:type="spellEnd"/>
-            <w:r>
-              <w:rPr>
-                <w:b/>
-                <w:bCs/>
-                <w:sz w:val="20"/>
-                <w:szCs w:val="20"/>
-              </w:rPr>
-              <w:t xml:space="preserve"> %</w:t>
+            <w:r>
+              <w:rPr>
+                <w:b/>
+                <w:bCs/>
+                <w:sz w:val="20"/>
+                <w:szCs w:val="20"/>
+              </w:rPr>
+              <w:t>high_density %</w:t>
             </w:r>
           </w:p>
         </w:tc>
@@ -9023,7 +8878,6 @@
                 <w:szCs w:val="20"/>
               </w:rPr>
             </w:pPr>
-            <w:proofErr w:type="spellStart"/>
             <w:r>
               <w:rPr>
                 <w:b/>
@@ -9033,7 +8887,6 @@
               </w:rPr>
               <w:t>high_density</w:t>
             </w:r>
-            <w:proofErr w:type="spellEnd"/>
           </w:p>
         </w:tc>
         <w:tc>
@@ -9121,7 +8974,6 @@
                 <w:szCs w:val="20"/>
               </w:rPr>
             </w:pPr>
-            <w:proofErr w:type="spellStart"/>
             <w:r>
               <w:rPr>
                 <w:b/>
@@ -9131,7 +8983,6 @@
               </w:rPr>
               <w:t>rspv_rr</w:t>
             </w:r>
-            <w:proofErr w:type="spellEnd"/>
           </w:p>
         </w:tc>
         <w:tc>
@@ -9323,7 +9174,6 @@
                 <w:szCs w:val="20"/>
               </w:rPr>
             </w:pPr>
-            <w:proofErr w:type="spellStart"/>
             <w:r>
               <w:rPr>
                 <w:b/>
@@ -9333,7 +9183,6 @@
               </w:rPr>
               <w:t>rspv_ra</w:t>
             </w:r>
-            <w:proofErr w:type="spellEnd"/>
           </w:p>
         </w:tc>
         <w:tc>
@@ -9506,7 +9355,6 @@
                 <w:szCs w:val="20"/>
               </w:rPr>
             </w:pPr>
-            <w:proofErr w:type="spellStart"/>
             <w:r>
               <w:rPr>
                 <w:b/>
@@ -9516,7 +9364,6 @@
               </w:rPr>
               <w:t>rspv_rp</w:t>
             </w:r>
-            <w:proofErr w:type="spellEnd"/>
           </w:p>
         </w:tc>
         <w:tc>
@@ -10021,7 +9868,6 @@
                 <w:szCs w:val="20"/>
               </w:rPr>
             </w:pPr>
-            <w:proofErr w:type="spellStart"/>
             <w:r>
               <w:rPr>
                 <w:b/>
@@ -10031,7 +9877,6 @@
               </w:rPr>
               <w:t>ripv_ra</w:t>
             </w:r>
-            <w:proofErr w:type="spellEnd"/>
           </w:p>
         </w:tc>
         <w:tc>
@@ -10211,7 +10056,6 @@
                 <w:szCs w:val="20"/>
               </w:rPr>
             </w:pPr>
-            <w:proofErr w:type="spellStart"/>
             <w:r>
               <w:rPr>
                 <w:b/>
@@ -10221,7 +10065,6 @@
               </w:rPr>
               <w:t>ripv_rp</w:t>
             </w:r>
-            <w:proofErr w:type="spellEnd"/>
           </w:p>
         </w:tc>
         <w:tc>
@@ -10408,7 +10251,6 @@
                 <w:szCs w:val="20"/>
               </w:rPr>
             </w:pPr>
-            <w:proofErr w:type="spellStart"/>
             <w:r>
               <w:rPr>
                 <w:b/>
@@ -10418,7 +10260,6 @@
               </w:rPr>
               <w:t>ripv_ri</w:t>
             </w:r>
-            <w:proofErr w:type="spellEnd"/>
           </w:p>
         </w:tc>
         <w:tc>
@@ -10946,7 +10787,6 @@
                 <w:szCs w:val="20"/>
               </w:rPr>
             </w:pPr>
-            <w:proofErr w:type="spellStart"/>
             <w:r>
               <w:rPr>
                 <w:b/>
@@ -10956,7 +10796,6 @@
               </w:rPr>
               <w:t>lspv_lr</w:t>
             </w:r>
-            <w:proofErr w:type="spellEnd"/>
           </w:p>
         </w:tc>
         <w:tc>
@@ -11129,7 +10968,6 @@
                 <w:szCs w:val="20"/>
               </w:rPr>
             </w:pPr>
-            <w:proofErr w:type="spellStart"/>
             <w:r>
               <w:rPr>
                 <w:b/>
@@ -11139,7 +10977,6 @@
               </w:rPr>
               <w:t>lspv_lrg</w:t>
             </w:r>
-            <w:proofErr w:type="spellEnd"/>
           </w:p>
         </w:tc>
         <w:tc>
@@ -11312,7 +11149,6 @@
                 <w:szCs w:val="20"/>
               </w:rPr>
             </w:pPr>
-            <w:proofErr w:type="spellStart"/>
             <w:r>
               <w:rPr>
                 <w:b/>
@@ -11322,7 +11158,6 @@
               </w:rPr>
               <w:t>lspv_lp</w:t>
             </w:r>
-            <w:proofErr w:type="spellEnd"/>
           </w:p>
         </w:tc>
         <w:tc>
@@ -11827,7 +11662,6 @@
                 <w:szCs w:val="20"/>
               </w:rPr>
             </w:pPr>
-            <w:proofErr w:type="spellStart"/>
             <w:r>
               <w:rPr>
                 <w:b/>
@@ -11837,7 +11671,6 @@
               </w:rPr>
               <w:t>lipv_la</w:t>
             </w:r>
-            <w:proofErr w:type="spellEnd"/>
           </w:p>
         </w:tc>
         <w:tc>
@@ -12017,7 +11850,6 @@
                 <w:szCs w:val="20"/>
               </w:rPr>
             </w:pPr>
-            <w:proofErr w:type="spellStart"/>
             <w:r>
               <w:rPr>
                 <w:b/>
@@ -12027,7 +11859,6 @@
               </w:rPr>
               <w:t>lipv_li</w:t>
             </w:r>
-            <w:proofErr w:type="spellEnd"/>
           </w:p>
         </w:tc>
         <w:tc>
@@ -12207,7 +12038,6 @@
                 <w:szCs w:val="20"/>
               </w:rPr>
             </w:pPr>
-            <w:proofErr w:type="spellStart"/>
             <w:r>
               <w:rPr>
                 <w:b/>
@@ -12217,7 +12047,6 @@
               </w:rPr>
               <w:t>lipv_lp</w:t>
             </w:r>
-            <w:proofErr w:type="spellEnd"/>
           </w:p>
         </w:tc>
         <w:tc>
@@ -12715,25 +12544,14 @@
                 <w:szCs w:val="20"/>
               </w:rPr>
             </w:pPr>
-            <w:proofErr w:type="spellStart"/>
-            <w:r>
-              <w:rPr>
-                <w:b/>
-                <w:bCs/>
-                <w:sz w:val="20"/>
-                <w:szCs w:val="20"/>
-              </w:rPr>
-              <w:t>high_density</w:t>
-            </w:r>
-            <w:proofErr w:type="spellEnd"/>
-            <w:r>
-              <w:rPr>
-                <w:b/>
-                <w:bCs/>
-                <w:sz w:val="20"/>
-                <w:szCs w:val="20"/>
-              </w:rPr>
-              <w:t xml:space="preserve"> %</w:t>
+            <w:r>
+              <w:rPr>
+                <w:b/>
+                <w:bCs/>
+                <w:sz w:val="20"/>
+                <w:szCs w:val="20"/>
+              </w:rPr>
+              <w:t>high_density %</w:t>
             </w:r>
           </w:p>
         </w:tc>
@@ -12757,7 +12575,6 @@
                 <w:szCs w:val="20"/>
               </w:rPr>
             </w:pPr>
-            <w:proofErr w:type="spellStart"/>
             <w:r>
               <w:rPr>
                 <w:b/>
@@ -12767,7 +12584,6 @@
               </w:rPr>
               <w:t>high_density</w:t>
             </w:r>
-            <w:proofErr w:type="spellEnd"/>
           </w:p>
         </w:tc>
         <w:tc>
@@ -12825,7 +12641,6 @@
                 <w:szCs w:val="20"/>
               </w:rPr>
             </w:pPr>
-            <w:proofErr w:type="spellStart"/>
             <w:r>
               <w:rPr>
                 <w:b/>
@@ -12835,7 +12650,6 @@
               </w:rPr>
               <w:t>rspv</w:t>
             </w:r>
-            <w:proofErr w:type="spellEnd"/>
           </w:p>
         </w:tc>
         <w:tc>
@@ -13017,7 +12831,6 @@
                 <w:szCs w:val="20"/>
               </w:rPr>
             </w:pPr>
-            <w:proofErr w:type="spellStart"/>
             <w:r>
               <w:rPr>
                 <w:b/>
@@ -13027,7 +12840,6 @@
               </w:rPr>
               <w:t>ripv</w:t>
             </w:r>
-            <w:proofErr w:type="spellEnd"/>
           </w:p>
         </w:tc>
         <w:tc>
@@ -13202,7 +13014,6 @@
                 <w:szCs w:val="20"/>
               </w:rPr>
             </w:pPr>
-            <w:proofErr w:type="spellStart"/>
             <w:r>
               <w:rPr>
                 <w:b/>
@@ -13212,7 +13023,6 @@
               </w:rPr>
               <w:t>lspv</w:t>
             </w:r>
-            <w:proofErr w:type="spellEnd"/>
           </w:p>
         </w:tc>
         <w:tc>
@@ -13367,7 +13177,6 @@
                 <w:szCs w:val="20"/>
               </w:rPr>
             </w:pPr>
-            <w:proofErr w:type="spellStart"/>
             <w:r>
               <w:rPr>
                 <w:b/>
@@ -13377,7 +13186,6 @@
               </w:rPr>
               <w:t>lipv</w:t>
             </w:r>
-            <w:proofErr w:type="spellEnd"/>
           </w:p>
         </w:tc>
         <w:tc>
@@ -13533,7 +13341,7 @@
         </w:rPr>
         <w:lastRenderedPageBreak/>
         <w:drawing>
-          <wp:inline distT="0" distB="0" distL="0" distR="0" wp14:anchorId="29B658CA" wp14:editId="5F66D28A">
+          <wp:inline distT="0" distB="0" distL="0" distR="0" wp14:anchorId="29B658CA" wp14:editId="14274188">
             <wp:extent cx="5850000" cy="3302000"/>
             <wp:effectExtent l="0" t="0" r="0" b="0"/>
             <wp:docPr id="1282016234" name="Picture 3"/>
@@ -13550,7 +13358,7 @@
                     </pic:cNvPicPr>
                   </pic:nvPicPr>
                   <pic:blipFill>
-                    <a:blip r:embed="rId9" cstate="print">
+                    <a:blip r:embed="rId11" cstate="print">
                       <a:extLst>
                         <a:ext uri="{28A0092B-C50C-407E-A947-70E740481C1C}">
                           <a14:useLocalDpi xmlns:a14="http://schemas.microsoft.com/office/drawing/2010/main" val="0"/>
@@ -13743,7 +13551,6 @@
                 <w:szCs w:val="20"/>
               </w:rPr>
             </w:pPr>
-            <w:proofErr w:type="spellStart"/>
             <w:r>
               <w:rPr>
                 <w:b/>
@@ -13753,7 +13560,6 @@
               </w:rPr>
               <w:t>high_density</w:t>
             </w:r>
-            <w:proofErr w:type="spellEnd"/>
           </w:p>
         </w:tc>
         <w:tc>
@@ -13841,7 +13647,6 @@
                 <w:szCs w:val="20"/>
               </w:rPr>
             </w:pPr>
-            <w:proofErr w:type="spellStart"/>
             <w:r>
               <w:rPr>
                 <w:b/>
@@ -13851,7 +13656,6 @@
               </w:rPr>
               <w:t>rspv_rr</w:t>
             </w:r>
-            <w:proofErr w:type="spellEnd"/>
           </w:p>
         </w:tc>
         <w:tc>
@@ -13988,7 +13792,6 @@
                 <w:szCs w:val="20"/>
               </w:rPr>
             </w:pPr>
-            <w:proofErr w:type="spellStart"/>
             <w:r>
               <w:rPr>
                 <w:b/>
@@ -13998,7 +13801,6 @@
               </w:rPr>
               <w:t>rspv_ra</w:t>
             </w:r>
-            <w:proofErr w:type="spellEnd"/>
           </w:p>
         </w:tc>
         <w:tc>
@@ -14122,7 +13924,6 @@
                 <w:szCs w:val="20"/>
               </w:rPr>
             </w:pPr>
-            <w:proofErr w:type="spellStart"/>
             <w:r>
               <w:rPr>
                 <w:b/>
@@ -14132,7 +13933,6 @@
               </w:rPr>
               <w:t>rspv_rp</w:t>
             </w:r>
-            <w:proofErr w:type="spellEnd"/>
           </w:p>
         </w:tc>
         <w:tc>
@@ -14366,7 +14166,6 @@
                 <w:szCs w:val="20"/>
               </w:rPr>
             </w:pPr>
-            <w:proofErr w:type="spellStart"/>
             <w:r>
               <w:rPr>
                 <w:b/>
@@ -14376,7 +14175,6 @@
               </w:rPr>
               <w:t>ripv_ra</w:t>
             </w:r>
-            <w:proofErr w:type="spellEnd"/>
           </w:p>
         </w:tc>
         <w:tc>
@@ -14497,7 +14295,6 @@
                 <w:szCs w:val="20"/>
               </w:rPr>
             </w:pPr>
-            <w:proofErr w:type="spellStart"/>
             <w:r>
               <w:rPr>
                 <w:b/>
@@ -14507,7 +14304,6 @@
               </w:rPr>
               <w:t>ripv_rp</w:t>
             </w:r>
-            <w:proofErr w:type="spellEnd"/>
           </w:p>
         </w:tc>
         <w:tc>
@@ -14635,7 +14431,6 @@
                 <w:szCs w:val="20"/>
               </w:rPr>
             </w:pPr>
-            <w:proofErr w:type="spellStart"/>
             <w:r>
               <w:rPr>
                 <w:b/>
@@ -14645,7 +14440,6 @@
               </w:rPr>
               <w:t>ripv_ri</w:t>
             </w:r>
-            <w:proofErr w:type="spellEnd"/>
           </w:p>
         </w:tc>
         <w:tc>
@@ -14973,7 +14767,6 @@
                 <w:szCs w:val="20"/>
               </w:rPr>
             </w:pPr>
-            <w:proofErr w:type="spellStart"/>
             <w:r>
               <w:rPr>
                 <w:b/>
@@ -14983,7 +14776,6 @@
               </w:rPr>
               <w:t>lspv_lr</w:t>
             </w:r>
-            <w:proofErr w:type="spellEnd"/>
           </w:p>
         </w:tc>
         <w:tc>
@@ -15118,7 +14910,6 @@
                 <w:szCs w:val="20"/>
               </w:rPr>
             </w:pPr>
-            <w:proofErr w:type="spellStart"/>
             <w:r>
               <w:rPr>
                 <w:b/>
@@ -15128,7 +14919,6 @@
               </w:rPr>
               <w:t>lspv_lrg</w:t>
             </w:r>
-            <w:proofErr w:type="spellEnd"/>
           </w:p>
         </w:tc>
         <w:tc>
@@ -15263,7 +15053,6 @@
                 <w:szCs w:val="20"/>
               </w:rPr>
             </w:pPr>
-            <w:proofErr w:type="spellStart"/>
             <w:r>
               <w:rPr>
                 <w:b/>
@@ -15273,7 +15062,6 @@
               </w:rPr>
               <w:t>lspv_lp</w:t>
             </w:r>
-            <w:proofErr w:type="spellEnd"/>
           </w:p>
         </w:tc>
         <w:tc>
@@ -15507,7 +15295,6 @@
                 <w:szCs w:val="20"/>
               </w:rPr>
             </w:pPr>
-            <w:proofErr w:type="spellStart"/>
             <w:r>
               <w:rPr>
                 <w:b/>
@@ -15517,7 +15304,6 @@
               </w:rPr>
               <w:t>lipv_la</w:t>
             </w:r>
-            <w:proofErr w:type="spellEnd"/>
           </w:p>
         </w:tc>
         <w:tc>
@@ -15642,7 +15428,6 @@
                 <w:szCs w:val="20"/>
               </w:rPr>
             </w:pPr>
-            <w:proofErr w:type="spellStart"/>
             <w:r>
               <w:rPr>
                 <w:b/>
@@ -15652,7 +15437,6 @@
               </w:rPr>
               <w:t>lipv_li</w:t>
             </w:r>
-            <w:proofErr w:type="spellEnd"/>
           </w:p>
         </w:tc>
         <w:tc>
@@ -15773,7 +15557,6 @@
                 <w:szCs w:val="20"/>
               </w:rPr>
             </w:pPr>
-            <w:proofErr w:type="spellStart"/>
             <w:r>
               <w:rPr>
                 <w:b/>
@@ -15783,7 +15566,6 @@
               </w:rPr>
               <w:t>lipv_lp</w:t>
             </w:r>
-            <w:proofErr w:type="spellEnd"/>
           </w:p>
         </w:tc>
         <w:tc>
@@ -15988,7 +15770,6 @@
                 <w:szCs w:val="20"/>
               </w:rPr>
             </w:pPr>
-            <w:proofErr w:type="spellStart"/>
             <w:r>
               <w:rPr>
                 <w:b/>
@@ -15998,7 +15779,6 @@
               </w:rPr>
               <w:t>high_density</w:t>
             </w:r>
-            <w:proofErr w:type="spellEnd"/>
           </w:p>
         </w:tc>
         <w:tc>
@@ -16257,7 +16037,6 @@
                 <w:szCs w:val="20"/>
               </w:rPr>
             </w:pPr>
-            <w:proofErr w:type="spellStart"/>
             <w:r>
               <w:rPr>
                 <w:b/>
@@ -16267,7 +16046,6 @@
               </w:rPr>
               <w:t>high_density</w:t>
             </w:r>
-            <w:proofErr w:type="spellEnd"/>
           </w:p>
         </w:tc>
         <w:tc>
@@ -16326,7 +16104,6 @@
                 <w:szCs w:val="20"/>
               </w:rPr>
             </w:pPr>
-            <w:proofErr w:type="spellStart"/>
             <w:r>
               <w:rPr>
                 <w:b/>
@@ -16336,7 +16113,6 @@
               </w:rPr>
               <w:t>rspv</w:t>
             </w:r>
-            <w:proofErr w:type="spellEnd"/>
           </w:p>
         </w:tc>
         <w:tc>
@@ -16473,7 +16249,6 @@
                 <w:szCs w:val="20"/>
               </w:rPr>
             </w:pPr>
-            <w:proofErr w:type="spellStart"/>
             <w:r>
               <w:rPr>
                 <w:b/>
@@ -16483,7 +16258,6 @@
               </w:rPr>
               <w:t>ripv</w:t>
             </w:r>
-            <w:proofErr w:type="spellEnd"/>
           </w:p>
         </w:tc>
         <w:tc>
@@ -16611,7 +16385,6 @@
                 <w:szCs w:val="20"/>
               </w:rPr>
             </w:pPr>
-            <w:proofErr w:type="spellStart"/>
             <w:r>
               <w:rPr>
                 <w:b/>
@@ -16621,7 +16394,6 @@
               </w:rPr>
               <w:t>lspv</w:t>
             </w:r>
-            <w:proofErr w:type="spellEnd"/>
           </w:p>
         </w:tc>
         <w:tc>
@@ -16755,7 +16527,6 @@
                 <w:szCs w:val="20"/>
               </w:rPr>
             </w:pPr>
-            <w:proofErr w:type="spellStart"/>
             <w:r>
               <w:rPr>
                 <w:b/>
@@ -16765,7 +16536,6 @@
               </w:rPr>
               <w:t>lipv</w:t>
             </w:r>
-            <w:proofErr w:type="spellEnd"/>
           </w:p>
         </w:tc>
         <w:tc>
@@ -16871,7 +16641,7 @@
         </w:rPr>
         <w:lastRenderedPageBreak/>
         <w:drawing>
-          <wp:inline distT="0" distB="0" distL="0" distR="0" wp14:anchorId="349A4898" wp14:editId="4D58B6BA">
+          <wp:inline distT="0" distB="0" distL="0" distR="0" wp14:anchorId="349A4898" wp14:editId="00F00CCA">
             <wp:extent cx="5850000" cy="7885313"/>
             <wp:effectExtent l="0" t="0" r="0" b="1905"/>
             <wp:docPr id="1180199417" name="Picture 3" descr="A group of blue shapes with black text&#10;&#10;Description automatically generated"/>
@@ -16886,7 +16656,7 @@
                     <pic:cNvPicPr/>
                   </pic:nvPicPr>
                   <pic:blipFill>
-                    <a:blip r:embed="rId10" cstate="print">
+                    <a:blip r:embed="rId12" cstate="print">
                       <a:extLst>
                         <a:ext uri="{28A0092B-C50C-407E-A947-70E740481C1C}">
                           <a14:useLocalDpi xmlns:a14="http://schemas.microsoft.com/office/drawing/2010/main" val="0"/>
@@ -16979,23 +16749,7 @@
           <w:sz w:val="20"/>
           <w:szCs w:val="20"/>
         </w:rPr>
-        <w:t xml:space="preserve">Number/percentage of </w:t>
-      </w:r>
-      <w:proofErr w:type="spellStart"/>
-      <w:r>
-        <w:rPr>
-          <w:sz w:val="20"/>
-          <w:szCs w:val="20"/>
-        </w:rPr>
-        <w:t>recidivs</w:t>
-      </w:r>
-      <w:proofErr w:type="spellEnd"/>
-      <w:r>
-        <w:rPr>
-          <w:sz w:val="20"/>
-          <w:szCs w:val="20"/>
-        </w:rPr>
-        <w:t>:</w:t>
+        <w:t>Number/percentage of recidivs:</w:t>
       </w:r>
     </w:p>
     <w:p>
@@ -17170,19 +16924,8 @@
                 <w:sz w:val="20"/>
                 <w:szCs w:val="20"/>
               </w:rPr>
-              <w:t xml:space="preserve">number of </w:t>
-            </w:r>
-            <w:proofErr w:type="spellStart"/>
-            <w:r>
-              <w:rPr>
-                <w:b/>
-                <w:bCs/>
-                <w:sz w:val="20"/>
-                <w:szCs w:val="20"/>
-              </w:rPr>
-              <w:t>recidivs</w:t>
-            </w:r>
-            <w:proofErr w:type="spellEnd"/>
+              <w:t>number of recidivs</w:t>
+            </w:r>
           </w:p>
         </w:tc>
         <w:tc>
@@ -17298,19 +17041,8 @@
                 <w:sz w:val="20"/>
                 <w:szCs w:val="20"/>
               </w:rPr>
-              <w:t xml:space="preserve">percentage of </w:t>
-            </w:r>
-            <w:proofErr w:type="spellStart"/>
-            <w:r>
-              <w:rPr>
-                <w:b/>
-                <w:bCs/>
-                <w:sz w:val="20"/>
-                <w:szCs w:val="20"/>
-              </w:rPr>
-              <w:t>recidivs</w:t>
-            </w:r>
-            <w:proofErr w:type="spellEnd"/>
+              <w:t>percentage of recidivs</w:t>
+            </w:r>
           </w:p>
         </w:tc>
         <w:tc>
@@ -17427,23 +17159,7 @@
           <w:sz w:val="20"/>
           <w:szCs w:val="20"/>
         </w:rPr>
-        <w:t xml:space="preserve">Difference between the operation and </w:t>
-      </w:r>
-      <w:proofErr w:type="spellStart"/>
-      <w:r>
-        <w:rPr>
-          <w:sz w:val="20"/>
-          <w:szCs w:val="20"/>
-        </w:rPr>
-        <w:t>recidiv</w:t>
-      </w:r>
-      <w:proofErr w:type="spellEnd"/>
-      <w:r>
-        <w:rPr>
-          <w:sz w:val="20"/>
-          <w:szCs w:val="20"/>
-        </w:rPr>
-        <w:t xml:space="preserve"> in days:</w:t>
+        <w:t>Difference between the operation and recidiv in days:</w:t>
       </w:r>
     </w:p>
     <w:p>
@@ -17526,7 +17242,6 @@
                 <w:szCs w:val="20"/>
               </w:rPr>
             </w:pPr>
-            <w:proofErr w:type="spellStart"/>
             <w:r>
               <w:rPr>
                 <w:b/>
@@ -17536,7 +17251,6 @@
               </w:rPr>
               <w:t>high_density</w:t>
             </w:r>
-            <w:proofErr w:type="spellEnd"/>
           </w:p>
         </w:tc>
         <w:tc>
@@ -17754,10 +17468,10 @@
           <w:szCs w:val="20"/>
         </w:rPr>
         <w:drawing>
-          <wp:inline distT="0" distB="0" distL="0" distR="0" wp14:anchorId="73CA304C" wp14:editId="6802C552">
-            <wp:extent cx="5852160" cy="3295021"/>
-            <wp:effectExtent l="0" t="0" r="2540" b="0"/>
-            <wp:docPr id="1604359605" name="Picture 1" descr="A graph showing a line&#10;&#10;Description automatically generated"/>
+          <wp:inline distT="0" distB="0" distL="0" distR="0" wp14:anchorId="3AE24332" wp14:editId="354354B0">
+            <wp:extent cx="5847715" cy="3296285"/>
+            <wp:effectExtent l="0" t="0" r="635" b="0"/>
+            <wp:docPr id="1175430154" name="Picture 4"/>
             <wp:cNvGraphicFramePr>
               <a:graphicFrameLocks xmlns:a="http://schemas.openxmlformats.org/drawingml/2006/main" noChangeAspect="1"/>
             </wp:cNvGraphicFramePr>
@@ -17765,29 +17479,36 @@
               <a:graphicData uri="http://schemas.openxmlformats.org/drawingml/2006/picture">
                 <pic:pic xmlns:pic="http://schemas.openxmlformats.org/drawingml/2006/picture">
                   <pic:nvPicPr>
-                    <pic:cNvPr id="1604359605" name="Picture 1" descr="A graph showing a line&#10;&#10;Description automatically generated"/>
-                    <pic:cNvPicPr/>
+                    <pic:cNvPr id="0" name="Picture 4"/>
+                    <pic:cNvPicPr>
+                      <a:picLocks noChangeAspect="1" noChangeArrowheads="1"/>
+                    </pic:cNvPicPr>
                   </pic:nvPicPr>
                   <pic:blipFill>
-                    <a:blip r:embed="rId11" cstate="print">
+                    <a:blip r:embed="rId13" cstate="print">
                       <a:extLst>
                         <a:ext uri="{28A0092B-C50C-407E-A947-70E740481C1C}">
                           <a14:useLocalDpi xmlns:a14="http://schemas.microsoft.com/office/drawing/2010/main" val="0"/>
                         </a:ext>
                       </a:extLst>
                     </a:blip>
+                    <a:srcRect/>
                     <a:stretch>
                       <a:fillRect/>
                     </a:stretch>
                   </pic:blipFill>
-                  <pic:spPr>
+                  <pic:spPr bwMode="auto">
                     <a:xfrm>
                       <a:off x="0" y="0"/>
-                      <a:ext cx="5852160" cy="3295021"/>
+                      <a:ext cx="5847715" cy="3296285"/>
                     </a:xfrm>
                     <a:prstGeom prst="rect">
                       <a:avLst/>
                     </a:prstGeom>
+                    <a:noFill/>
+                    <a:ln>
+                      <a:noFill/>
+                    </a:ln>
                   </pic:spPr>
                 </pic:pic>
               </a:graphicData>
@@ -17801,7 +17522,45 @@
         <w:rPr>
           <w:sz w:val="20"/>
           <w:szCs w:val="20"/>
-          <w:lang w:val="sl-SI"/>
+        </w:rPr>
+      </w:pPr>
+      <w:r>
+        <w:rPr>
+          <w:sz w:val="20"/>
+          <w:szCs w:val="20"/>
+        </w:rPr>
+        <w:br w:type="page"/>
+      </w:r>
+    </w:p>
+    <w:p>
+      <w:pPr>
+        <w:rPr>
+          <w:sz w:val="20"/>
+          <w:szCs w:val="20"/>
+        </w:rPr>
+      </w:pPr>
+      <w:r>
+        <w:rPr>
+          <w:sz w:val="20"/>
+          <w:szCs w:val="20"/>
+        </w:rPr>
+        <w:lastRenderedPageBreak/>
+        <w:t xml:space="preserve">KM analysis using </w:t>
+      </w:r>
+      <w:r>
+        <w:rPr>
+          <w:sz w:val="20"/>
+          <w:szCs w:val="20"/>
+        </w:rPr>
+        <w:t>only patients where there was a recidiv for comparing time differences:</w:t>
+      </w:r>
+    </w:p>
+    <w:p>
+      <w:pPr>
+        <w:jc w:val="center"/>
+        <w:rPr>
+          <w:sz w:val="20"/>
+          <w:szCs w:val="20"/>
         </w:rPr>
       </w:pPr>
     </w:p>
@@ -17815,62 +17574,6 @@
           <w:lang w:val="sl-SI"/>
         </w:rPr>
       </w:pPr>
-    </w:p>
-    <w:p>
-      <w:pPr>
-        <w:rPr>
-          <w:i/>
-          <w:iCs/>
-          <w:sz w:val="20"/>
-          <w:szCs w:val="20"/>
-          <w:lang w:val="sl-SI"/>
-        </w:rPr>
-      </w:pPr>
-    </w:p>
-    <w:p>
-      <w:pPr>
-        <w:rPr>
-          <w:i/>
-          <w:iCs/>
-          <w:sz w:val="20"/>
-          <w:szCs w:val="20"/>
-          <w:lang w:val="sl-SI"/>
-        </w:rPr>
-      </w:pPr>
-    </w:p>
-    <w:p>
-      <w:pPr>
-        <w:rPr>
-          <w:i/>
-          <w:iCs/>
-          <w:sz w:val="20"/>
-          <w:szCs w:val="20"/>
-          <w:lang w:val="sl-SI"/>
-        </w:rPr>
-      </w:pPr>
-    </w:p>
-    <w:p>
-      <w:pPr>
-        <w:rPr>
-          <w:i/>
-          <w:iCs/>
-          <w:sz w:val="20"/>
-          <w:szCs w:val="20"/>
-          <w:lang w:val="sl-SI"/>
-        </w:rPr>
-      </w:pPr>
-    </w:p>
-    <w:p>
-      <w:pPr>
-        <w:jc w:val="center"/>
-        <w:rPr>
-          <w:i/>
-          <w:iCs/>
-          <w:sz w:val="20"/>
-          <w:szCs w:val="20"/>
-          <w:lang w:val="sl-SI"/>
-        </w:rPr>
-      </w:pPr>
       <w:r>
         <w:rPr>
           <w:i/>
@@ -17880,12 +17583,11 @@
           <w:szCs w:val="20"/>
           <w:lang w:val="sl-SI"/>
         </w:rPr>
-        <w:lastRenderedPageBreak/>
         <w:drawing>
-          <wp:inline distT="0" distB="0" distL="0" distR="0" wp14:anchorId="66D5D689" wp14:editId="7A068AAB">
-            <wp:extent cx="5852160" cy="3295021"/>
-            <wp:effectExtent l="0" t="0" r="2540" b="0"/>
-            <wp:docPr id="1273940105" name="Picture 1" descr="A graph of a number of groups&#10;&#10;Description automatically generated with medium confidence"/>
+          <wp:inline distT="0" distB="0" distL="0" distR="0" wp14:anchorId="16CD870D" wp14:editId="696A7CD1">
+            <wp:extent cx="5847715" cy="3296285"/>
+            <wp:effectExtent l="0" t="0" r="635" b="0"/>
+            <wp:docPr id="678494550" name="Picture 3"/>
             <wp:cNvGraphicFramePr>
               <a:graphicFrameLocks xmlns:a="http://schemas.openxmlformats.org/drawingml/2006/main" noChangeAspect="1"/>
             </wp:cNvGraphicFramePr>
@@ -17893,29 +17595,36 @@
               <a:graphicData uri="http://schemas.openxmlformats.org/drawingml/2006/picture">
                 <pic:pic xmlns:pic="http://schemas.openxmlformats.org/drawingml/2006/picture">
                   <pic:nvPicPr>
-                    <pic:cNvPr id="1273940105" name="Picture 1" descr="A graph of a number of groups&#10;&#10;Description automatically generated with medium confidence"/>
-                    <pic:cNvPicPr/>
+                    <pic:cNvPr id="0" name="Picture 3"/>
+                    <pic:cNvPicPr>
+                      <a:picLocks noChangeAspect="1" noChangeArrowheads="1"/>
+                    </pic:cNvPicPr>
                   </pic:nvPicPr>
                   <pic:blipFill>
-                    <a:blip r:embed="rId12" cstate="print">
+                    <a:blip r:embed="rId14" cstate="print">
                       <a:extLst>
                         <a:ext uri="{28A0092B-C50C-407E-A947-70E740481C1C}">
                           <a14:useLocalDpi xmlns:a14="http://schemas.microsoft.com/office/drawing/2010/main" val="0"/>
                         </a:ext>
                       </a:extLst>
                     </a:blip>
+                    <a:srcRect/>
                     <a:stretch>
                       <a:fillRect/>
                     </a:stretch>
                   </pic:blipFill>
-                  <pic:spPr>
+                  <pic:spPr bwMode="auto">
                     <a:xfrm>
                       <a:off x="0" y="0"/>
-                      <a:ext cx="5852160" cy="3295021"/>
+                      <a:ext cx="5847715" cy="3296285"/>
                     </a:xfrm>
                     <a:prstGeom prst="rect">
                       <a:avLst/>
                     </a:prstGeom>
+                    <a:noFill/>
+                    <a:ln>
+                      <a:noFill/>
+                    </a:ln>
                   </pic:spPr>
                 </pic:pic>
               </a:graphicData>
@@ -17960,6 +17669,100 @@
     <w:p>
       <w:pPr>
         <w:rPr>
+          <w:sz w:val="20"/>
+          <w:szCs w:val="20"/>
+        </w:rPr>
+      </w:pPr>
+    </w:p>
+    <w:p>
+      <w:pPr>
+        <w:rPr>
+          <w:sz w:val="20"/>
+          <w:szCs w:val="20"/>
+        </w:rPr>
+      </w:pPr>
+      <w:r>
+        <w:rPr>
+          <w:sz w:val="20"/>
+          <w:szCs w:val="20"/>
+        </w:rPr>
+        <w:t>KM analysis using all patients, not only the ones where there was a recidiv:</w:t>
+      </w:r>
+    </w:p>
+    <w:p>
+      <w:pPr>
+        <w:rPr>
+          <w:sz w:val="20"/>
+          <w:szCs w:val="20"/>
+        </w:rPr>
+      </w:pPr>
+    </w:p>
+    <w:p>
+      <w:pPr>
+        <w:rPr>
+          <w:sz w:val="20"/>
+          <w:szCs w:val="20"/>
+        </w:rPr>
+      </w:pPr>
+      <w:r>
+        <w:rPr>
+          <w:noProof/>
+          <w:sz w:val="20"/>
+          <w:szCs w:val="20"/>
+        </w:rPr>
+        <w:drawing>
+          <wp:inline distT="0" distB="0" distL="0" distR="0" wp14:anchorId="0EDFA75D" wp14:editId="0686568F">
+            <wp:extent cx="5853600" cy="3298608"/>
+            <wp:effectExtent l="0" t="0" r="0" b="0"/>
+            <wp:docPr id="1916979781" name="Picture 1"/>
+            <wp:cNvGraphicFramePr>
+              <a:graphicFrameLocks xmlns:a="http://schemas.openxmlformats.org/drawingml/2006/main" noChangeAspect="1"/>
+            </wp:cNvGraphicFramePr>
+            <a:graphic xmlns:a="http://schemas.openxmlformats.org/drawingml/2006/main">
+              <a:graphicData uri="http://schemas.openxmlformats.org/drawingml/2006/picture">
+                <pic:pic xmlns:pic="http://schemas.openxmlformats.org/drawingml/2006/picture">
+                  <pic:nvPicPr>
+                    <pic:cNvPr id="0" name="Picture 1"/>
+                    <pic:cNvPicPr>
+                      <a:picLocks noChangeAspect="1" noChangeArrowheads="1"/>
+                    </pic:cNvPicPr>
+                  </pic:nvPicPr>
+                  <pic:blipFill>
+                    <a:blip r:embed="rId15" cstate="print">
+                      <a:extLst>
+                        <a:ext uri="{28A0092B-C50C-407E-A947-70E740481C1C}">
+                          <a14:useLocalDpi xmlns:a14="http://schemas.microsoft.com/office/drawing/2010/main" val="0"/>
+                        </a:ext>
+                      </a:extLst>
+                    </a:blip>
+                    <a:srcRect/>
+                    <a:stretch>
+                      <a:fillRect/>
+                    </a:stretch>
+                  </pic:blipFill>
+                  <pic:spPr bwMode="auto">
+                    <a:xfrm>
+                      <a:off x="0" y="0"/>
+                      <a:ext cx="5853600" cy="3298608"/>
+                    </a:xfrm>
+                    <a:prstGeom prst="rect">
+                      <a:avLst/>
+                    </a:prstGeom>
+                    <a:noFill/>
+                    <a:ln>
+                      <a:noFill/>
+                    </a:ln>
+                  </pic:spPr>
+                </pic:pic>
+              </a:graphicData>
+            </a:graphic>
+          </wp:inline>
+        </w:drawing>
+      </w:r>
+    </w:p>
+    <w:p>
+      <w:pPr>
+        <w:rPr>
           <w:i/>
           <w:iCs/>
           <w:sz w:val="20"/>
@@ -17967,6 +17770,71 @@
           <w:lang w:val="sl-SI"/>
         </w:rPr>
       </w:pPr>
+    </w:p>
+    <w:p>
+      <w:pPr>
+        <w:rPr>
+          <w:i/>
+          <w:iCs/>
+          <w:sz w:val="20"/>
+          <w:szCs w:val="20"/>
+          <w:lang w:val="sl-SI"/>
+        </w:rPr>
+      </w:pPr>
+    </w:p>
+    <w:p>
+      <w:pPr>
+        <w:rPr>
+          <w:i/>
+          <w:iCs/>
+          <w:sz w:val="20"/>
+          <w:szCs w:val="20"/>
+          <w:lang w:val="sl-SI"/>
+        </w:rPr>
+      </w:pPr>
+    </w:p>
+    <w:p>
+      <w:pPr>
+        <w:rPr>
+          <w:i/>
+          <w:iCs/>
+          <w:sz w:val="20"/>
+          <w:szCs w:val="20"/>
+          <w:lang w:val="sl-SI"/>
+        </w:rPr>
+      </w:pPr>
+    </w:p>
+    <w:p>
+      <w:pPr>
+        <w:rPr>
+          <w:i/>
+          <w:iCs/>
+          <w:sz w:val="20"/>
+          <w:szCs w:val="20"/>
+          <w:lang w:val="sl-SI"/>
+        </w:rPr>
+      </w:pPr>
+      <w:r>
+        <w:rPr>
+          <w:i/>
+          <w:iCs/>
+          <w:sz w:val="20"/>
+          <w:szCs w:val="20"/>
+          <w:lang w:val="sl-SI"/>
+        </w:rPr>
+        <w:br w:type="page"/>
+      </w:r>
+      <w:r>
+        <w:rPr>
+          <w:i/>
+          <w:iCs/>
+          <w:sz w:val="20"/>
+          <w:szCs w:val="20"/>
+          <w:lang w:val="sl-SI"/>
+        </w:rPr>
+        <w:lastRenderedPageBreak/>
+        <w:t>a</w:t>
+      </w:r>
       <w:r>
         <w:rPr>
           <w:i/>
@@ -18051,7 +17919,6 @@
                 <w:szCs w:val="20"/>
               </w:rPr>
             </w:pPr>
-            <w:proofErr w:type="spellStart"/>
             <w:r>
               <w:rPr>
                 <w:b/>
@@ -18061,7 +17928,6 @@
               </w:rPr>
               <w:t>recidiv</w:t>
             </w:r>
-            <w:proofErr w:type="spellEnd"/>
           </w:p>
         </w:tc>
         <w:tc>
@@ -18082,7 +17948,6 @@
                 <w:szCs w:val="20"/>
               </w:rPr>
             </w:pPr>
-            <w:proofErr w:type="spellStart"/>
             <w:r>
               <w:rPr>
                 <w:b/>
@@ -18092,7 +17957,6 @@
               </w:rPr>
               <w:t>no_recidiv</w:t>
             </w:r>
-            <w:proofErr w:type="spellEnd"/>
           </w:p>
         </w:tc>
         <w:tc>
@@ -18356,7 +18220,6 @@
                 <w:szCs w:val="20"/>
               </w:rPr>
             </w:pPr>
-            <w:proofErr w:type="spellStart"/>
             <w:r>
               <w:rPr>
                 <w:b/>
@@ -18366,7 +18229,6 @@
               </w:rPr>
               <w:t>recidiv</w:t>
             </w:r>
-            <w:proofErr w:type="spellEnd"/>
           </w:p>
         </w:tc>
         <w:tc>
@@ -18387,7 +18249,6 @@
                 <w:szCs w:val="20"/>
               </w:rPr>
             </w:pPr>
-            <w:proofErr w:type="spellStart"/>
             <w:r>
               <w:rPr>
                 <w:b/>
@@ -18397,7 +18258,6 @@
               </w:rPr>
               <w:t>no_recidiv</w:t>
             </w:r>
-            <w:proofErr w:type="spellEnd"/>
           </w:p>
         </w:tc>
         <w:tc>
@@ -18453,7 +18313,6 @@
                 <w:szCs w:val="20"/>
               </w:rPr>
             </w:pPr>
-            <w:proofErr w:type="spellStart"/>
             <w:r>
               <w:rPr>
                 <w:b/>
@@ -18463,7 +18322,6 @@
               </w:rPr>
               <w:t>dormants</w:t>
             </w:r>
-            <w:proofErr w:type="spellEnd"/>
           </w:p>
         </w:tc>
         <w:tc>
@@ -18639,9 +18497,8 @@
           <w:sz w:val="20"/>
           <w:szCs w:val="20"/>
         </w:rPr>
-        <w:t xml:space="preserve">In total the </w:t>
-      </w:r>
-      <w:proofErr w:type="gramStart"/>
+        <w:t xml:space="preserve">In total the high density procedure was used on 29 patients, since each patient has 12 vein locations this means that the high density procedure </w:t>
+      </w:r>
       <w:r>
         <w:rPr>
           <w:i/>
@@ -18649,9 +18506,8 @@
           <w:sz w:val="20"/>
           <w:szCs w:val="20"/>
         </w:rPr>
-        <w:t>high density</w:t>
-      </w:r>
-      <w:proofErr w:type="gramEnd"/>
+        <w:t>could be</w:t>
+      </w:r>
       <w:r>
         <w:rPr>
           <w:i/>
@@ -18659,7 +18515,7 @@
           <w:sz w:val="20"/>
           <w:szCs w:val="20"/>
         </w:rPr>
-        <w:t xml:space="preserve"> procedure was used on 29 patients, since each patient has 12 vein locations this means that the high density procedure </w:t>
+        <w:t xml:space="preserve"> applied to 348 locations in total. </w:t>
       </w:r>
       <w:r>
         <w:rPr>
@@ -18668,7 +18524,7 @@
           <w:sz w:val="20"/>
           <w:szCs w:val="20"/>
         </w:rPr>
-        <w:t>could be</w:t>
+        <w:t xml:space="preserve">During the first procedure, we found </w:t>
       </w:r>
       <w:r>
         <w:rPr>
@@ -18677,45 +18533,7 @@
           <w:sz w:val="20"/>
           <w:szCs w:val="20"/>
         </w:rPr>
-        <w:t xml:space="preserve"> applied to 348 locations in total. </w:t>
-      </w:r>
-      <w:r>
-        <w:rPr>
-          <w:i/>
-          <w:iCs/>
-          <w:sz w:val="20"/>
-          <w:szCs w:val="20"/>
-        </w:rPr>
-        <w:t xml:space="preserve">During the first procedure, we found </w:t>
-      </w:r>
-      <w:r>
-        <w:rPr>
-          <w:i/>
-          <w:iCs/>
-          <w:sz w:val="20"/>
-          <w:szCs w:val="20"/>
-        </w:rPr>
-        <w:t xml:space="preserve">1 or more </w:t>
-      </w:r>
-      <w:proofErr w:type="spellStart"/>
-      <w:r>
-        <w:rPr>
-          <w:i/>
-          <w:iCs/>
-          <w:sz w:val="20"/>
-          <w:szCs w:val="20"/>
-        </w:rPr>
-        <w:t>dormants</w:t>
-      </w:r>
-      <w:proofErr w:type="spellEnd"/>
-      <w:r>
-        <w:rPr>
-          <w:i/>
-          <w:iCs/>
-          <w:sz w:val="20"/>
-          <w:szCs w:val="20"/>
-        </w:rPr>
-        <w:t xml:space="preserve"> at a given location in 34 cases</w:t>
+        <w:t>1 or more dormants at a given location in 34 cases</w:t>
       </w:r>
       <w:r>
         <w:rPr>
@@ -18923,9 +18741,8 @@
           <w:sz w:val="20"/>
           <w:szCs w:val="20"/>
         </w:rPr>
-        <w:t xml:space="preserve">In total the </w:t>
-      </w:r>
-      <w:proofErr w:type="gramStart"/>
+        <w:t xml:space="preserve">In total the high density procedure was used on 29 patients, since each patient has 4 main pulmonary veins this means that the high density procedure could be applied to 116 main pulmonary veins in total. During the first procedure, </w:t>
+      </w:r>
       <w:r>
         <w:rPr>
           <w:i/>
@@ -18933,9 +18750,8 @@
           <w:sz w:val="20"/>
           <w:szCs w:val="20"/>
         </w:rPr>
-        <w:t>high density</w:t>
-      </w:r>
-      <w:proofErr w:type="gramEnd"/>
+        <w:t>we found 1 or more dormants at a given main pulmonary vein in 30 cases</w:t>
+      </w:r>
       <w:r>
         <w:rPr>
           <w:i/>
@@ -18943,7 +18759,7 @@
           <w:sz w:val="20"/>
           <w:szCs w:val="20"/>
         </w:rPr>
-        <w:t xml:space="preserve"> procedure was used on 29 patients, since each patient has 4 main pulmonary veins this means that the high density procedure could be applied to 116 main pulmonary veins in total. During the first procedure, </w:t>
+        <w:t xml:space="preserve">, while we found only </w:t>
       </w:r>
       <w:r>
         <w:rPr>
@@ -18952,9 +18768,8 @@
           <w:sz w:val="20"/>
           <w:szCs w:val="20"/>
         </w:rPr>
-        <w:t xml:space="preserve">we found 1 or more </w:t>
-      </w:r>
-      <w:proofErr w:type="spellStart"/>
+        <w:t>7</w:t>
+      </w:r>
       <w:r>
         <w:rPr>
           <w:i/>
@@ -18962,9 +18777,8 @@
           <w:sz w:val="20"/>
           <w:szCs w:val="20"/>
         </w:rPr>
-        <w:t>dormants</w:t>
-      </w:r>
-      <w:proofErr w:type="spellEnd"/>
+        <w:t xml:space="preserve"> dormants in total during the second procedure. In only one case the dormant in the second procedure was found at the same </w:t>
+      </w:r>
       <w:r>
         <w:rPr>
           <w:i/>
@@ -18972,7 +18786,7 @@
           <w:sz w:val="20"/>
           <w:szCs w:val="20"/>
         </w:rPr>
-        <w:t xml:space="preserve"> at a given main pulmonary vein in 30 cases</w:t>
+        <w:t>main pulmonary vein</w:t>
       </w:r>
       <w:r>
         <w:rPr>
@@ -18981,7 +18795,7 @@
           <w:sz w:val="20"/>
           <w:szCs w:val="20"/>
         </w:rPr>
-        <w:t xml:space="preserve">, while we found only </w:t>
+        <w:t xml:space="preserve"> as during the first procedure while in </w:t>
       </w:r>
       <w:r>
         <w:rPr>
@@ -18990,7 +18804,7 @@
           <w:sz w:val="20"/>
           <w:szCs w:val="20"/>
         </w:rPr>
-        <w:t>7</w:t>
+        <w:t>29</w:t>
       </w:r>
       <w:r>
         <w:rPr>
@@ -18999,83 +18813,7 @@
           <w:sz w:val="20"/>
           <w:szCs w:val="20"/>
         </w:rPr>
-        <w:t xml:space="preserve"> </w:t>
-      </w:r>
-      <w:proofErr w:type="spellStart"/>
-      <w:r>
-        <w:rPr>
-          <w:i/>
-          <w:iCs/>
-          <w:sz w:val="20"/>
-          <w:szCs w:val="20"/>
-        </w:rPr>
-        <w:t>dormants</w:t>
-      </w:r>
-      <w:proofErr w:type="spellEnd"/>
-      <w:r>
-        <w:rPr>
-          <w:i/>
-          <w:iCs/>
-          <w:sz w:val="20"/>
-          <w:szCs w:val="20"/>
-        </w:rPr>
-        <w:t xml:space="preserve"> in total during the second procedure. In only one case the dormant in the second procedure was found at the same </w:t>
-      </w:r>
-      <w:r>
-        <w:rPr>
-          <w:i/>
-          <w:iCs/>
-          <w:sz w:val="20"/>
-          <w:szCs w:val="20"/>
-        </w:rPr>
-        <w:t>main pulmonary vein</w:t>
-      </w:r>
-      <w:r>
-        <w:rPr>
-          <w:i/>
-          <w:iCs/>
-          <w:sz w:val="20"/>
-          <w:szCs w:val="20"/>
-        </w:rPr>
-        <w:t xml:space="preserve"> as during the first procedure while in </w:t>
-      </w:r>
-      <w:r>
-        <w:rPr>
-          <w:i/>
-          <w:iCs/>
-          <w:sz w:val="20"/>
-          <w:szCs w:val="20"/>
-        </w:rPr>
-        <w:t>29</w:t>
-      </w:r>
-      <w:r>
-        <w:rPr>
-          <w:i/>
-          <w:iCs/>
-          <w:sz w:val="20"/>
-          <w:szCs w:val="20"/>
-        </w:rPr>
-        <w:t xml:space="preserve"> cases where there was a dormant during the first procedure </w:t>
-      </w:r>
-      <w:proofErr w:type="gramStart"/>
-      <w:r>
-        <w:rPr>
-          <w:i/>
-          <w:iCs/>
-          <w:sz w:val="20"/>
-          <w:szCs w:val="20"/>
-        </w:rPr>
-        <w:t>in a given</w:t>
-      </w:r>
-      <w:proofErr w:type="gramEnd"/>
-      <w:r>
-        <w:rPr>
-          <w:i/>
-          <w:iCs/>
-          <w:sz w:val="20"/>
-          <w:szCs w:val="20"/>
-        </w:rPr>
-        <w:t xml:space="preserve"> </w:t>
+        <w:t xml:space="preserve"> cases where there was a dormant during the first procedure in a given </w:t>
       </w:r>
       <w:r>
         <w:rPr>
@@ -19235,9 +18973,8 @@
           <w:sz w:val="20"/>
           <w:szCs w:val="20"/>
         </w:rPr>
-        <w:t xml:space="preserve">, but we are looking at </w:t>
-      </w:r>
-      <w:proofErr w:type="spellStart"/>
+        <w:t>, but we are looking at dormants and their vein</w:t>
+      </w:r>
       <w:r>
         <w:rPr>
           <w:i/>
@@ -19245,226 +18982,7 @@
           <w:sz w:val="20"/>
           <w:szCs w:val="20"/>
         </w:rPr>
-        <w:t>dormants</w:t>
-      </w:r>
-      <w:proofErr w:type="spellEnd"/>
-      <w:r>
-        <w:rPr>
-          <w:i/>
-          <w:iCs/>
-          <w:sz w:val="20"/>
-          <w:szCs w:val="20"/>
-        </w:rPr>
-        <w:t xml:space="preserve"> and their vein</w:t>
-      </w:r>
-      <w:r>
-        <w:rPr>
-          <w:i/>
-          <w:iCs/>
-          <w:sz w:val="20"/>
-          <w:szCs w:val="20"/>
-        </w:rPr>
-        <w:t xml:space="preserve">s during the index (first) procedure and </w:t>
-      </w:r>
-      <w:proofErr w:type="spellStart"/>
-      <w:r>
-        <w:rPr>
-          <w:i/>
-          <w:iCs/>
-          <w:sz w:val="20"/>
-          <w:szCs w:val="20"/>
-        </w:rPr>
-        <w:t>dormants</w:t>
-      </w:r>
-      <w:proofErr w:type="spellEnd"/>
-      <w:r>
-        <w:rPr>
-          <w:i/>
-          <w:iCs/>
-          <w:sz w:val="20"/>
-          <w:szCs w:val="20"/>
-        </w:rPr>
-        <w:t xml:space="preserve"> + </w:t>
-      </w:r>
-      <w:proofErr w:type="spellStart"/>
-      <w:r>
-        <w:rPr>
-          <w:i/>
-          <w:iCs/>
-          <w:sz w:val="20"/>
-          <w:szCs w:val="20"/>
-        </w:rPr>
-        <w:t>unisolated</w:t>
-      </w:r>
-      <w:proofErr w:type="spellEnd"/>
-      <w:r>
-        <w:rPr>
-          <w:i/>
-          <w:iCs/>
-          <w:sz w:val="20"/>
-          <w:szCs w:val="20"/>
-        </w:rPr>
-        <w:t xml:space="preserve"> veins during the second procedure. We have 30 veins with </w:t>
-      </w:r>
-      <w:proofErr w:type="spellStart"/>
-      <w:r>
-        <w:rPr>
-          <w:i/>
-          <w:iCs/>
-          <w:sz w:val="20"/>
-          <w:szCs w:val="20"/>
-        </w:rPr>
-        <w:t>dormants</w:t>
-      </w:r>
-      <w:proofErr w:type="spellEnd"/>
-      <w:r>
-        <w:rPr>
-          <w:i/>
-          <w:iCs/>
-          <w:sz w:val="20"/>
-          <w:szCs w:val="20"/>
-        </w:rPr>
-        <w:t xml:space="preserve"> in the first procedure and 16 veins with </w:t>
-      </w:r>
-      <w:proofErr w:type="spellStart"/>
-      <w:r>
-        <w:rPr>
-          <w:i/>
-          <w:iCs/>
-          <w:sz w:val="20"/>
-          <w:szCs w:val="20"/>
-        </w:rPr>
-        <w:t>dormants</w:t>
-      </w:r>
-      <w:proofErr w:type="spellEnd"/>
-      <w:r>
-        <w:rPr>
-          <w:i/>
-          <w:iCs/>
-          <w:sz w:val="20"/>
-          <w:szCs w:val="20"/>
-        </w:rPr>
-        <w:t xml:space="preserve"> or </w:t>
-      </w:r>
-      <w:proofErr w:type="spellStart"/>
-      <w:r>
-        <w:rPr>
-          <w:i/>
-          <w:iCs/>
-          <w:sz w:val="20"/>
-          <w:szCs w:val="20"/>
-        </w:rPr>
-        <w:t>unisolated</w:t>
-      </w:r>
-      <w:proofErr w:type="spellEnd"/>
-      <w:r>
-        <w:rPr>
-          <w:i/>
-          <w:iCs/>
-          <w:sz w:val="20"/>
-          <w:szCs w:val="20"/>
-        </w:rPr>
-        <w:t xml:space="preserve"> veins in the second procedure. In 4 cases we have a dormant or an </w:t>
-      </w:r>
-      <w:proofErr w:type="spellStart"/>
-      <w:r>
-        <w:rPr>
-          <w:i/>
-          <w:iCs/>
-          <w:sz w:val="20"/>
-          <w:szCs w:val="20"/>
-        </w:rPr>
-        <w:t>unisolated</w:t>
-      </w:r>
-      <w:proofErr w:type="spellEnd"/>
-      <w:r>
-        <w:rPr>
-          <w:i/>
-          <w:iCs/>
-          <w:sz w:val="20"/>
-          <w:szCs w:val="20"/>
-        </w:rPr>
-        <w:t xml:space="preserve"> vein at the main pulmonary vein where we found a dormant during the first procedure, while there was no dormant or </w:t>
-      </w:r>
-      <w:proofErr w:type="spellStart"/>
-      <w:r>
-        <w:rPr>
-          <w:i/>
-          <w:iCs/>
-          <w:sz w:val="20"/>
-          <w:szCs w:val="20"/>
-        </w:rPr>
-        <w:t>unisolated</w:t>
-      </w:r>
-      <w:proofErr w:type="spellEnd"/>
-      <w:r>
-        <w:rPr>
-          <w:i/>
-          <w:iCs/>
-          <w:sz w:val="20"/>
-          <w:szCs w:val="20"/>
-        </w:rPr>
-        <w:t xml:space="preserve"> veins in 26 cases when there was a dormant during the first procedure. Again, this suggests that finding a dormant </w:t>
-      </w:r>
-      <w:proofErr w:type="gramStart"/>
-      <w:r>
-        <w:rPr>
-          <w:i/>
-          <w:iCs/>
-          <w:sz w:val="20"/>
-          <w:szCs w:val="20"/>
-        </w:rPr>
-        <w:t>in a given</w:t>
-      </w:r>
-      <w:proofErr w:type="gramEnd"/>
-      <w:r>
-        <w:rPr>
-          <w:i/>
-          <w:iCs/>
-          <w:sz w:val="20"/>
-          <w:szCs w:val="20"/>
-        </w:rPr>
-        <w:t xml:space="preserve"> main pulmonary vein during the first procedure does not indicate that we will have a dormant or </w:t>
-      </w:r>
-      <w:proofErr w:type="spellStart"/>
-      <w:r>
-        <w:rPr>
-          <w:i/>
-          <w:iCs/>
-          <w:sz w:val="20"/>
-          <w:szCs w:val="20"/>
-        </w:rPr>
-        <w:t>unisolated</w:t>
-      </w:r>
-      <w:proofErr w:type="spellEnd"/>
-      <w:r>
-        <w:rPr>
-          <w:i/>
-          <w:iCs/>
-          <w:sz w:val="20"/>
-          <w:szCs w:val="20"/>
-        </w:rPr>
-        <w:t xml:space="preserve"> </w:t>
-      </w:r>
-      <w:proofErr w:type="gramStart"/>
-      <w:r>
-        <w:rPr>
-          <w:i/>
-          <w:iCs/>
-          <w:sz w:val="20"/>
-          <w:szCs w:val="20"/>
-        </w:rPr>
-        <w:t>veins</w:t>
-      </w:r>
-      <w:proofErr w:type="gramEnd"/>
-      <w:r>
-        <w:rPr>
-          <w:i/>
-          <w:iCs/>
-          <w:sz w:val="20"/>
-          <w:szCs w:val="20"/>
-        </w:rPr>
-        <w:t xml:space="preserve"> in the same main pulmonary vein during the second procedure (0.0001).</w:t>
+        <w:t>s during the index (first) procedure and dormants + unisolated veins during the second procedure. We have 30 veins with dormants in the first procedure and 16 veins with dormants or unisolated veins in the second procedure. In 4 cases we have a dormant or an unisolated vein at the main pulmonary vein where we found a dormant during the first procedure, while there was no dormant or unisolated veins in 26 cases when there was a dormant during the first procedure. Again, this suggests that finding a dormant in a given main pulmonary vein during the first procedure does not indicate that we will have a dormant or unisolated veins in the same main pulmonary vein during the second procedure (0.0001).</w:t>
       </w:r>
     </w:p>
     <w:p>
@@ -19625,21 +19143,12 @@
           <w:szCs w:val="20"/>
         </w:rPr>
       </w:pPr>
-      <w:proofErr w:type="spellStart"/>
-      <w:r>
-        <w:rPr>
-          <w:sz w:val="20"/>
-          <w:szCs w:val="20"/>
-        </w:rPr>
-        <w:t>bmi</w:t>
-      </w:r>
-      <w:proofErr w:type="spellEnd"/>
-      <w:r>
-        <w:rPr>
-          <w:sz w:val="20"/>
-          <w:szCs w:val="20"/>
-        </w:rPr>
-        <w:t>,</w:t>
+      <w:r>
+        <w:rPr>
+          <w:sz w:val="20"/>
+          <w:szCs w:val="20"/>
+        </w:rPr>
+        <w:t>bmi,</w:t>
       </w:r>
     </w:p>
     <w:p>
@@ -19654,21 +19163,12 @@
           <w:szCs w:val="20"/>
         </w:rPr>
       </w:pPr>
-      <w:proofErr w:type="spellStart"/>
-      <w:r>
-        <w:rPr>
-          <w:sz w:val="20"/>
-          <w:szCs w:val="20"/>
-        </w:rPr>
-        <w:t>la_volume_index</w:t>
-      </w:r>
-      <w:proofErr w:type="spellEnd"/>
-      <w:r>
-        <w:rPr>
-          <w:sz w:val="20"/>
-          <w:szCs w:val="20"/>
-        </w:rPr>
-        <w:t>,</w:t>
+      <w:r>
+        <w:rPr>
+          <w:sz w:val="20"/>
+          <w:szCs w:val="20"/>
+        </w:rPr>
+        <w:t>la_volume_index,</w:t>
       </w:r>
     </w:p>
     <w:p>
@@ -19683,21 +19183,12 @@
           <w:szCs w:val="20"/>
         </w:rPr>
       </w:pPr>
-      <w:proofErr w:type="spellStart"/>
-      <w:r>
-        <w:rPr>
-          <w:sz w:val="20"/>
-          <w:szCs w:val="20"/>
-        </w:rPr>
-        <w:t>la_size</w:t>
-      </w:r>
-      <w:proofErr w:type="spellEnd"/>
-      <w:r>
-        <w:rPr>
-          <w:sz w:val="20"/>
-          <w:szCs w:val="20"/>
-        </w:rPr>
-        <w:t>,</w:t>
+      <w:r>
+        <w:rPr>
+          <w:sz w:val="20"/>
+          <w:szCs w:val="20"/>
+        </w:rPr>
+        <w:t>la_size,</w:t>
       </w:r>
     </w:p>
     <w:p>
@@ -19712,21 +19203,12 @@
           <w:szCs w:val="20"/>
         </w:rPr>
       </w:pPr>
-      <w:proofErr w:type="spellStart"/>
-      <w:r>
-        <w:rPr>
-          <w:sz w:val="20"/>
-          <w:szCs w:val="20"/>
-        </w:rPr>
-        <w:t>lvedvi</w:t>
-      </w:r>
-      <w:proofErr w:type="spellEnd"/>
-      <w:r>
-        <w:rPr>
-          <w:sz w:val="20"/>
-          <w:szCs w:val="20"/>
-        </w:rPr>
-        <w:t>,</w:t>
+      <w:r>
+        <w:rPr>
+          <w:sz w:val="20"/>
+          <w:szCs w:val="20"/>
+        </w:rPr>
+        <w:t>lvedvi,</w:t>
       </w:r>
     </w:p>
     <w:p>
@@ -19761,21 +19243,12 @@
           <w:szCs w:val="20"/>
         </w:rPr>
       </w:pPr>
-      <w:proofErr w:type="spellStart"/>
-      <w:r>
-        <w:rPr>
-          <w:sz w:val="20"/>
-          <w:szCs w:val="20"/>
-        </w:rPr>
-        <w:t>probnp</w:t>
-      </w:r>
-      <w:proofErr w:type="spellEnd"/>
-      <w:r>
-        <w:rPr>
-          <w:sz w:val="20"/>
-          <w:szCs w:val="20"/>
-        </w:rPr>
-        <w:t>,</w:t>
+      <w:r>
+        <w:rPr>
+          <w:sz w:val="20"/>
+          <w:szCs w:val="20"/>
+        </w:rPr>
+        <w:t>probnp,</w:t>
       </w:r>
     </w:p>
     <w:p>
@@ -19790,21 +19263,12 @@
           <w:szCs w:val="20"/>
         </w:rPr>
       </w:pPr>
-      <w:proofErr w:type="spellStart"/>
-      <w:r>
-        <w:rPr>
-          <w:sz w:val="20"/>
-          <w:szCs w:val="20"/>
-        </w:rPr>
-        <w:t>chf</w:t>
-      </w:r>
-      <w:proofErr w:type="spellEnd"/>
-      <w:r>
-        <w:rPr>
-          <w:sz w:val="20"/>
-          <w:szCs w:val="20"/>
-        </w:rPr>
-        <w:t>,</w:t>
+      <w:r>
+        <w:rPr>
+          <w:sz w:val="20"/>
+          <w:szCs w:val="20"/>
+        </w:rPr>
+        <w:t>chf,</w:t>
       </w:r>
     </w:p>
     <w:p>
@@ -19819,21 +19283,12 @@
           <w:szCs w:val="20"/>
         </w:rPr>
       </w:pPr>
-      <w:proofErr w:type="spellStart"/>
-      <w:r>
-        <w:rPr>
-          <w:sz w:val="20"/>
-          <w:szCs w:val="20"/>
-        </w:rPr>
-        <w:t>hypertension_history</w:t>
-      </w:r>
-      <w:proofErr w:type="spellEnd"/>
-      <w:r>
-        <w:rPr>
-          <w:sz w:val="20"/>
-          <w:szCs w:val="20"/>
-        </w:rPr>
-        <w:t>,</w:t>
+      <w:r>
+        <w:rPr>
+          <w:sz w:val="20"/>
+          <w:szCs w:val="20"/>
+        </w:rPr>
+        <w:t>hypertension_history,</w:t>
       </w:r>
     </w:p>
     <w:p>
@@ -19868,21 +19323,12 @@
           <w:szCs w:val="20"/>
         </w:rPr>
       </w:pPr>
-      <w:proofErr w:type="spellStart"/>
-      <w:r>
-        <w:rPr>
-          <w:sz w:val="20"/>
-          <w:szCs w:val="20"/>
-        </w:rPr>
-        <w:t>diabetes_history</w:t>
-      </w:r>
-      <w:proofErr w:type="spellEnd"/>
-      <w:r>
-        <w:rPr>
-          <w:sz w:val="20"/>
-          <w:szCs w:val="20"/>
-        </w:rPr>
-        <w:t>,</w:t>
+      <w:r>
+        <w:rPr>
+          <w:sz w:val="20"/>
+          <w:szCs w:val="20"/>
+        </w:rPr>
+        <w:t>diabetes_history,</w:t>
       </w:r>
     </w:p>
     <w:p>
@@ -19897,21 +19343,12 @@
           <w:szCs w:val="20"/>
         </w:rPr>
       </w:pPr>
-      <w:proofErr w:type="spellStart"/>
-      <w:r>
-        <w:rPr>
-          <w:sz w:val="20"/>
-          <w:szCs w:val="20"/>
-        </w:rPr>
-        <w:t>vascular_disease</w:t>
-      </w:r>
-      <w:proofErr w:type="spellEnd"/>
-      <w:r>
-        <w:rPr>
-          <w:sz w:val="20"/>
-          <w:szCs w:val="20"/>
-        </w:rPr>
-        <w:t>,</w:t>
+      <w:r>
+        <w:rPr>
+          <w:sz w:val="20"/>
+          <w:szCs w:val="20"/>
+        </w:rPr>
+        <w:t>vascular_disease,</w:t>
       </w:r>
     </w:p>
     <w:p>
@@ -19981,23 +19418,7 @@
           <w:sz w:val="20"/>
           <w:szCs w:val="20"/>
         </w:rPr>
-        <w:t xml:space="preserve">We don't get </w:t>
-      </w:r>
-      <w:proofErr w:type="gramStart"/>
-      <w:r>
-        <w:rPr>
-          <w:sz w:val="20"/>
-          <w:szCs w:val="20"/>
-        </w:rPr>
-        <w:t>anything,</w:t>
-      </w:r>
-      <w:proofErr w:type="gramEnd"/>
-      <w:r>
-        <w:rPr>
-          <w:sz w:val="20"/>
-          <w:szCs w:val="20"/>
-        </w:rPr>
-        <w:t xml:space="preserve"> BMI has the lowest p value (0.098).</w:t>
+        <w:t>We don't get anything, BMI has the lowest p value (0.098).</w:t>
       </w:r>
     </w:p>
     <w:p>
@@ -20300,6 +19721,44 @@
     </w:sectPr>
   </w:body>
 </w:document>
+</file>
+
+<file path=word/endnotes.xml><?xml version="1.0" encoding="utf-8"?>
+<w:endnotes xmlns:wpc="http://schemas.microsoft.com/office/word/2010/wordprocessingCanvas" xmlns:cx="http://schemas.microsoft.com/office/drawing/2014/chartex" xmlns:cx1="http://schemas.microsoft.com/office/drawing/2015/9/8/chartex" xmlns:cx2="http://schemas.microsoft.com/office/drawing/2015/10/21/chartex" xmlns:cx3="http://schemas.microsoft.com/office/drawing/2016/5/9/chartex" xmlns:cx4="http://schemas.microsoft.com/office/drawing/2016/5/10/chartex" xmlns:cx5="http://schemas.microsoft.com/office/drawing/2016/5/11/chartex" xmlns:cx6="http://schemas.microsoft.com/office/drawing/2016/5/12/chartex" xmlns:cx7="http://schemas.microsoft.com/office/drawing/2016/5/13/chartex" xmlns:cx8="http://schemas.microsoft.com/office/drawing/2016/5/14/chartex" xmlns:mc="http://schemas.openxmlformats.org/markup-compatibility/2006" xmlns:aink="http://schemas.microsoft.com/office/drawing/2016/ink" xmlns:am3d="http://schemas.microsoft.com/office/drawing/2017/model3d" xmlns:o="urn:schemas-microsoft-com:office:office" xmlns:oel="http://schemas.microsoft.com/office/2019/extlst" xmlns:r="http://schemas.openxmlformats.org/officeDocument/2006/relationships" xmlns:m="http://schemas.openxmlformats.org/officeDocument/2006/math" xmlns:v="urn:schemas-microsoft-com:vml" xmlns:wp14="http://schemas.microsoft.com/office/word/2010/wordprocessingDrawing" xmlns:wp="http://schemas.openxmlformats.org/drawingml/2006/wordprocessingDrawing" xmlns:w10="urn:schemas-microsoft-com:office:word" xmlns:w="http://schemas.openxmlformats.org/wordprocessingml/2006/main" xmlns:w14="http://schemas.microsoft.com/office/word/2010/wordml" xmlns:w15="http://schemas.microsoft.com/office/word/2012/wordml" xmlns:w16cex="http://schemas.microsoft.com/office/word/2018/wordml/cex" xmlns:w16cid="http://schemas.microsoft.com/office/word/2016/wordml/cid" xmlns:w16="http://schemas.microsoft.com/office/word/2018/wordml" xmlns:w16du="http://schemas.microsoft.com/office/word/2023/wordml/word16du" xmlns:w16sdtdh="http://schemas.microsoft.com/office/word/2020/wordml/sdtdatahash" xmlns:w16sdtfl="http://schemas.microsoft.com/office/word/2024/wordml/sdtformatlock" xmlns:w16se="http://schemas.microsoft.com/office/word/2015/wordml/symex" xmlns:wpg="http://schemas.microsoft.com/office/word/2010/wordprocessingGroup" xmlns:wpi="http://schemas.microsoft.com/office/word/2010/wordprocessingInk" xmlns:wne="http://schemas.microsoft.com/office/word/2006/wordml" xmlns:wps="http://schemas.microsoft.com/office/word/2010/wordprocessingShape" mc:Ignorable="w14 w15 w16se w16cid w16 w16cex w16sdtdh w16sdtfl w16du wp14">
+  <w:endnote w:type="separator" w:id="-1">
+    <w:p>
+      <w:r>
+        <w:separator/>
+      </w:r>
+    </w:p>
+  </w:endnote>
+  <w:endnote w:type="continuationSeparator" w:id="0">
+    <w:p>
+      <w:r>
+        <w:continuationSeparator/>
+      </w:r>
+    </w:p>
+  </w:endnote>
+</w:endnotes>
+</file>
+
+<file path=word/footnotes.xml><?xml version="1.0" encoding="utf-8"?>
+<w:footnotes xmlns:wpc="http://schemas.microsoft.com/office/word/2010/wordprocessingCanvas" xmlns:cx="http://schemas.microsoft.com/office/drawing/2014/chartex" xmlns:cx1="http://schemas.microsoft.com/office/drawing/2015/9/8/chartex" xmlns:cx2="http://schemas.microsoft.com/office/drawing/2015/10/21/chartex" xmlns:cx3="http://schemas.microsoft.com/office/drawing/2016/5/9/chartex" xmlns:cx4="http://schemas.microsoft.com/office/drawing/2016/5/10/chartex" xmlns:cx5="http://schemas.microsoft.com/office/drawing/2016/5/11/chartex" xmlns:cx6="http://schemas.microsoft.com/office/drawing/2016/5/12/chartex" xmlns:cx7="http://schemas.microsoft.com/office/drawing/2016/5/13/chartex" xmlns:cx8="http://schemas.microsoft.com/office/drawing/2016/5/14/chartex" xmlns:mc="http://schemas.openxmlformats.org/markup-compatibility/2006" xmlns:aink="http://schemas.microsoft.com/office/drawing/2016/ink" xmlns:am3d="http://schemas.microsoft.com/office/drawing/2017/model3d" xmlns:o="urn:schemas-microsoft-com:office:office" xmlns:oel="http://schemas.microsoft.com/office/2019/extlst" xmlns:r="http://schemas.openxmlformats.org/officeDocument/2006/relationships" xmlns:m="http://schemas.openxmlformats.org/officeDocument/2006/math" xmlns:v="urn:schemas-microsoft-com:vml" xmlns:wp14="http://schemas.microsoft.com/office/word/2010/wordprocessingDrawing" xmlns:wp="http://schemas.openxmlformats.org/drawingml/2006/wordprocessingDrawing" xmlns:w10="urn:schemas-microsoft-com:office:word" xmlns:w="http://schemas.openxmlformats.org/wordprocessingml/2006/main" xmlns:w14="http://schemas.microsoft.com/office/word/2010/wordml" xmlns:w15="http://schemas.microsoft.com/office/word/2012/wordml" xmlns:w16cex="http://schemas.microsoft.com/office/word/2018/wordml/cex" xmlns:w16cid="http://schemas.microsoft.com/office/word/2016/wordml/cid" xmlns:w16="http://schemas.microsoft.com/office/word/2018/wordml" xmlns:w16du="http://schemas.microsoft.com/office/word/2023/wordml/word16du" xmlns:w16sdtdh="http://schemas.microsoft.com/office/word/2020/wordml/sdtdatahash" xmlns:w16sdtfl="http://schemas.microsoft.com/office/word/2024/wordml/sdtformatlock" xmlns:w16se="http://schemas.microsoft.com/office/word/2015/wordml/symex" xmlns:wpg="http://schemas.microsoft.com/office/word/2010/wordprocessingGroup" xmlns:wpi="http://schemas.microsoft.com/office/word/2010/wordprocessingInk" xmlns:wne="http://schemas.microsoft.com/office/word/2006/wordml" xmlns:wps="http://schemas.microsoft.com/office/word/2010/wordprocessingShape" mc:Ignorable="w14 w15 w16se w16cid w16 w16cex w16sdtdh w16sdtfl w16du wp14">
+  <w:footnote w:type="separator" w:id="-1">
+    <w:p>
+      <w:r>
+        <w:separator/>
+      </w:r>
+    </w:p>
+  </w:footnote>
+  <w:footnote w:type="continuationSeparator" w:id="0">
+    <w:p>
+      <w:r>
+        <w:continuationSeparator/>
+      </w:r>
+    </w:p>
+  </w:footnote>
+</w:footnotes>
 </file>
 
 <file path=word/numbering.xml><?xml version="1.0" encoding="utf-8"?>
@@ -21143,7 +20602,7 @@
   <w:style w:type="paragraph" w:default="1" w:styleId="Normal">
     <w:name w:val="Normal"/>
     <w:qFormat/>
-    <w:rsid w:val="00903C54"/>
+    <w:rsid w:val="00D30065"/>
   </w:style>
   <w:style w:type="paragraph" w:styleId="Heading1">
     <w:name w:val="heading 1"/>
@@ -21686,6 +21145,48 @@
       <w:color w:val="666666"/>
     </w:rPr>
   </w:style>
+  <w:style w:type="paragraph" w:styleId="Header">
+    <w:name w:val="header"/>
+    <w:basedOn w:val="Normal"/>
+    <w:link w:val="HeaderChar"/>
+    <w:uiPriority w:val="99"/>
+    <w:unhideWhenUsed/>
+    <w:rsid w:val="00D30065"/>
+    <w:pPr>
+      <w:tabs>
+        <w:tab w:val="center" w:pos="4513"/>
+        <w:tab w:val="right" w:pos="9026"/>
+      </w:tabs>
+    </w:pPr>
+  </w:style>
+  <w:style w:type="character" w:customStyle="1" w:styleId="HeaderChar">
+    <w:name w:val="Header Char"/>
+    <w:basedOn w:val="DefaultParagraphFont"/>
+    <w:link w:val="Header"/>
+    <w:uiPriority w:val="99"/>
+    <w:rsid w:val="00D30065"/>
+  </w:style>
+  <w:style w:type="paragraph" w:styleId="Footer">
+    <w:name w:val="footer"/>
+    <w:basedOn w:val="Normal"/>
+    <w:link w:val="FooterChar"/>
+    <w:uiPriority w:val="99"/>
+    <w:unhideWhenUsed/>
+    <w:rsid w:val="00D30065"/>
+    <w:pPr>
+      <w:tabs>
+        <w:tab w:val="center" w:pos="4513"/>
+        <w:tab w:val="right" w:pos="9026"/>
+      </w:tabs>
+    </w:pPr>
+  </w:style>
+  <w:style w:type="character" w:customStyle="1" w:styleId="FooterChar">
+    <w:name w:val="Footer Char"/>
+    <w:basedOn w:val="DefaultParagraphFont"/>
+    <w:link w:val="Footer"/>
+    <w:uiPriority w:val="99"/>
+    <w:rsid w:val="00D30065"/>
+  </w:style>
 </w:styles>
 </file>
 

</xml_diff>

<commit_message>
Tweaks to the KM plot.
</commit_message>
<xml_diff>
--- a/results.docx
+++ b/results.docx
@@ -9,13 +9,22 @@
           <w:bCs/>
         </w:rPr>
       </w:pPr>
+      <w:proofErr w:type="spellStart"/>
       <w:r>
         <w:rPr>
           <w:b/>
           <w:bCs/>
         </w:rPr>
+        <w:t>da</w:t>
+      </w:r>
+      <w:r>
+        <w:rPr>
+          <w:b/>
+          <w:bCs/>
+        </w:rPr>
         <w:t>Results</w:t>
       </w:r>
+      <w:proofErr w:type="spellEnd"/>
     </w:p>
     <w:p>
       <w:pPr>
@@ -131,7 +140,25 @@
           <w:sz w:val="20"/>
           <w:szCs w:val="20"/>
         </w:rPr>
-        <w:t xml:space="preserve"> from the sample (e.g., when working with group level proportions) we used bootstraping to estimate the uncertainty.</w:t>
+        <w:t xml:space="preserve"> from the sample (e.g., when working with group level proportions) we used </w:t>
+      </w:r>
+      <w:proofErr w:type="spellStart"/>
+      <w:r>
+        <w:rPr>
+          <w:rFonts w:eastAsiaTheme="minorEastAsia"/>
+          <w:sz w:val="20"/>
+          <w:szCs w:val="20"/>
+        </w:rPr>
+        <w:t>bootstraping</w:t>
+      </w:r>
+      <w:proofErr w:type="spellEnd"/>
+      <w:r>
+        <w:rPr>
+          <w:rFonts w:eastAsiaTheme="minorEastAsia"/>
+          <w:sz w:val="20"/>
+          <w:szCs w:val="20"/>
+        </w:rPr>
+        <w:t xml:space="preserve"> to estimate the uncertainty.</w:t>
       </w:r>
     </w:p>
     <w:p>
@@ -375,7 +402,55 @@
           <w:sz w:val="20"/>
           <w:szCs w:val="20"/>
         </w:rPr>
-        <w:t>code for our analysis along with anonymized data is published at https://github.com/demsarjure/vein_ablation.</w:t>
+        <w:t>code for our analysis along with anonymized data is published at https://</w:t>
+      </w:r>
+      <w:proofErr w:type="spellStart"/>
+      <w:r>
+        <w:rPr>
+          <w:sz w:val="20"/>
+          <w:szCs w:val="20"/>
+        </w:rPr>
+        <w:t>github.com</w:t>
+      </w:r>
+      <w:proofErr w:type="spellEnd"/>
+      <w:r>
+        <w:rPr>
+          <w:sz w:val="20"/>
+          <w:szCs w:val="20"/>
+        </w:rPr>
+        <w:t>/</w:t>
+      </w:r>
+      <w:proofErr w:type="spellStart"/>
+      <w:r>
+        <w:rPr>
+          <w:sz w:val="20"/>
+          <w:szCs w:val="20"/>
+        </w:rPr>
+        <w:t>demsarjure</w:t>
+      </w:r>
+      <w:proofErr w:type="spellEnd"/>
+      <w:r>
+        <w:rPr>
+          <w:sz w:val="20"/>
+          <w:szCs w:val="20"/>
+        </w:rPr>
+        <w:t>/</w:t>
+      </w:r>
+      <w:proofErr w:type="spellStart"/>
+      <w:r>
+        <w:rPr>
+          <w:sz w:val="20"/>
+          <w:szCs w:val="20"/>
+        </w:rPr>
+        <w:t>vein_ablation</w:t>
+      </w:r>
+      <w:proofErr w:type="spellEnd"/>
+      <w:r>
+        <w:rPr>
+          <w:sz w:val="20"/>
+          <w:szCs w:val="20"/>
+        </w:rPr>
+        <w:t>.</w:t>
       </w:r>
     </w:p>
     <w:p>
@@ -404,7 +479,27 @@
           <w:sz w:val="20"/>
           <w:szCs w:val="20"/>
         </w:rPr>
-        <w:t>REF = R Core Team (2021). R: A language and environment for statistical computing. R Foundation for Statistical Computing, Vienna, Austria. URL https://www.R-project.org/.</w:t>
+        <w:t>REF = R Core Team (2021). R: A language and environment for statistical computing. R Foundation for Statistical Computing, Vienna, Austria. URL https://</w:t>
+      </w:r>
+      <w:proofErr w:type="spellStart"/>
+      <w:r>
+        <w:rPr>
+          <w:i/>
+          <w:iCs/>
+          <w:sz w:val="20"/>
+          <w:szCs w:val="20"/>
+        </w:rPr>
+        <w:t>www.R-project.org</w:t>
+      </w:r>
+      <w:proofErr w:type="spellEnd"/>
+      <w:r>
+        <w:rPr>
+          <w:i/>
+          <w:iCs/>
+          <w:sz w:val="20"/>
+          <w:szCs w:val="20"/>
+        </w:rPr>
+        <w:t>/.</w:t>
       </w:r>
     </w:p>
     <w:p>
@@ -853,6 +948,7 @@
                 <w:szCs w:val="20"/>
               </w:rPr>
             </w:pPr>
+            <w:proofErr w:type="spellStart"/>
             <w:r>
               <w:rPr>
                 <w:b/>
@@ -862,6 +958,7 @@
               </w:rPr>
               <w:t>bmi</w:t>
             </w:r>
+            <w:proofErr w:type="spellEnd"/>
           </w:p>
         </w:tc>
         <w:tc>
@@ -963,6 +1060,7 @@
                 <w:szCs w:val="20"/>
               </w:rPr>
             </w:pPr>
+            <w:proofErr w:type="spellStart"/>
             <w:r>
               <w:rPr>
                 <w:b/>
@@ -972,6 +1070,7 @@
               </w:rPr>
               <w:t>la_volume_index</w:t>
             </w:r>
+            <w:proofErr w:type="spellEnd"/>
           </w:p>
         </w:tc>
         <w:tc>
@@ -1073,6 +1172,7 @@
                 <w:szCs w:val="20"/>
               </w:rPr>
             </w:pPr>
+            <w:proofErr w:type="spellStart"/>
             <w:r>
               <w:rPr>
                 <w:b/>
@@ -1082,6 +1182,7 @@
               </w:rPr>
               <w:t>la_size</w:t>
             </w:r>
+            <w:proofErr w:type="spellEnd"/>
           </w:p>
         </w:tc>
         <w:tc>
@@ -1183,6 +1284,7 @@
                 <w:szCs w:val="20"/>
               </w:rPr>
             </w:pPr>
+            <w:proofErr w:type="spellStart"/>
             <w:r>
               <w:rPr>
                 <w:b/>
@@ -1192,6 +1294,7 @@
               </w:rPr>
               <w:t>lvedvi</w:t>
             </w:r>
+            <w:proofErr w:type="spellEnd"/>
           </w:p>
         </w:tc>
         <w:tc>
@@ -1286,6 +1389,7 @@
                 <w:szCs w:val="20"/>
               </w:rPr>
             </w:pPr>
+            <w:proofErr w:type="spellStart"/>
             <w:r>
               <w:rPr>
                 <w:b/>
@@ -1295,6 +1399,7 @@
               </w:rPr>
               <w:t>lvef</w:t>
             </w:r>
+            <w:proofErr w:type="spellEnd"/>
           </w:p>
         </w:tc>
         <w:tc>
@@ -1396,6 +1501,7 @@
                 <w:szCs w:val="20"/>
               </w:rPr>
             </w:pPr>
+            <w:proofErr w:type="spellStart"/>
             <w:r>
               <w:rPr>
                 <w:b/>
@@ -1405,6 +1511,7 @@
               </w:rPr>
               <w:t>class_III_drugs</w:t>
             </w:r>
+            <w:proofErr w:type="spellEnd"/>
           </w:p>
         </w:tc>
         <w:tc>
@@ -1506,6 +1613,7 @@
                 <w:szCs w:val="20"/>
               </w:rPr>
             </w:pPr>
+            <w:proofErr w:type="spellStart"/>
             <w:r>
               <w:rPr>
                 <w:b/>
@@ -1515,6 +1623,7 @@
               </w:rPr>
               <w:t>class_I_drugs</w:t>
             </w:r>
+            <w:proofErr w:type="spellEnd"/>
           </w:p>
         </w:tc>
         <w:tc>
@@ -1609,6 +1718,7 @@
                 <w:szCs w:val="20"/>
               </w:rPr>
             </w:pPr>
+            <w:proofErr w:type="spellStart"/>
             <w:r>
               <w:rPr>
                 <w:b/>
@@ -1618,6 +1728,7 @@
               </w:rPr>
               <w:t>beta_blockers</w:t>
             </w:r>
+            <w:proofErr w:type="spellEnd"/>
           </w:p>
         </w:tc>
         <w:tc>
@@ -1815,6 +1926,7 @@
                 <w:szCs w:val="20"/>
               </w:rPr>
             </w:pPr>
+            <w:proofErr w:type="spellStart"/>
             <w:r>
               <w:rPr>
                 <w:b/>
@@ -1824,6 +1936,7 @@
               </w:rPr>
               <w:t>probnp</w:t>
             </w:r>
+            <w:proofErr w:type="spellEnd"/>
           </w:p>
         </w:tc>
         <w:tc>
@@ -1925,6 +2038,7 @@
                 <w:szCs w:val="20"/>
               </w:rPr>
             </w:pPr>
+            <w:proofErr w:type="spellStart"/>
             <w:r>
               <w:rPr>
                 <w:b/>
@@ -1934,6 +2048,7 @@
               </w:rPr>
               <w:t>chf</w:t>
             </w:r>
+            <w:proofErr w:type="spellEnd"/>
           </w:p>
         </w:tc>
         <w:tc>
@@ -2028,6 +2143,7 @@
                 <w:szCs w:val="20"/>
               </w:rPr>
             </w:pPr>
+            <w:proofErr w:type="spellStart"/>
             <w:r>
               <w:rPr>
                 <w:b/>
@@ -2037,6 +2153,7 @@
               </w:rPr>
               <w:t>hypertension_history</w:t>
             </w:r>
+            <w:proofErr w:type="spellEnd"/>
           </w:p>
         </w:tc>
         <w:tc>
@@ -2138,6 +2255,7 @@
                 <w:szCs w:val="20"/>
               </w:rPr>
             </w:pPr>
+            <w:proofErr w:type="spellStart"/>
             <w:r>
               <w:rPr>
                 <w:b/>
@@ -2147,6 +2265,7 @@
               </w:rPr>
               <w:t>age_75</w:t>
             </w:r>
+            <w:proofErr w:type="spellEnd"/>
           </w:p>
         </w:tc>
         <w:tc>
@@ -2248,6 +2367,7 @@
                 <w:szCs w:val="20"/>
               </w:rPr>
             </w:pPr>
+            <w:proofErr w:type="spellStart"/>
             <w:r>
               <w:rPr>
                 <w:b/>
@@ -2257,6 +2377,7 @@
               </w:rPr>
               <w:t>diabetes_history</w:t>
             </w:r>
+            <w:proofErr w:type="spellEnd"/>
           </w:p>
         </w:tc>
         <w:tc>
@@ -2351,6 +2472,7 @@
                 <w:szCs w:val="20"/>
               </w:rPr>
             </w:pPr>
+            <w:proofErr w:type="spellStart"/>
             <w:r>
               <w:rPr>
                 <w:b/>
@@ -2360,6 +2482,7 @@
               </w:rPr>
               <w:t>vascular_disease</w:t>
             </w:r>
+            <w:proofErr w:type="spellEnd"/>
           </w:p>
         </w:tc>
         <w:tc>
@@ -2461,6 +2584,7 @@
                 <w:szCs w:val="20"/>
               </w:rPr>
             </w:pPr>
+            <w:proofErr w:type="spellStart"/>
             <w:r>
               <w:rPr>
                 <w:b/>
@@ -2470,6 +2594,7 @@
               </w:rPr>
               <w:t>age_65_74</w:t>
             </w:r>
+            <w:proofErr w:type="spellEnd"/>
           </w:p>
         </w:tc>
         <w:tc>
@@ -2571,6 +2696,7 @@
                 <w:szCs w:val="20"/>
               </w:rPr>
             </w:pPr>
+            <w:proofErr w:type="spellStart"/>
             <w:r>
               <w:rPr>
                 <w:b/>
@@ -2580,6 +2706,7 @@
               </w:rPr>
               <w:t>cha2ds2vasc</w:t>
             </w:r>
+            <w:proofErr w:type="spellEnd"/>
           </w:p>
         </w:tc>
         <w:tc>
@@ -2681,6 +2808,7 @@
                 <w:szCs w:val="20"/>
               </w:rPr>
             </w:pPr>
+            <w:proofErr w:type="spellStart"/>
             <w:r>
               <w:rPr>
                 <w:b/>
@@ -2690,6 +2818,7 @@
               </w:rPr>
               <w:t>cied</w:t>
             </w:r>
+            <w:proofErr w:type="spellEnd"/>
           </w:p>
         </w:tc>
         <w:tc>
@@ -2988,6 +3117,7 @@
                 <w:szCs w:val="20"/>
               </w:rPr>
             </w:pPr>
+            <w:proofErr w:type="spellStart"/>
             <w:r>
               <w:rPr>
                 <w:b/>
@@ -2997,6 +3127,7 @@
               </w:rPr>
               <w:t>skin_skin_time</w:t>
             </w:r>
+            <w:proofErr w:type="spellEnd"/>
           </w:p>
         </w:tc>
         <w:tc>
@@ -3105,6 +3236,7 @@
                 <w:szCs w:val="20"/>
               </w:rPr>
             </w:pPr>
+            <w:proofErr w:type="spellStart"/>
             <w:r>
               <w:rPr>
                 <w:b/>
@@ -3114,6 +3246,7 @@
               </w:rPr>
               <w:t>la_dwell_time</w:t>
             </w:r>
+            <w:proofErr w:type="spellEnd"/>
           </w:p>
         </w:tc>
         <w:tc>
@@ -3215,6 +3348,7 @@
                 <w:szCs w:val="20"/>
               </w:rPr>
             </w:pPr>
+            <w:proofErr w:type="spellStart"/>
             <w:r>
               <w:rPr>
                 <w:b/>
@@ -3224,6 +3358,7 @@
               </w:rPr>
               <w:t>ablation_time</w:t>
             </w:r>
+            <w:proofErr w:type="spellEnd"/>
           </w:p>
         </w:tc>
         <w:tc>
@@ -3325,6 +3460,7 @@
                 <w:szCs w:val="20"/>
               </w:rPr>
             </w:pPr>
+            <w:proofErr w:type="spellStart"/>
             <w:r>
               <w:rPr>
                 <w:b/>
@@ -3334,6 +3470,7 @@
               </w:rPr>
               <w:t>ablation_time_hd</w:t>
             </w:r>
+            <w:proofErr w:type="spellEnd"/>
           </w:p>
         </w:tc>
         <w:tc>
@@ -3428,6 +3565,7 @@
                 <w:szCs w:val="20"/>
               </w:rPr>
             </w:pPr>
+            <w:proofErr w:type="spellStart"/>
             <w:r>
               <w:rPr>
                 <w:b/>
@@ -3437,6 +3575,7 @@
               </w:rPr>
               <w:t>hd_map_time</w:t>
             </w:r>
+            <w:proofErr w:type="spellEnd"/>
           </w:p>
         </w:tc>
         <w:tc>
@@ -3531,6 +3670,7 @@
                 <w:szCs w:val="20"/>
               </w:rPr>
             </w:pPr>
+            <w:proofErr w:type="spellStart"/>
             <w:r>
               <w:rPr>
                 <w:b/>
@@ -3540,6 +3680,7 @@
               </w:rPr>
               <w:t>numer_of_rf_lesions_pvi</w:t>
             </w:r>
+            <w:proofErr w:type="spellEnd"/>
           </w:p>
         </w:tc>
         <w:tc>
@@ -3641,6 +3782,7 @@
                 <w:szCs w:val="20"/>
               </w:rPr>
             </w:pPr>
+            <w:proofErr w:type="spellStart"/>
             <w:r>
               <w:rPr>
                 <w:b/>
@@ -3650,6 +3792,7 @@
               </w:rPr>
               <w:t>additional_lesions_hd</w:t>
             </w:r>
+            <w:proofErr w:type="spellEnd"/>
           </w:p>
         </w:tc>
         <w:tc>
@@ -3744,6 +3887,7 @@
                 <w:szCs w:val="20"/>
               </w:rPr>
             </w:pPr>
+            <w:proofErr w:type="spellStart"/>
             <w:r>
               <w:rPr>
                 <w:b/>
@@ -3753,6 +3897,7 @@
               </w:rPr>
               <w:t>first_pass_rspv</w:t>
             </w:r>
+            <w:proofErr w:type="spellEnd"/>
           </w:p>
         </w:tc>
         <w:tc>
@@ -3854,6 +3999,7 @@
                 <w:szCs w:val="20"/>
               </w:rPr>
             </w:pPr>
+            <w:proofErr w:type="spellStart"/>
             <w:r>
               <w:rPr>
                 <w:b/>
@@ -3863,6 +4009,7 @@
               </w:rPr>
               <w:t>first_pass_ripv</w:t>
             </w:r>
+            <w:proofErr w:type="spellEnd"/>
           </w:p>
         </w:tc>
         <w:tc>
@@ -3964,6 +4111,7 @@
                 <w:szCs w:val="20"/>
               </w:rPr>
             </w:pPr>
+            <w:proofErr w:type="spellStart"/>
             <w:r>
               <w:rPr>
                 <w:b/>
@@ -3973,6 +4121,7 @@
               </w:rPr>
               <w:t>first_pass_lspv</w:t>
             </w:r>
+            <w:proofErr w:type="spellEnd"/>
           </w:p>
         </w:tc>
         <w:tc>
@@ -4074,6 +4223,7 @@
                 <w:szCs w:val="20"/>
               </w:rPr>
             </w:pPr>
+            <w:proofErr w:type="spellStart"/>
             <w:r>
               <w:rPr>
                 <w:b/>
@@ -4083,6 +4233,7 @@
               </w:rPr>
               <w:t>first_pass_lipv</w:t>
             </w:r>
+            <w:proofErr w:type="spellEnd"/>
           </w:p>
         </w:tc>
         <w:tc>
@@ -4184,6 +4335,7 @@
                 <w:szCs w:val="20"/>
               </w:rPr>
             </w:pPr>
+            <w:proofErr w:type="spellStart"/>
             <w:r>
               <w:rPr>
                 <w:b/>
@@ -4193,6 +4345,7 @@
               </w:rPr>
               <w:t>first_pass_per_patient</w:t>
             </w:r>
+            <w:proofErr w:type="spellEnd"/>
           </w:p>
         </w:tc>
         <w:tc>
@@ -4294,6 +4447,7 @@
                 <w:szCs w:val="20"/>
               </w:rPr>
             </w:pPr>
+            <w:proofErr w:type="spellStart"/>
             <w:r>
               <w:rPr>
                 <w:b/>
@@ -4303,6 +4457,7 @@
               </w:rPr>
               <w:t>cti</w:t>
             </w:r>
+            <w:proofErr w:type="spellEnd"/>
           </w:p>
         </w:tc>
         <w:tc>
@@ -4550,8 +4705,17 @@
           <w:b/>
           <w:bCs/>
         </w:rPr>
-        <w:t>Segments and dormants</w:t>
-      </w:r>
+        <w:t xml:space="preserve">Segments and </w:t>
+      </w:r>
+      <w:proofErr w:type="spellStart"/>
+      <w:r>
+        <w:rPr>
+          <w:b/>
+          <w:bCs/>
+        </w:rPr>
+        <w:t>dormants</w:t>
+      </w:r>
+      <w:proofErr w:type="spellEnd"/>
     </w:p>
     <w:p>
       <w:pPr>
@@ -4615,6 +4779,7 @@
                 <w:szCs w:val="20"/>
               </w:rPr>
             </w:pPr>
+            <w:proofErr w:type="spellStart"/>
             <w:r>
               <w:rPr>
                 <w:b/>
@@ -4624,6 +4789,7 @@
               </w:rPr>
               <w:t>lokacija</w:t>
             </w:r>
+            <w:proofErr w:type="spellEnd"/>
           </w:p>
         </w:tc>
         <w:tc>
@@ -4645,6 +4811,7 @@
                 <w:szCs w:val="20"/>
               </w:rPr>
             </w:pPr>
+            <w:proofErr w:type="spellStart"/>
             <w:r>
               <w:rPr>
                 <w:b/>
@@ -4654,6 +4821,7 @@
               </w:rPr>
               <w:t>število</w:t>
             </w:r>
+            <w:proofErr w:type="spellEnd"/>
           </w:p>
         </w:tc>
         <w:tc>
@@ -4675,6 +4843,7 @@
                 <w:szCs w:val="20"/>
               </w:rPr>
             </w:pPr>
+            <w:proofErr w:type="spellStart"/>
             <w:r>
               <w:rPr>
                 <w:b/>
@@ -4684,6 +4853,7 @@
               </w:rPr>
               <w:t>delež</w:t>
             </w:r>
+            <w:proofErr w:type="spellEnd"/>
           </w:p>
         </w:tc>
       </w:tr>
@@ -4710,6 +4880,7 @@
                 <w:szCs w:val="20"/>
               </w:rPr>
             </w:pPr>
+            <w:proofErr w:type="spellStart"/>
             <w:r>
               <w:rPr>
                 <w:b/>
@@ -4719,6 +4890,7 @@
               </w:rPr>
               <w:t>RPV</w:t>
             </w:r>
+            <w:proofErr w:type="spellEnd"/>
           </w:p>
         </w:tc>
         <w:tc>
@@ -4741,6 +4913,7 @@
                 <w:szCs w:val="20"/>
               </w:rPr>
             </w:pPr>
+            <w:proofErr w:type="spellStart"/>
             <w:r>
               <w:rPr>
                 <w:b/>
@@ -4750,6 +4923,7 @@
               </w:rPr>
               <w:t>rspv_rr</w:t>
             </w:r>
+            <w:proofErr w:type="spellEnd"/>
           </w:p>
         </w:tc>
         <w:tc>
@@ -4846,6 +5020,7 @@
                 <w:szCs w:val="20"/>
               </w:rPr>
             </w:pPr>
+            <w:proofErr w:type="spellStart"/>
             <w:r>
               <w:rPr>
                 <w:b/>
@@ -4855,6 +5030,7 @@
               </w:rPr>
               <w:t>rspv_ra</w:t>
             </w:r>
+            <w:proofErr w:type="spellEnd"/>
           </w:p>
         </w:tc>
         <w:tc>
@@ -4949,6 +5125,7 @@
                 <w:szCs w:val="20"/>
               </w:rPr>
             </w:pPr>
+            <w:proofErr w:type="spellStart"/>
             <w:r>
               <w:rPr>
                 <w:b/>
@@ -4958,6 +5135,7 @@
               </w:rPr>
               <w:t>rspv_rp</w:t>
             </w:r>
+            <w:proofErr w:type="spellEnd"/>
           </w:p>
         </w:tc>
         <w:tc>
@@ -5132,6 +5310,7 @@
                 <w:szCs w:val="20"/>
               </w:rPr>
             </w:pPr>
+            <w:proofErr w:type="spellStart"/>
             <w:r>
               <w:rPr>
                 <w:b/>
@@ -5141,6 +5320,7 @@
               </w:rPr>
               <w:t>ripv_ra</w:t>
             </w:r>
+            <w:proofErr w:type="spellEnd"/>
           </w:p>
         </w:tc>
         <w:tc>
@@ -5235,6 +5415,7 @@
                 <w:szCs w:val="20"/>
               </w:rPr>
             </w:pPr>
+            <w:proofErr w:type="spellStart"/>
             <w:r>
               <w:rPr>
                 <w:b/>
@@ -5244,6 +5425,7 @@
               </w:rPr>
               <w:t>ripv_rp</w:t>
             </w:r>
+            <w:proofErr w:type="spellEnd"/>
           </w:p>
         </w:tc>
         <w:tc>
@@ -5338,6 +5520,7 @@
                 <w:szCs w:val="20"/>
               </w:rPr>
             </w:pPr>
+            <w:proofErr w:type="spellStart"/>
             <w:r>
               <w:rPr>
                 <w:b/>
@@ -5347,6 +5530,7 @@
               </w:rPr>
               <w:t>ripv_ri</w:t>
             </w:r>
+            <w:proofErr w:type="spellEnd"/>
           </w:p>
         </w:tc>
         <w:tc>
@@ -5580,6 +5764,7 @@
                 <w:szCs w:val="20"/>
               </w:rPr>
             </w:pPr>
+            <w:proofErr w:type="spellStart"/>
             <w:r>
               <w:rPr>
                 <w:b/>
@@ -5589,6 +5774,7 @@
               </w:rPr>
               <w:t>LPV</w:t>
             </w:r>
+            <w:proofErr w:type="spellEnd"/>
           </w:p>
         </w:tc>
         <w:tc>
@@ -5610,6 +5796,7 @@
                 <w:szCs w:val="20"/>
               </w:rPr>
             </w:pPr>
+            <w:proofErr w:type="spellStart"/>
             <w:r>
               <w:rPr>
                 <w:b/>
@@ -5619,6 +5806,7 @@
               </w:rPr>
               <w:t>lspv_lr</w:t>
             </w:r>
+            <w:proofErr w:type="spellEnd"/>
           </w:p>
         </w:tc>
         <w:tc>
@@ -5713,6 +5901,7 @@
                 <w:szCs w:val="20"/>
               </w:rPr>
             </w:pPr>
+            <w:proofErr w:type="spellStart"/>
             <w:r>
               <w:rPr>
                 <w:b/>
@@ -5722,6 +5911,7 @@
               </w:rPr>
               <w:t>lspv_lrg</w:t>
             </w:r>
+            <w:proofErr w:type="spellEnd"/>
           </w:p>
         </w:tc>
         <w:tc>
@@ -5816,6 +6006,7 @@
                 <w:szCs w:val="20"/>
               </w:rPr>
             </w:pPr>
+            <w:proofErr w:type="spellStart"/>
             <w:r>
               <w:rPr>
                 <w:b/>
@@ -5825,6 +6016,7 @@
               </w:rPr>
               <w:t>lspv_lp</w:t>
             </w:r>
+            <w:proofErr w:type="spellEnd"/>
           </w:p>
         </w:tc>
         <w:tc>
@@ -5999,6 +6191,7 @@
                 <w:szCs w:val="20"/>
               </w:rPr>
             </w:pPr>
+            <w:proofErr w:type="spellStart"/>
             <w:r>
               <w:rPr>
                 <w:b/>
@@ -6008,6 +6201,7 @@
               </w:rPr>
               <w:t>lipv_la</w:t>
             </w:r>
+            <w:proofErr w:type="spellEnd"/>
           </w:p>
         </w:tc>
         <w:tc>
@@ -6102,6 +6296,7 @@
                 <w:szCs w:val="20"/>
               </w:rPr>
             </w:pPr>
+            <w:proofErr w:type="spellStart"/>
             <w:r>
               <w:rPr>
                 <w:b/>
@@ -6111,6 +6306,7 @@
               </w:rPr>
               <w:t>lipv_li</w:t>
             </w:r>
+            <w:proofErr w:type="spellEnd"/>
           </w:p>
         </w:tc>
         <w:tc>
@@ -6205,6 +6401,7 @@
                 <w:szCs w:val="20"/>
               </w:rPr>
             </w:pPr>
+            <w:proofErr w:type="spellStart"/>
             <w:r>
               <w:rPr>
                 <w:b/>
@@ -6214,6 +6411,7 @@
               </w:rPr>
               <w:t>lipv_lp</w:t>
             </w:r>
+            <w:proofErr w:type="spellEnd"/>
           </w:p>
         </w:tc>
         <w:tc>
@@ -6315,7 +6513,7 @@
         </w:rPr>
         <w:lastRenderedPageBreak/>
         <w:drawing>
-          <wp:inline distT="0" distB="0" distL="0" distR="0" wp14:anchorId="39EE7992" wp14:editId="4109AEF6">
+          <wp:inline distT="0" distB="0" distL="0" distR="0" wp14:anchorId="39EE7992" wp14:editId="0689882E">
             <wp:extent cx="5850000" cy="3302000"/>
             <wp:effectExtent l="0" t="0" r="0" b="0"/>
             <wp:docPr id="559319891" name="Picture 4"/>
@@ -6484,6 +6682,7 @@
                 <w:szCs w:val="20"/>
               </w:rPr>
             </w:pPr>
+            <w:proofErr w:type="spellStart"/>
             <w:r>
               <w:rPr>
                 <w:b/>
@@ -6493,6 +6692,7 @@
               </w:rPr>
               <w:t>la_volume_index_12</w:t>
             </w:r>
+            <w:proofErr w:type="spellEnd"/>
           </w:p>
         </w:tc>
         <w:tc>
@@ -6513,6 +6713,7 @@
                 <w:szCs w:val="20"/>
               </w:rPr>
             </w:pPr>
+            <w:proofErr w:type="spellStart"/>
             <w:r>
               <w:rPr>
                 <w:b/>
@@ -6522,6 +6723,7 @@
               </w:rPr>
               <w:t>la_volume_index</w:t>
             </w:r>
+            <w:proofErr w:type="spellEnd"/>
           </w:p>
         </w:tc>
         <w:tc>
@@ -6542,6 +6744,7 @@
                 <w:szCs w:val="20"/>
               </w:rPr>
             </w:pPr>
+            <w:proofErr w:type="spellStart"/>
             <w:r>
               <w:rPr>
                 <w:b/>
@@ -6551,6 +6754,7 @@
               </w:rPr>
               <w:t>razlika</w:t>
             </w:r>
+            <w:proofErr w:type="spellEnd"/>
           </w:p>
         </w:tc>
         <w:tc>
@@ -6854,6 +7058,7 @@
                 <w:szCs w:val="20"/>
               </w:rPr>
             </w:pPr>
+            <w:proofErr w:type="spellStart"/>
             <w:r>
               <w:rPr>
                 <w:b/>
@@ -6863,6 +7068,7 @@
               </w:rPr>
               <w:t>high_density</w:t>
             </w:r>
+            <w:proofErr w:type="spellEnd"/>
           </w:p>
         </w:tc>
         <w:tc>
@@ -7936,8 +8142,36 @@
           <w:bCs/>
           <w:lang w:val="sl-SI"/>
         </w:rPr>
-        <w:t>Time and number of lesions</w:t>
-      </w:r>
+        <w:t xml:space="preserve">Time and </w:t>
+      </w:r>
+      <w:proofErr w:type="spellStart"/>
+      <w:r>
+        <w:rPr>
+          <w:b/>
+          <w:bCs/>
+          <w:lang w:val="sl-SI"/>
+        </w:rPr>
+        <w:t>number</w:t>
+      </w:r>
+      <w:proofErr w:type="spellEnd"/>
+      <w:r>
+        <w:rPr>
+          <w:b/>
+          <w:bCs/>
+          <w:lang w:val="sl-SI"/>
+        </w:rPr>
+        <w:t xml:space="preserve"> of </w:t>
+      </w:r>
+      <w:proofErr w:type="spellStart"/>
+      <w:r>
+        <w:rPr>
+          <w:b/>
+          <w:bCs/>
+          <w:lang w:val="sl-SI"/>
+        </w:rPr>
+        <w:t>lesions</w:t>
+      </w:r>
+      <w:proofErr w:type="spellEnd"/>
     </w:p>
     <w:p>
       <w:pPr>
@@ -8105,6 +8339,7 @@
                 <w:szCs w:val="20"/>
               </w:rPr>
             </w:pPr>
+            <w:proofErr w:type="spellStart"/>
             <w:r>
               <w:rPr>
                 <w:b/>
@@ -8114,6 +8349,7 @@
               </w:rPr>
               <w:t>skin_skin_time2</w:t>
             </w:r>
+            <w:proofErr w:type="spellEnd"/>
           </w:p>
         </w:tc>
         <w:tc>
@@ -8229,6 +8465,7 @@
                 <w:szCs w:val="20"/>
               </w:rPr>
             </w:pPr>
+            <w:proofErr w:type="spellStart"/>
             <w:r>
               <w:rPr>
                 <w:b/>
@@ -8238,6 +8475,7 @@
               </w:rPr>
               <w:t>ablate_reisolization_time</w:t>
             </w:r>
+            <w:proofErr w:type="spellEnd"/>
           </w:p>
         </w:tc>
         <w:tc>
@@ -8332,6 +8570,7 @@
                 <w:szCs w:val="20"/>
               </w:rPr>
             </w:pPr>
+            <w:proofErr w:type="spellStart"/>
             <w:r>
               <w:rPr>
                 <w:b/>
@@ -8341,6 +8580,7 @@
               </w:rPr>
               <w:t>ablate_removal_time_dormant</w:t>
             </w:r>
+            <w:proofErr w:type="spellEnd"/>
           </w:p>
         </w:tc>
         <w:tc>
@@ -8449,6 +8689,7 @@
                 <w:szCs w:val="20"/>
               </w:rPr>
             </w:pPr>
+            <w:proofErr w:type="spellStart"/>
             <w:r>
               <w:rPr>
                 <w:b/>
@@ -8458,6 +8699,7 @@
               </w:rPr>
               <w:t>rf_lesion_number_isolation</w:t>
             </w:r>
+            <w:proofErr w:type="spellEnd"/>
           </w:p>
         </w:tc>
         <w:tc>
@@ -8552,6 +8794,7 @@
                 <w:szCs w:val="20"/>
               </w:rPr>
             </w:pPr>
+            <w:proofErr w:type="spellStart"/>
             <w:r>
               <w:rPr>
                 <w:b/>
@@ -8561,6 +8804,7 @@
               </w:rPr>
               <w:t>rf_lesion_number_gap</w:t>
             </w:r>
+            <w:proofErr w:type="spellEnd"/>
           </w:p>
         </w:tc>
         <w:tc>
@@ -8688,8 +8932,17 @@
           <w:b/>
           <w:bCs/>
         </w:rPr>
-        <w:t>Incidence of unisolated</w:t>
-      </w:r>
+        <w:t xml:space="preserve">Incidence of </w:t>
+      </w:r>
+      <w:proofErr w:type="spellStart"/>
+      <w:r>
+        <w:rPr>
+          <w:b/>
+          <w:bCs/>
+        </w:rPr>
+        <w:t>unisolated</w:t>
+      </w:r>
+      <w:proofErr w:type="spellEnd"/>
     </w:p>
     <w:p>
       <w:pPr>
@@ -8847,14 +9100,25 @@
                 <w:szCs w:val="20"/>
               </w:rPr>
             </w:pPr>
-            <w:r>
-              <w:rPr>
-                <w:b/>
-                <w:bCs/>
-                <w:sz w:val="20"/>
-                <w:szCs w:val="20"/>
-              </w:rPr>
-              <w:t>high_density %</w:t>
+            <w:proofErr w:type="spellStart"/>
+            <w:r>
+              <w:rPr>
+                <w:b/>
+                <w:bCs/>
+                <w:sz w:val="20"/>
+                <w:szCs w:val="20"/>
+              </w:rPr>
+              <w:t>high_density</w:t>
+            </w:r>
+            <w:proofErr w:type="spellEnd"/>
+            <w:r>
+              <w:rPr>
+                <w:b/>
+                <w:bCs/>
+                <w:sz w:val="20"/>
+                <w:szCs w:val="20"/>
+              </w:rPr>
+              <w:t xml:space="preserve"> %</w:t>
             </w:r>
           </w:p>
         </w:tc>
@@ -8878,6 +9142,7 @@
                 <w:szCs w:val="20"/>
               </w:rPr>
             </w:pPr>
+            <w:proofErr w:type="spellStart"/>
             <w:r>
               <w:rPr>
                 <w:b/>
@@ -8887,6 +9152,7 @@
               </w:rPr>
               <w:t>high_density</w:t>
             </w:r>
+            <w:proofErr w:type="spellEnd"/>
           </w:p>
         </w:tc>
         <w:tc>
@@ -8943,6 +9209,7 @@
                 <w:szCs w:val="20"/>
               </w:rPr>
             </w:pPr>
+            <w:proofErr w:type="spellStart"/>
             <w:r>
               <w:rPr>
                 <w:b/>
@@ -8952,6 +9219,7 @@
               </w:rPr>
               <w:t>RPV</w:t>
             </w:r>
+            <w:proofErr w:type="spellEnd"/>
           </w:p>
         </w:tc>
         <w:tc>
@@ -8974,6 +9242,7 @@
                 <w:szCs w:val="20"/>
               </w:rPr>
             </w:pPr>
+            <w:proofErr w:type="spellStart"/>
             <w:r>
               <w:rPr>
                 <w:b/>
@@ -8983,6 +9252,7 @@
               </w:rPr>
               <w:t>rspv_rr</w:t>
             </w:r>
+            <w:proofErr w:type="spellEnd"/>
           </w:p>
         </w:tc>
         <w:tc>
@@ -9174,6 +9444,7 @@
                 <w:szCs w:val="20"/>
               </w:rPr>
             </w:pPr>
+            <w:proofErr w:type="spellStart"/>
             <w:r>
               <w:rPr>
                 <w:b/>
@@ -9183,6 +9454,7 @@
               </w:rPr>
               <w:t>rspv_ra</w:t>
             </w:r>
+            <w:proofErr w:type="spellEnd"/>
           </w:p>
         </w:tc>
         <w:tc>
@@ -9355,6 +9627,7 @@
                 <w:szCs w:val="20"/>
               </w:rPr>
             </w:pPr>
+            <w:proofErr w:type="spellStart"/>
             <w:r>
               <w:rPr>
                 <w:b/>
@@ -9364,6 +9637,7 @@
               </w:rPr>
               <w:t>rspv_rp</w:t>
             </w:r>
+            <w:proofErr w:type="spellEnd"/>
           </w:p>
         </w:tc>
         <w:tc>
@@ -9868,6 +10142,7 @@
                 <w:szCs w:val="20"/>
               </w:rPr>
             </w:pPr>
+            <w:proofErr w:type="spellStart"/>
             <w:r>
               <w:rPr>
                 <w:b/>
@@ -9877,6 +10152,7 @@
               </w:rPr>
               <w:t>ripv_ra</w:t>
             </w:r>
+            <w:proofErr w:type="spellEnd"/>
           </w:p>
         </w:tc>
         <w:tc>
@@ -10056,6 +10332,7 @@
                 <w:szCs w:val="20"/>
               </w:rPr>
             </w:pPr>
+            <w:proofErr w:type="spellStart"/>
             <w:r>
               <w:rPr>
                 <w:b/>
@@ -10065,6 +10342,7 @@
               </w:rPr>
               <w:t>ripv_rp</w:t>
             </w:r>
+            <w:proofErr w:type="spellEnd"/>
           </w:p>
         </w:tc>
         <w:tc>
@@ -10251,6 +10529,7 @@
                 <w:szCs w:val="20"/>
               </w:rPr>
             </w:pPr>
+            <w:proofErr w:type="spellStart"/>
             <w:r>
               <w:rPr>
                 <w:b/>
@@ -10260,6 +10539,7 @@
               </w:rPr>
               <w:t>ripv_ri</w:t>
             </w:r>
+            <w:proofErr w:type="spellEnd"/>
           </w:p>
         </w:tc>
         <w:tc>
@@ -10757,6 +11037,7 @@
                 <w:szCs w:val="20"/>
               </w:rPr>
             </w:pPr>
+            <w:proofErr w:type="spellStart"/>
             <w:r>
               <w:rPr>
                 <w:b/>
@@ -10766,6 +11047,7 @@
               </w:rPr>
               <w:t>LPV</w:t>
             </w:r>
+            <w:proofErr w:type="spellEnd"/>
           </w:p>
         </w:tc>
         <w:tc>
@@ -10787,6 +11069,7 @@
                 <w:szCs w:val="20"/>
               </w:rPr>
             </w:pPr>
+            <w:proofErr w:type="spellStart"/>
             <w:r>
               <w:rPr>
                 <w:b/>
@@ -10796,6 +11079,7 @@
               </w:rPr>
               <w:t>lspv_lr</w:t>
             </w:r>
+            <w:proofErr w:type="spellEnd"/>
           </w:p>
         </w:tc>
         <w:tc>
@@ -10968,6 +11252,7 @@
                 <w:szCs w:val="20"/>
               </w:rPr>
             </w:pPr>
+            <w:proofErr w:type="spellStart"/>
             <w:r>
               <w:rPr>
                 <w:b/>
@@ -10977,6 +11262,7 @@
               </w:rPr>
               <w:t>lspv_lrg</w:t>
             </w:r>
+            <w:proofErr w:type="spellEnd"/>
           </w:p>
         </w:tc>
         <w:tc>
@@ -11149,6 +11435,7 @@
                 <w:szCs w:val="20"/>
               </w:rPr>
             </w:pPr>
+            <w:proofErr w:type="spellStart"/>
             <w:r>
               <w:rPr>
                 <w:b/>
@@ -11158,6 +11445,7 @@
               </w:rPr>
               <w:t>lspv_lp</w:t>
             </w:r>
+            <w:proofErr w:type="spellEnd"/>
           </w:p>
         </w:tc>
         <w:tc>
@@ -11662,6 +11950,7 @@
                 <w:szCs w:val="20"/>
               </w:rPr>
             </w:pPr>
+            <w:proofErr w:type="spellStart"/>
             <w:r>
               <w:rPr>
                 <w:b/>
@@ -11671,6 +11960,7 @@
               </w:rPr>
               <w:t>lipv_la</w:t>
             </w:r>
+            <w:proofErr w:type="spellEnd"/>
           </w:p>
         </w:tc>
         <w:tc>
@@ -11850,6 +12140,7 @@
                 <w:szCs w:val="20"/>
               </w:rPr>
             </w:pPr>
+            <w:proofErr w:type="spellStart"/>
             <w:r>
               <w:rPr>
                 <w:b/>
@@ -11859,6 +12150,7 @@
               </w:rPr>
               <w:t>lipv_li</w:t>
             </w:r>
+            <w:proofErr w:type="spellEnd"/>
           </w:p>
         </w:tc>
         <w:tc>
@@ -12038,6 +12330,7 @@
                 <w:szCs w:val="20"/>
               </w:rPr>
             </w:pPr>
+            <w:proofErr w:type="spellStart"/>
             <w:r>
               <w:rPr>
                 <w:b/>
@@ -12047,6 +12340,7 @@
               </w:rPr>
               <w:t>lipv_lp</w:t>
             </w:r>
+            <w:proofErr w:type="spellEnd"/>
           </w:p>
         </w:tc>
         <w:tc>
@@ -12397,13 +12691,77 @@
           <w:szCs w:val="20"/>
         </w:rPr>
       </w:pPr>
+      <w:proofErr w:type="spellStart"/>
       <w:r>
         <w:rPr>
           <w:sz w:val="20"/>
           <w:szCs w:val="20"/>
           <w:lang w:val="sl-SI"/>
         </w:rPr>
-        <w:t>Group comparison over veins:</w:t>
+        <w:t>Group</w:t>
+      </w:r>
+      <w:proofErr w:type="spellEnd"/>
+      <w:r>
+        <w:rPr>
+          <w:sz w:val="20"/>
+          <w:szCs w:val="20"/>
+          <w:lang w:val="sl-SI"/>
+        </w:rPr>
+        <w:t xml:space="preserve"> </w:t>
+      </w:r>
+      <w:proofErr w:type="spellStart"/>
+      <w:r>
+        <w:rPr>
+          <w:sz w:val="20"/>
+          <w:szCs w:val="20"/>
+          <w:lang w:val="sl-SI"/>
+        </w:rPr>
+        <w:t>comparison</w:t>
+      </w:r>
+      <w:proofErr w:type="spellEnd"/>
+      <w:r>
+        <w:rPr>
+          <w:sz w:val="20"/>
+          <w:szCs w:val="20"/>
+          <w:lang w:val="sl-SI"/>
+        </w:rPr>
+        <w:t xml:space="preserve"> </w:t>
+      </w:r>
+      <w:proofErr w:type="spellStart"/>
+      <w:r>
+        <w:rPr>
+          <w:sz w:val="20"/>
+          <w:szCs w:val="20"/>
+          <w:lang w:val="sl-SI"/>
+        </w:rPr>
+        <w:t>over</w:t>
+      </w:r>
+      <w:proofErr w:type="spellEnd"/>
+      <w:r>
+        <w:rPr>
+          <w:sz w:val="20"/>
+          <w:szCs w:val="20"/>
+          <w:lang w:val="sl-SI"/>
+        </w:rPr>
+        <w:t xml:space="preserve"> </w:t>
+      </w:r>
+      <w:proofErr w:type="spellStart"/>
+      <w:r>
+        <w:rPr>
+          <w:sz w:val="20"/>
+          <w:szCs w:val="20"/>
+          <w:lang w:val="sl-SI"/>
+        </w:rPr>
+        <w:t>veins</w:t>
+      </w:r>
+      <w:proofErr w:type="spellEnd"/>
+      <w:r>
+        <w:rPr>
+          <w:sz w:val="20"/>
+          <w:szCs w:val="20"/>
+          <w:lang w:val="sl-SI"/>
+        </w:rPr>
+        <w:t>:</w:t>
       </w:r>
     </w:p>
     <w:tbl>
@@ -12544,14 +12902,25 @@
                 <w:szCs w:val="20"/>
               </w:rPr>
             </w:pPr>
-            <w:r>
-              <w:rPr>
-                <w:b/>
-                <w:bCs/>
-                <w:sz w:val="20"/>
-                <w:szCs w:val="20"/>
-              </w:rPr>
-              <w:t>high_density %</w:t>
+            <w:proofErr w:type="spellStart"/>
+            <w:r>
+              <w:rPr>
+                <w:b/>
+                <w:bCs/>
+                <w:sz w:val="20"/>
+                <w:szCs w:val="20"/>
+              </w:rPr>
+              <w:t>high_density</w:t>
+            </w:r>
+            <w:proofErr w:type="spellEnd"/>
+            <w:r>
+              <w:rPr>
+                <w:b/>
+                <w:bCs/>
+                <w:sz w:val="20"/>
+                <w:szCs w:val="20"/>
+              </w:rPr>
+              <w:t xml:space="preserve"> %</w:t>
             </w:r>
           </w:p>
         </w:tc>
@@ -12575,6 +12944,7 @@
                 <w:szCs w:val="20"/>
               </w:rPr>
             </w:pPr>
+            <w:proofErr w:type="spellStart"/>
             <w:r>
               <w:rPr>
                 <w:b/>
@@ -12584,6 +12954,7 @@
               </w:rPr>
               <w:t>high_density</w:t>
             </w:r>
+            <w:proofErr w:type="spellEnd"/>
           </w:p>
         </w:tc>
         <w:tc>
@@ -12641,6 +13012,7 @@
                 <w:szCs w:val="20"/>
               </w:rPr>
             </w:pPr>
+            <w:proofErr w:type="spellStart"/>
             <w:r>
               <w:rPr>
                 <w:b/>
@@ -12650,6 +13022,7 @@
               </w:rPr>
               <w:t>rspv</w:t>
             </w:r>
+            <w:proofErr w:type="spellEnd"/>
           </w:p>
         </w:tc>
         <w:tc>
@@ -12831,6 +13204,7 @@
                 <w:szCs w:val="20"/>
               </w:rPr>
             </w:pPr>
+            <w:proofErr w:type="spellStart"/>
             <w:r>
               <w:rPr>
                 <w:b/>
@@ -12840,6 +13214,7 @@
               </w:rPr>
               <w:t>ripv</w:t>
             </w:r>
+            <w:proofErr w:type="spellEnd"/>
           </w:p>
         </w:tc>
         <w:tc>
@@ -13014,6 +13389,7 @@
                 <w:szCs w:val="20"/>
               </w:rPr>
             </w:pPr>
+            <w:proofErr w:type="spellStart"/>
             <w:r>
               <w:rPr>
                 <w:b/>
@@ -13023,6 +13399,7 @@
               </w:rPr>
               <w:t>lspv</w:t>
             </w:r>
+            <w:proofErr w:type="spellEnd"/>
           </w:p>
         </w:tc>
         <w:tc>
@@ -13177,6 +13554,7 @@
                 <w:szCs w:val="20"/>
               </w:rPr>
             </w:pPr>
+            <w:proofErr w:type="spellStart"/>
             <w:r>
               <w:rPr>
                 <w:b/>
@@ -13186,6 +13564,7 @@
               </w:rPr>
               <w:t>lipv</w:t>
             </w:r>
+            <w:proofErr w:type="spellEnd"/>
           </w:p>
         </w:tc>
         <w:tc>
@@ -13341,7 +13720,7 @@
         </w:rPr>
         <w:lastRenderedPageBreak/>
         <w:drawing>
-          <wp:inline distT="0" distB="0" distL="0" distR="0" wp14:anchorId="29B658CA" wp14:editId="14274188">
+          <wp:inline distT="0" distB="0" distL="0" distR="0" wp14:anchorId="29B658CA" wp14:editId="5FEF9DE7">
             <wp:extent cx="5850000" cy="3302000"/>
             <wp:effectExtent l="0" t="0" r="0" b="0"/>
             <wp:docPr id="1282016234" name="Picture 3"/>
@@ -13551,6 +13930,7 @@
                 <w:szCs w:val="20"/>
               </w:rPr>
             </w:pPr>
+            <w:proofErr w:type="spellStart"/>
             <w:r>
               <w:rPr>
                 <w:b/>
@@ -13560,6 +13940,7 @@
               </w:rPr>
               <w:t>high_density</w:t>
             </w:r>
+            <w:proofErr w:type="spellEnd"/>
           </w:p>
         </w:tc>
         <w:tc>
@@ -13616,6 +13997,7 @@
                 <w:szCs w:val="20"/>
               </w:rPr>
             </w:pPr>
+            <w:proofErr w:type="spellStart"/>
             <w:r>
               <w:rPr>
                 <w:b/>
@@ -13625,6 +14007,7 @@
               </w:rPr>
               <w:t>RPV</w:t>
             </w:r>
+            <w:proofErr w:type="spellEnd"/>
           </w:p>
         </w:tc>
         <w:tc>
@@ -13647,6 +14030,7 @@
                 <w:szCs w:val="20"/>
               </w:rPr>
             </w:pPr>
+            <w:proofErr w:type="spellStart"/>
             <w:r>
               <w:rPr>
                 <w:b/>
@@ -13656,6 +14040,7 @@
               </w:rPr>
               <w:t>rspv_rr</w:t>
             </w:r>
+            <w:proofErr w:type="spellEnd"/>
           </w:p>
         </w:tc>
         <w:tc>
@@ -13792,6 +14177,7 @@
                 <w:szCs w:val="20"/>
               </w:rPr>
             </w:pPr>
+            <w:proofErr w:type="spellStart"/>
             <w:r>
               <w:rPr>
                 <w:b/>
@@ -13801,6 +14187,7 @@
               </w:rPr>
               <w:t>rspv_ra</w:t>
             </w:r>
+            <w:proofErr w:type="spellEnd"/>
           </w:p>
         </w:tc>
         <w:tc>
@@ -13924,6 +14311,7 @@
                 <w:szCs w:val="20"/>
               </w:rPr>
             </w:pPr>
+            <w:proofErr w:type="spellStart"/>
             <w:r>
               <w:rPr>
                 <w:b/>
@@ -13933,6 +14321,7 @@
               </w:rPr>
               <w:t>rspv_rp</w:t>
             </w:r>
+            <w:proofErr w:type="spellEnd"/>
           </w:p>
         </w:tc>
         <w:tc>
@@ -14166,6 +14555,7 @@
                 <w:szCs w:val="20"/>
               </w:rPr>
             </w:pPr>
+            <w:proofErr w:type="spellStart"/>
             <w:r>
               <w:rPr>
                 <w:b/>
@@ -14175,6 +14565,7 @@
               </w:rPr>
               <w:t>ripv_ra</w:t>
             </w:r>
+            <w:proofErr w:type="spellEnd"/>
           </w:p>
         </w:tc>
         <w:tc>
@@ -14295,6 +14686,7 @@
                 <w:szCs w:val="20"/>
               </w:rPr>
             </w:pPr>
+            <w:proofErr w:type="spellStart"/>
             <w:r>
               <w:rPr>
                 <w:b/>
@@ -14304,6 +14696,7 @@
               </w:rPr>
               <w:t>ripv_rp</w:t>
             </w:r>
+            <w:proofErr w:type="spellEnd"/>
           </w:p>
         </w:tc>
         <w:tc>
@@ -14431,6 +14824,7 @@
                 <w:szCs w:val="20"/>
               </w:rPr>
             </w:pPr>
+            <w:proofErr w:type="spellStart"/>
             <w:r>
               <w:rPr>
                 <w:b/>
@@ -14440,6 +14834,7 @@
               </w:rPr>
               <w:t>ripv_ri</w:t>
             </w:r>
+            <w:proofErr w:type="spellEnd"/>
           </w:p>
         </w:tc>
         <w:tc>
@@ -14737,6 +15132,7 @@
                 <w:szCs w:val="20"/>
               </w:rPr>
             </w:pPr>
+            <w:proofErr w:type="spellStart"/>
             <w:r>
               <w:rPr>
                 <w:b/>
@@ -14746,6 +15142,7 @@
               </w:rPr>
               <w:t>LPV</w:t>
             </w:r>
+            <w:proofErr w:type="spellEnd"/>
           </w:p>
         </w:tc>
         <w:tc>
@@ -14767,6 +15164,7 @@
                 <w:szCs w:val="20"/>
               </w:rPr>
             </w:pPr>
+            <w:proofErr w:type="spellStart"/>
             <w:r>
               <w:rPr>
                 <w:b/>
@@ -14776,6 +15174,7 @@
               </w:rPr>
               <w:t>lspv_lr</w:t>
             </w:r>
+            <w:proofErr w:type="spellEnd"/>
           </w:p>
         </w:tc>
         <w:tc>
@@ -14910,6 +15309,7 @@
                 <w:szCs w:val="20"/>
               </w:rPr>
             </w:pPr>
+            <w:proofErr w:type="spellStart"/>
             <w:r>
               <w:rPr>
                 <w:b/>
@@ -14919,6 +15319,7 @@
               </w:rPr>
               <w:t>lspv_lrg</w:t>
             </w:r>
+            <w:proofErr w:type="spellEnd"/>
           </w:p>
         </w:tc>
         <w:tc>
@@ -15053,6 +15454,7 @@
                 <w:szCs w:val="20"/>
               </w:rPr>
             </w:pPr>
+            <w:proofErr w:type="spellStart"/>
             <w:r>
               <w:rPr>
                 <w:b/>
@@ -15062,6 +15464,7 @@
               </w:rPr>
               <w:t>lspv_lp</w:t>
             </w:r>
+            <w:proofErr w:type="spellEnd"/>
           </w:p>
         </w:tc>
         <w:tc>
@@ -15295,6 +15698,7 @@
                 <w:szCs w:val="20"/>
               </w:rPr>
             </w:pPr>
+            <w:proofErr w:type="spellStart"/>
             <w:r>
               <w:rPr>
                 <w:b/>
@@ -15304,6 +15708,7 @@
               </w:rPr>
               <w:t>lipv_la</w:t>
             </w:r>
+            <w:proofErr w:type="spellEnd"/>
           </w:p>
         </w:tc>
         <w:tc>
@@ -15428,6 +15833,7 @@
                 <w:szCs w:val="20"/>
               </w:rPr>
             </w:pPr>
+            <w:proofErr w:type="spellStart"/>
             <w:r>
               <w:rPr>
                 <w:b/>
@@ -15437,6 +15843,7 @@
               </w:rPr>
               <w:t>lipv_li</w:t>
             </w:r>
+            <w:proofErr w:type="spellEnd"/>
           </w:p>
         </w:tc>
         <w:tc>
@@ -15557,6 +15964,7 @@
                 <w:szCs w:val="20"/>
               </w:rPr>
             </w:pPr>
+            <w:proofErr w:type="spellStart"/>
             <w:r>
               <w:rPr>
                 <w:b/>
@@ -15566,6 +15974,7 @@
               </w:rPr>
               <w:t>lipv_lp</w:t>
             </w:r>
+            <w:proofErr w:type="spellEnd"/>
           </w:p>
         </w:tc>
         <w:tc>
@@ -15674,14 +16083,88 @@
           <w:szCs w:val="20"/>
         </w:rPr>
       </w:pPr>
+      <w:proofErr w:type="spellStart"/>
       <w:r>
         <w:rPr>
           <w:sz w:val="20"/>
           <w:szCs w:val="20"/>
           <w:lang w:val="sl-SI"/>
         </w:rPr>
-        <w:t>Group comparison across all locations</w:t>
-      </w:r>
+        <w:t>Group</w:t>
+      </w:r>
+      <w:proofErr w:type="spellEnd"/>
+      <w:r>
+        <w:rPr>
+          <w:sz w:val="20"/>
+          <w:szCs w:val="20"/>
+          <w:lang w:val="sl-SI"/>
+        </w:rPr>
+        <w:t xml:space="preserve"> </w:t>
+      </w:r>
+      <w:proofErr w:type="spellStart"/>
+      <w:r>
+        <w:rPr>
+          <w:sz w:val="20"/>
+          <w:szCs w:val="20"/>
+          <w:lang w:val="sl-SI"/>
+        </w:rPr>
+        <w:t>comparison</w:t>
+      </w:r>
+      <w:proofErr w:type="spellEnd"/>
+      <w:r>
+        <w:rPr>
+          <w:sz w:val="20"/>
+          <w:szCs w:val="20"/>
+          <w:lang w:val="sl-SI"/>
+        </w:rPr>
+        <w:t xml:space="preserve"> </w:t>
+      </w:r>
+      <w:proofErr w:type="spellStart"/>
+      <w:r>
+        <w:rPr>
+          <w:sz w:val="20"/>
+          <w:szCs w:val="20"/>
+          <w:lang w:val="sl-SI"/>
+        </w:rPr>
+        <w:t>across</w:t>
+      </w:r>
+      <w:proofErr w:type="spellEnd"/>
+      <w:r>
+        <w:rPr>
+          <w:sz w:val="20"/>
+          <w:szCs w:val="20"/>
+          <w:lang w:val="sl-SI"/>
+        </w:rPr>
+        <w:t xml:space="preserve"> </w:t>
+      </w:r>
+      <w:proofErr w:type="spellStart"/>
+      <w:r>
+        <w:rPr>
+          <w:sz w:val="20"/>
+          <w:szCs w:val="20"/>
+          <w:lang w:val="sl-SI"/>
+        </w:rPr>
+        <w:t>all</w:t>
+      </w:r>
+      <w:proofErr w:type="spellEnd"/>
+      <w:r>
+        <w:rPr>
+          <w:sz w:val="20"/>
+          <w:szCs w:val="20"/>
+          <w:lang w:val="sl-SI"/>
+        </w:rPr>
+        <w:t xml:space="preserve"> </w:t>
+      </w:r>
+      <w:proofErr w:type="spellStart"/>
+      <w:r>
+        <w:rPr>
+          <w:sz w:val="20"/>
+          <w:szCs w:val="20"/>
+          <w:lang w:val="sl-SI"/>
+        </w:rPr>
+        <w:t>locations</w:t>
+      </w:r>
+      <w:proofErr w:type="spellEnd"/>
       <w:r>
         <w:rPr>
           <w:sz w:val="20"/>
@@ -15770,6 +16253,7 @@
                 <w:szCs w:val="20"/>
               </w:rPr>
             </w:pPr>
+            <w:proofErr w:type="spellStart"/>
             <w:r>
               <w:rPr>
                 <w:b/>
@@ -15779,6 +16263,7 @@
               </w:rPr>
               <w:t>high_density</w:t>
             </w:r>
+            <w:proofErr w:type="spellEnd"/>
           </w:p>
         </w:tc>
         <w:tc>
@@ -15913,14 +16398,70 @@
           <w:szCs w:val="20"/>
         </w:rPr>
       </w:pPr>
+      <w:proofErr w:type="spellStart"/>
       <w:r>
         <w:rPr>
           <w:sz w:val="20"/>
           <w:szCs w:val="20"/>
           <w:lang w:val="sl-SI"/>
         </w:rPr>
-        <w:t>Group comparison across veins</w:t>
-      </w:r>
+        <w:t>Group</w:t>
+      </w:r>
+      <w:proofErr w:type="spellEnd"/>
+      <w:r>
+        <w:rPr>
+          <w:sz w:val="20"/>
+          <w:szCs w:val="20"/>
+          <w:lang w:val="sl-SI"/>
+        </w:rPr>
+        <w:t xml:space="preserve"> </w:t>
+      </w:r>
+      <w:proofErr w:type="spellStart"/>
+      <w:r>
+        <w:rPr>
+          <w:sz w:val="20"/>
+          <w:szCs w:val="20"/>
+          <w:lang w:val="sl-SI"/>
+        </w:rPr>
+        <w:t>comparison</w:t>
+      </w:r>
+      <w:proofErr w:type="spellEnd"/>
+      <w:r>
+        <w:rPr>
+          <w:sz w:val="20"/>
+          <w:szCs w:val="20"/>
+          <w:lang w:val="sl-SI"/>
+        </w:rPr>
+        <w:t xml:space="preserve"> </w:t>
+      </w:r>
+      <w:proofErr w:type="spellStart"/>
+      <w:r>
+        <w:rPr>
+          <w:sz w:val="20"/>
+          <w:szCs w:val="20"/>
+          <w:lang w:val="sl-SI"/>
+        </w:rPr>
+        <w:t>across</w:t>
+      </w:r>
+      <w:proofErr w:type="spellEnd"/>
+      <w:r>
+        <w:rPr>
+          <w:sz w:val="20"/>
+          <w:szCs w:val="20"/>
+          <w:lang w:val="sl-SI"/>
+        </w:rPr>
+        <w:t xml:space="preserve"> </w:t>
+      </w:r>
+      <w:proofErr w:type="spellStart"/>
+      <w:r>
+        <w:rPr>
+          <w:sz w:val="20"/>
+          <w:szCs w:val="20"/>
+          <w:lang w:val="sl-SI"/>
+        </w:rPr>
+        <w:t>veins</w:t>
+      </w:r>
+      <w:proofErr w:type="spellEnd"/>
       <w:r>
         <w:rPr>
           <w:sz w:val="20"/>
@@ -16037,6 +16578,7 @@
                 <w:szCs w:val="20"/>
               </w:rPr>
             </w:pPr>
+            <w:proofErr w:type="spellStart"/>
             <w:r>
               <w:rPr>
                 <w:b/>
@@ -16046,6 +16588,7 @@
               </w:rPr>
               <w:t>high_density</w:t>
             </w:r>
+            <w:proofErr w:type="spellEnd"/>
           </w:p>
         </w:tc>
         <w:tc>
@@ -16104,6 +16647,7 @@
                 <w:szCs w:val="20"/>
               </w:rPr>
             </w:pPr>
+            <w:proofErr w:type="spellStart"/>
             <w:r>
               <w:rPr>
                 <w:b/>
@@ -16113,6 +16657,7 @@
               </w:rPr>
               <w:t>rspv</w:t>
             </w:r>
+            <w:proofErr w:type="spellEnd"/>
           </w:p>
         </w:tc>
         <w:tc>
@@ -16249,6 +16794,7 @@
                 <w:szCs w:val="20"/>
               </w:rPr>
             </w:pPr>
+            <w:proofErr w:type="spellStart"/>
             <w:r>
               <w:rPr>
                 <w:b/>
@@ -16258,6 +16804,7 @@
               </w:rPr>
               <w:t>ripv</w:t>
             </w:r>
+            <w:proofErr w:type="spellEnd"/>
           </w:p>
         </w:tc>
         <w:tc>
@@ -16385,6 +16932,7 @@
                 <w:szCs w:val="20"/>
               </w:rPr>
             </w:pPr>
+            <w:proofErr w:type="spellStart"/>
             <w:r>
               <w:rPr>
                 <w:b/>
@@ -16394,6 +16942,7 @@
               </w:rPr>
               <w:t>lspv</w:t>
             </w:r>
+            <w:proofErr w:type="spellEnd"/>
           </w:p>
         </w:tc>
         <w:tc>
@@ -16527,6 +17076,7 @@
                 <w:szCs w:val="20"/>
               </w:rPr>
             </w:pPr>
+            <w:proofErr w:type="spellStart"/>
             <w:r>
               <w:rPr>
                 <w:b/>
@@ -16536,6 +17086,7 @@
               </w:rPr>
               <w:t>lipv</w:t>
             </w:r>
+            <w:proofErr w:type="spellEnd"/>
           </w:p>
         </w:tc>
         <w:tc>
@@ -16641,7 +17192,7 @@
         </w:rPr>
         <w:lastRenderedPageBreak/>
         <w:drawing>
-          <wp:inline distT="0" distB="0" distL="0" distR="0" wp14:anchorId="349A4898" wp14:editId="00F00CCA">
+          <wp:inline distT="0" distB="0" distL="0" distR="0" wp14:anchorId="349A4898" wp14:editId="446B357C">
             <wp:extent cx="5850000" cy="7885313"/>
             <wp:effectExtent l="0" t="0" r="0" b="1905"/>
             <wp:docPr id="1180199417" name="Picture 3" descr="A group of blue shapes with black text&#10;&#10;Description automatically generated"/>
@@ -16749,7 +17300,23 @@
           <w:sz w:val="20"/>
           <w:szCs w:val="20"/>
         </w:rPr>
-        <w:t>Number/percentage of recidivs:</w:t>
+        <w:t xml:space="preserve">Number/percentage of </w:t>
+      </w:r>
+      <w:proofErr w:type="spellStart"/>
+      <w:r>
+        <w:rPr>
+          <w:sz w:val="20"/>
+          <w:szCs w:val="20"/>
+        </w:rPr>
+        <w:t>recidivs</w:t>
+      </w:r>
+      <w:proofErr w:type="spellEnd"/>
+      <w:r>
+        <w:rPr>
+          <w:sz w:val="20"/>
+          <w:szCs w:val="20"/>
+        </w:rPr>
+        <w:t>:</w:t>
       </w:r>
     </w:p>
     <w:p>
@@ -16924,8 +17491,19 @@
                 <w:sz w:val="20"/>
                 <w:szCs w:val="20"/>
               </w:rPr>
-              <w:t>number of recidivs</w:t>
-            </w:r>
+              <w:t xml:space="preserve">number of </w:t>
+            </w:r>
+            <w:proofErr w:type="spellStart"/>
+            <w:r>
+              <w:rPr>
+                <w:b/>
+                <w:bCs/>
+                <w:sz w:val="20"/>
+                <w:szCs w:val="20"/>
+              </w:rPr>
+              <w:t>recidivs</w:t>
+            </w:r>
+            <w:proofErr w:type="spellEnd"/>
           </w:p>
         </w:tc>
         <w:tc>
@@ -17041,8 +17619,19 @@
                 <w:sz w:val="20"/>
                 <w:szCs w:val="20"/>
               </w:rPr>
-              <w:t>percentage of recidivs</w:t>
-            </w:r>
+              <w:t xml:space="preserve">percentage of </w:t>
+            </w:r>
+            <w:proofErr w:type="spellStart"/>
+            <w:r>
+              <w:rPr>
+                <w:b/>
+                <w:bCs/>
+                <w:sz w:val="20"/>
+                <w:szCs w:val="20"/>
+              </w:rPr>
+              <w:t>recidivs</w:t>
+            </w:r>
+            <w:proofErr w:type="spellEnd"/>
           </w:p>
         </w:tc>
         <w:tc>
@@ -17159,7 +17748,23 @@
           <w:sz w:val="20"/>
           <w:szCs w:val="20"/>
         </w:rPr>
-        <w:t>Difference between the operation and recidiv in days:</w:t>
+        <w:t xml:space="preserve">Difference between the operation and </w:t>
+      </w:r>
+      <w:proofErr w:type="spellStart"/>
+      <w:r>
+        <w:rPr>
+          <w:sz w:val="20"/>
+          <w:szCs w:val="20"/>
+        </w:rPr>
+        <w:t>recidiv</w:t>
+      </w:r>
+      <w:proofErr w:type="spellEnd"/>
+      <w:r>
+        <w:rPr>
+          <w:sz w:val="20"/>
+          <w:szCs w:val="20"/>
+        </w:rPr>
+        <w:t xml:space="preserve"> in days:</w:t>
       </w:r>
     </w:p>
     <w:p>
@@ -17242,6 +17847,7 @@
                 <w:szCs w:val="20"/>
               </w:rPr>
             </w:pPr>
+            <w:proofErr w:type="spellStart"/>
             <w:r>
               <w:rPr>
                 <w:b/>
@@ -17251,6 +17857,7 @@
               </w:rPr>
               <w:t>high_density</w:t>
             </w:r>
+            <w:proofErr w:type="spellEnd"/>
           </w:p>
         </w:tc>
         <w:tc>
@@ -17468,10 +18075,10 @@
           <w:szCs w:val="20"/>
         </w:rPr>
         <w:drawing>
-          <wp:inline distT="0" distB="0" distL="0" distR="0" wp14:anchorId="3AE24332" wp14:editId="354354B0">
+          <wp:inline distT="0" distB="0" distL="0" distR="0" wp14:anchorId="06EA7514" wp14:editId="75CFEAAF">
             <wp:extent cx="5847715" cy="3296285"/>
             <wp:effectExtent l="0" t="0" r="635" b="0"/>
-            <wp:docPr id="1175430154" name="Picture 4"/>
+            <wp:docPr id="391535442" name="Picture 2"/>
             <wp:cNvGraphicFramePr>
               <a:graphicFrameLocks xmlns:a="http://schemas.openxmlformats.org/drawingml/2006/main" noChangeAspect="1"/>
             </wp:cNvGraphicFramePr>
@@ -17479,7 +18086,7 @@
               <a:graphicData uri="http://schemas.openxmlformats.org/drawingml/2006/picture">
                 <pic:pic xmlns:pic="http://schemas.openxmlformats.org/drawingml/2006/picture">
                   <pic:nvPicPr>
-                    <pic:cNvPr id="0" name="Picture 4"/>
+                    <pic:cNvPr id="0" name="Picture 2"/>
                     <pic:cNvPicPr>
                       <a:picLocks noChangeAspect="1" noChangeArrowheads="1"/>
                     </pic:cNvPicPr>
@@ -17545,14 +18152,23 @@
           <w:szCs w:val="20"/>
         </w:rPr>
         <w:lastRenderedPageBreak/>
-        <w:t xml:space="preserve">KM analysis using </w:t>
-      </w:r>
-      <w:r>
-        <w:rPr>
-          <w:sz w:val="20"/>
-          <w:szCs w:val="20"/>
-        </w:rPr>
-        <w:t>only patients where there was a recidiv for comparing time differences:</w:t>
+        <w:t xml:space="preserve">KM analysis using only patients where there was a </w:t>
+      </w:r>
+      <w:proofErr w:type="spellStart"/>
+      <w:r>
+        <w:rPr>
+          <w:sz w:val="20"/>
+          <w:szCs w:val="20"/>
+        </w:rPr>
+        <w:t>recidiv</w:t>
+      </w:r>
+      <w:proofErr w:type="spellEnd"/>
+      <w:r>
+        <w:rPr>
+          <w:sz w:val="20"/>
+          <w:szCs w:val="20"/>
+        </w:rPr>
+        <w:t xml:space="preserve"> for comparing time differences:</w:t>
       </w:r>
     </w:p>
     <w:p>
@@ -17686,7 +18302,23 @@
           <w:sz w:val="20"/>
           <w:szCs w:val="20"/>
         </w:rPr>
-        <w:t>KM analysis using all patients, not only the ones where there was a recidiv:</w:t>
+        <w:t xml:space="preserve">KM analysis using all patients, not only the ones where there was a </w:t>
+      </w:r>
+      <w:proofErr w:type="spellStart"/>
+      <w:r>
+        <w:rPr>
+          <w:sz w:val="20"/>
+          <w:szCs w:val="20"/>
+        </w:rPr>
+        <w:t>recidiv</w:t>
+      </w:r>
+      <w:proofErr w:type="spellEnd"/>
+      <w:r>
+        <w:rPr>
+          <w:sz w:val="20"/>
+          <w:szCs w:val="20"/>
+        </w:rPr>
+        <w:t>:</w:t>
       </w:r>
     </w:p>
     <w:p>
@@ -17824,6 +18456,7 @@
         </w:rPr>
         <w:br w:type="page"/>
       </w:r>
+      <w:proofErr w:type="spellStart"/>
       <w:r>
         <w:rPr>
           <w:i/>
@@ -17843,7 +18476,194 @@
           <w:szCs w:val="20"/>
           <w:lang w:val="sl-SI"/>
         </w:rPr>
-        <w:t>Did patents with recidiv have more reconnected veins on average then those without?</w:t>
+        <w:t>Did</w:t>
+      </w:r>
+      <w:proofErr w:type="spellEnd"/>
+      <w:r>
+        <w:rPr>
+          <w:i/>
+          <w:iCs/>
+          <w:sz w:val="20"/>
+          <w:szCs w:val="20"/>
+          <w:lang w:val="sl-SI"/>
+        </w:rPr>
+        <w:t xml:space="preserve"> </w:t>
+      </w:r>
+      <w:proofErr w:type="spellStart"/>
+      <w:r>
+        <w:rPr>
+          <w:i/>
+          <w:iCs/>
+          <w:sz w:val="20"/>
+          <w:szCs w:val="20"/>
+          <w:lang w:val="sl-SI"/>
+        </w:rPr>
+        <w:t>patents</w:t>
+      </w:r>
+      <w:proofErr w:type="spellEnd"/>
+      <w:r>
+        <w:rPr>
+          <w:i/>
+          <w:iCs/>
+          <w:sz w:val="20"/>
+          <w:szCs w:val="20"/>
+          <w:lang w:val="sl-SI"/>
+        </w:rPr>
+        <w:t xml:space="preserve"> with recidiv </w:t>
+      </w:r>
+      <w:proofErr w:type="spellStart"/>
+      <w:r>
+        <w:rPr>
+          <w:i/>
+          <w:iCs/>
+          <w:sz w:val="20"/>
+          <w:szCs w:val="20"/>
+          <w:lang w:val="sl-SI"/>
+        </w:rPr>
+        <w:t>have</w:t>
+      </w:r>
+      <w:proofErr w:type="spellEnd"/>
+      <w:r>
+        <w:rPr>
+          <w:i/>
+          <w:iCs/>
+          <w:sz w:val="20"/>
+          <w:szCs w:val="20"/>
+          <w:lang w:val="sl-SI"/>
+        </w:rPr>
+        <w:t xml:space="preserve"> more </w:t>
+      </w:r>
+      <w:proofErr w:type="spellStart"/>
+      <w:r>
+        <w:rPr>
+          <w:i/>
+          <w:iCs/>
+          <w:sz w:val="20"/>
+          <w:szCs w:val="20"/>
+          <w:lang w:val="sl-SI"/>
+        </w:rPr>
+        <w:t>reconnected</w:t>
+      </w:r>
+      <w:proofErr w:type="spellEnd"/>
+      <w:r>
+        <w:rPr>
+          <w:i/>
+          <w:iCs/>
+          <w:sz w:val="20"/>
+          <w:szCs w:val="20"/>
+          <w:lang w:val="sl-SI"/>
+        </w:rPr>
+        <w:t xml:space="preserve"> </w:t>
+      </w:r>
+      <w:proofErr w:type="spellStart"/>
+      <w:r>
+        <w:rPr>
+          <w:i/>
+          <w:iCs/>
+          <w:sz w:val="20"/>
+          <w:szCs w:val="20"/>
+          <w:lang w:val="sl-SI"/>
+        </w:rPr>
+        <w:t>veins</w:t>
+      </w:r>
+      <w:proofErr w:type="spellEnd"/>
+      <w:r>
+        <w:rPr>
+          <w:i/>
+          <w:iCs/>
+          <w:sz w:val="20"/>
+          <w:szCs w:val="20"/>
+          <w:lang w:val="sl-SI"/>
+        </w:rPr>
+        <w:t xml:space="preserve"> on </w:t>
+      </w:r>
+      <w:proofErr w:type="spellStart"/>
+      <w:r>
+        <w:rPr>
+          <w:i/>
+          <w:iCs/>
+          <w:sz w:val="20"/>
+          <w:szCs w:val="20"/>
+          <w:lang w:val="sl-SI"/>
+        </w:rPr>
+        <w:t>average</w:t>
+      </w:r>
+      <w:proofErr w:type="spellEnd"/>
+      <w:r>
+        <w:rPr>
+          <w:i/>
+          <w:iCs/>
+          <w:sz w:val="20"/>
+          <w:szCs w:val="20"/>
+          <w:lang w:val="sl-SI"/>
+        </w:rPr>
+        <w:t xml:space="preserve"> </w:t>
+      </w:r>
+      <w:proofErr w:type="spellStart"/>
+      <w:r>
+        <w:rPr>
+          <w:i/>
+          <w:iCs/>
+          <w:sz w:val="20"/>
+          <w:szCs w:val="20"/>
+          <w:lang w:val="sl-SI"/>
+        </w:rPr>
+        <w:t>then</w:t>
+      </w:r>
+      <w:proofErr w:type="spellEnd"/>
+      <w:r>
+        <w:rPr>
+          <w:i/>
+          <w:iCs/>
+          <w:sz w:val="20"/>
+          <w:szCs w:val="20"/>
+          <w:lang w:val="sl-SI"/>
+        </w:rPr>
+        <w:t xml:space="preserve"> </w:t>
+      </w:r>
+      <w:proofErr w:type="spellStart"/>
+      <w:r>
+        <w:rPr>
+          <w:i/>
+          <w:iCs/>
+          <w:sz w:val="20"/>
+          <w:szCs w:val="20"/>
+          <w:lang w:val="sl-SI"/>
+        </w:rPr>
+        <w:t>those</w:t>
+      </w:r>
+      <w:proofErr w:type="spellEnd"/>
+      <w:r>
+        <w:rPr>
+          <w:i/>
+          <w:iCs/>
+          <w:sz w:val="20"/>
+          <w:szCs w:val="20"/>
+          <w:lang w:val="sl-SI"/>
+        </w:rPr>
+        <w:t xml:space="preserve"> </w:t>
+      </w:r>
+      <w:proofErr w:type="spellStart"/>
+      <w:r>
+        <w:rPr>
+          <w:i/>
+          <w:iCs/>
+          <w:sz w:val="20"/>
+          <w:szCs w:val="20"/>
+          <w:lang w:val="sl-SI"/>
+        </w:rPr>
+        <w:t>without</w:t>
+      </w:r>
+      <w:proofErr w:type="spellEnd"/>
+      <w:r>
+        <w:rPr>
+          <w:i/>
+          <w:iCs/>
+          <w:sz w:val="20"/>
+          <w:szCs w:val="20"/>
+          <w:lang w:val="sl-SI"/>
+        </w:rPr>
+        <w:t>?</w:t>
       </w:r>
     </w:p>
     <w:p>
@@ -17919,6 +18739,7 @@
                 <w:szCs w:val="20"/>
               </w:rPr>
             </w:pPr>
+            <w:proofErr w:type="spellStart"/>
             <w:r>
               <w:rPr>
                 <w:b/>
@@ -17928,6 +18749,7 @@
               </w:rPr>
               <w:t>recidiv</w:t>
             </w:r>
+            <w:proofErr w:type="spellEnd"/>
           </w:p>
         </w:tc>
         <w:tc>
@@ -17948,6 +18770,7 @@
                 <w:szCs w:val="20"/>
               </w:rPr>
             </w:pPr>
+            <w:proofErr w:type="spellStart"/>
             <w:r>
               <w:rPr>
                 <w:b/>
@@ -17957,6 +18780,7 @@
               </w:rPr>
               <w:t>no_recidiv</w:t>
             </w:r>
+            <w:proofErr w:type="spellEnd"/>
           </w:p>
         </w:tc>
         <w:tc>
@@ -18136,6 +18960,7 @@
           <w:lang w:val="sl-SI"/>
         </w:rPr>
       </w:pPr>
+      <w:proofErr w:type="spellStart"/>
       <w:r>
         <w:rPr>
           <w:i/>
@@ -18144,7 +18969,172 @@
           <w:szCs w:val="20"/>
           <w:lang w:val="sl-SI"/>
         </w:rPr>
-        <w:t>Did patents with recidive have more dormants on average then those without?</w:t>
+        <w:t>Did</w:t>
+      </w:r>
+      <w:proofErr w:type="spellEnd"/>
+      <w:r>
+        <w:rPr>
+          <w:i/>
+          <w:iCs/>
+          <w:sz w:val="20"/>
+          <w:szCs w:val="20"/>
+          <w:lang w:val="sl-SI"/>
+        </w:rPr>
+        <w:t xml:space="preserve"> </w:t>
+      </w:r>
+      <w:proofErr w:type="spellStart"/>
+      <w:r>
+        <w:rPr>
+          <w:i/>
+          <w:iCs/>
+          <w:sz w:val="20"/>
+          <w:szCs w:val="20"/>
+          <w:lang w:val="sl-SI"/>
+        </w:rPr>
+        <w:t>patents</w:t>
+      </w:r>
+      <w:proofErr w:type="spellEnd"/>
+      <w:r>
+        <w:rPr>
+          <w:i/>
+          <w:iCs/>
+          <w:sz w:val="20"/>
+          <w:szCs w:val="20"/>
+          <w:lang w:val="sl-SI"/>
+        </w:rPr>
+        <w:t xml:space="preserve"> with recidive </w:t>
+      </w:r>
+      <w:proofErr w:type="spellStart"/>
+      <w:r>
+        <w:rPr>
+          <w:i/>
+          <w:iCs/>
+          <w:sz w:val="20"/>
+          <w:szCs w:val="20"/>
+          <w:lang w:val="sl-SI"/>
+        </w:rPr>
+        <w:t>have</w:t>
+      </w:r>
+      <w:proofErr w:type="spellEnd"/>
+      <w:r>
+        <w:rPr>
+          <w:i/>
+          <w:iCs/>
+          <w:sz w:val="20"/>
+          <w:szCs w:val="20"/>
+          <w:lang w:val="sl-SI"/>
+        </w:rPr>
+        <w:t xml:space="preserve"> more </w:t>
+      </w:r>
+      <w:proofErr w:type="spellStart"/>
+      <w:r>
+        <w:rPr>
+          <w:i/>
+          <w:iCs/>
+          <w:sz w:val="20"/>
+          <w:szCs w:val="20"/>
+          <w:lang w:val="sl-SI"/>
+        </w:rPr>
+        <w:t>dormants</w:t>
+      </w:r>
+      <w:proofErr w:type="spellEnd"/>
+      <w:r>
+        <w:rPr>
+          <w:i/>
+          <w:iCs/>
+          <w:sz w:val="20"/>
+          <w:szCs w:val="20"/>
+          <w:lang w:val="sl-SI"/>
+        </w:rPr>
+        <w:t xml:space="preserve"> on </w:t>
+      </w:r>
+      <w:proofErr w:type="spellStart"/>
+      <w:r>
+        <w:rPr>
+          <w:i/>
+          <w:iCs/>
+          <w:sz w:val="20"/>
+          <w:szCs w:val="20"/>
+          <w:lang w:val="sl-SI"/>
+        </w:rPr>
+        <w:t>average</w:t>
+      </w:r>
+      <w:proofErr w:type="spellEnd"/>
+      <w:r>
+        <w:rPr>
+          <w:i/>
+          <w:iCs/>
+          <w:sz w:val="20"/>
+          <w:szCs w:val="20"/>
+          <w:lang w:val="sl-SI"/>
+        </w:rPr>
+        <w:t xml:space="preserve"> </w:t>
+      </w:r>
+      <w:proofErr w:type="spellStart"/>
+      <w:r>
+        <w:rPr>
+          <w:i/>
+          <w:iCs/>
+          <w:sz w:val="20"/>
+          <w:szCs w:val="20"/>
+          <w:lang w:val="sl-SI"/>
+        </w:rPr>
+        <w:t>then</w:t>
+      </w:r>
+      <w:proofErr w:type="spellEnd"/>
+      <w:r>
+        <w:rPr>
+          <w:i/>
+          <w:iCs/>
+          <w:sz w:val="20"/>
+          <w:szCs w:val="20"/>
+          <w:lang w:val="sl-SI"/>
+        </w:rPr>
+        <w:t xml:space="preserve"> </w:t>
+      </w:r>
+      <w:proofErr w:type="spellStart"/>
+      <w:r>
+        <w:rPr>
+          <w:i/>
+          <w:iCs/>
+          <w:sz w:val="20"/>
+          <w:szCs w:val="20"/>
+          <w:lang w:val="sl-SI"/>
+        </w:rPr>
+        <w:t>those</w:t>
+      </w:r>
+      <w:proofErr w:type="spellEnd"/>
+      <w:r>
+        <w:rPr>
+          <w:i/>
+          <w:iCs/>
+          <w:sz w:val="20"/>
+          <w:szCs w:val="20"/>
+          <w:lang w:val="sl-SI"/>
+        </w:rPr>
+        <w:t xml:space="preserve"> </w:t>
+      </w:r>
+      <w:proofErr w:type="spellStart"/>
+      <w:r>
+        <w:rPr>
+          <w:i/>
+          <w:iCs/>
+          <w:sz w:val="20"/>
+          <w:szCs w:val="20"/>
+          <w:lang w:val="sl-SI"/>
+        </w:rPr>
+        <w:t>without</w:t>
+      </w:r>
+      <w:proofErr w:type="spellEnd"/>
+      <w:r>
+        <w:rPr>
+          <w:i/>
+          <w:iCs/>
+          <w:sz w:val="20"/>
+          <w:szCs w:val="20"/>
+          <w:lang w:val="sl-SI"/>
+        </w:rPr>
+        <w:t>?</w:t>
       </w:r>
     </w:p>
     <w:p>
@@ -18220,6 +19210,7 @@
                 <w:szCs w:val="20"/>
               </w:rPr>
             </w:pPr>
+            <w:proofErr w:type="spellStart"/>
             <w:r>
               <w:rPr>
                 <w:b/>
@@ -18229,6 +19220,7 @@
               </w:rPr>
               <w:t>recidiv</w:t>
             </w:r>
+            <w:proofErr w:type="spellEnd"/>
           </w:p>
         </w:tc>
         <w:tc>
@@ -18249,6 +19241,7 @@
                 <w:szCs w:val="20"/>
               </w:rPr>
             </w:pPr>
+            <w:proofErr w:type="spellStart"/>
             <w:r>
               <w:rPr>
                 <w:b/>
@@ -18258,6 +19251,7 @@
               </w:rPr>
               <w:t>no_recidiv</w:t>
             </w:r>
+            <w:proofErr w:type="spellEnd"/>
           </w:p>
         </w:tc>
         <w:tc>
@@ -18313,6 +19307,7 @@
                 <w:szCs w:val="20"/>
               </w:rPr>
             </w:pPr>
+            <w:proofErr w:type="spellStart"/>
             <w:r>
               <w:rPr>
                 <w:b/>
@@ -18322,6 +19317,7 @@
               </w:rPr>
               <w:t>dormants</w:t>
             </w:r>
+            <w:proofErr w:type="spellEnd"/>
           </w:p>
         </w:tc>
         <w:tc>
@@ -18497,8 +19493,9 @@
           <w:sz w:val="20"/>
           <w:szCs w:val="20"/>
         </w:rPr>
-        <w:t xml:space="preserve">In total the high density procedure was used on 29 patients, since each patient has 12 vein locations this means that the high density procedure </w:t>
-      </w:r>
+        <w:t xml:space="preserve">In total the </w:t>
+      </w:r>
+      <w:proofErr w:type="gramStart"/>
       <w:r>
         <w:rPr>
           <w:i/>
@@ -18506,8 +19503,9 @@
           <w:sz w:val="20"/>
           <w:szCs w:val="20"/>
         </w:rPr>
-        <w:t>could be</w:t>
-      </w:r>
+        <w:t>high density</w:t>
+      </w:r>
+      <w:proofErr w:type="gramEnd"/>
       <w:r>
         <w:rPr>
           <w:i/>
@@ -18515,7 +19513,7 @@
           <w:sz w:val="20"/>
           <w:szCs w:val="20"/>
         </w:rPr>
-        <w:t xml:space="preserve"> applied to 348 locations in total. </w:t>
+        <w:t xml:space="preserve"> procedure was used on 29 patients, since each patient has 12 vein locations this means that the high density procedure </w:t>
       </w:r>
       <w:r>
         <w:rPr>
@@ -18524,7 +19522,7 @@
           <w:sz w:val="20"/>
           <w:szCs w:val="20"/>
         </w:rPr>
-        <w:t xml:space="preserve">During the first procedure, we found </w:t>
+        <w:t>could be</w:t>
       </w:r>
       <w:r>
         <w:rPr>
@@ -18533,7 +19531,47 @@
           <w:sz w:val="20"/>
           <w:szCs w:val="20"/>
         </w:rPr>
-        <w:t>1 or more dormants at a given location in 34 cases</w:t>
+        <w:t xml:space="preserve"> applied to 348 locations in total. </w:t>
+      </w:r>
+      <w:r>
+        <w:rPr>
+          <w:i/>
+          <w:iCs/>
+          <w:sz w:val="20"/>
+          <w:szCs w:val="20"/>
+        </w:rPr>
+        <w:t xml:space="preserve">During the first procedure, we found </w:t>
+      </w:r>
+      <w:r>
+        <w:rPr>
+          <w:i/>
+          <w:iCs/>
+          <w:sz w:val="20"/>
+          <w:szCs w:val="20"/>
+        </w:rPr>
+        <w:t xml:space="preserve">1 or more </w:t>
+      </w:r>
+      <w:proofErr w:type="spellStart"/>
+      <w:proofErr w:type="gramStart"/>
+      <w:r>
+        <w:rPr>
+          <w:i/>
+          <w:iCs/>
+          <w:sz w:val="20"/>
+          <w:szCs w:val="20"/>
+        </w:rPr>
+        <w:t>dormants</w:t>
+      </w:r>
+      <w:proofErr w:type="spellEnd"/>
+      <w:proofErr w:type="gramEnd"/>
+      <w:r>
+        <w:rPr>
+          <w:i/>
+          <w:iCs/>
+          <w:sz w:val="20"/>
+          <w:szCs w:val="20"/>
+        </w:rPr>
+        <w:t xml:space="preserve"> at a given location in 34 cases</w:t>
       </w:r>
       <w:r>
         <w:rPr>
@@ -18741,8 +19779,9 @@
           <w:sz w:val="20"/>
           <w:szCs w:val="20"/>
         </w:rPr>
-        <w:t xml:space="preserve">In total the high density procedure was used on 29 patients, since each patient has 4 main pulmonary veins this means that the high density procedure could be applied to 116 main pulmonary veins in total. During the first procedure, </w:t>
-      </w:r>
+        <w:t xml:space="preserve">In total the </w:t>
+      </w:r>
+      <w:proofErr w:type="gramStart"/>
       <w:r>
         <w:rPr>
           <w:i/>
@@ -18750,8 +19789,9 @@
           <w:sz w:val="20"/>
           <w:szCs w:val="20"/>
         </w:rPr>
-        <w:t>we found 1 or more dormants at a given main pulmonary vein in 30 cases</w:t>
-      </w:r>
+        <w:t>high density</w:t>
+      </w:r>
+      <w:proofErr w:type="gramEnd"/>
       <w:r>
         <w:rPr>
           <w:i/>
@@ -18759,7 +19799,7 @@
           <w:sz w:val="20"/>
           <w:szCs w:val="20"/>
         </w:rPr>
-        <w:t xml:space="preserve">, while we found only </w:t>
+        <w:t xml:space="preserve"> procedure was used on 29 patients, since each patient has 4 main pulmonary veins this means that the high density procedure could be applied to 116 main pulmonary veins in total. During the first procedure, </w:t>
       </w:r>
       <w:r>
         <w:rPr>
@@ -18768,8 +19808,9 @@
           <w:sz w:val="20"/>
           <w:szCs w:val="20"/>
         </w:rPr>
-        <w:t>7</w:t>
-      </w:r>
+        <w:t xml:space="preserve">we found 1 or more </w:t>
+      </w:r>
+      <w:proofErr w:type="spellStart"/>
       <w:r>
         <w:rPr>
           <w:i/>
@@ -18777,8 +19818,9 @@
           <w:sz w:val="20"/>
           <w:szCs w:val="20"/>
         </w:rPr>
-        <w:t xml:space="preserve"> dormants in total during the second procedure. In only one case the dormant in the second procedure was found at the same </w:t>
-      </w:r>
+        <w:t>dormants</w:t>
+      </w:r>
+      <w:proofErr w:type="spellEnd"/>
       <w:r>
         <w:rPr>
           <w:i/>
@@ -18786,7 +19828,7 @@
           <w:sz w:val="20"/>
           <w:szCs w:val="20"/>
         </w:rPr>
-        <w:t>main pulmonary vein</w:t>
+        <w:t xml:space="preserve"> at a given main pulmonary vein in 30 cases</w:t>
       </w:r>
       <w:r>
         <w:rPr>
@@ -18795,7 +19837,7 @@
           <w:sz w:val="20"/>
           <w:szCs w:val="20"/>
         </w:rPr>
-        <w:t xml:space="preserve"> as during the first procedure while in </w:t>
+        <w:t xml:space="preserve">, while we found only </w:t>
       </w:r>
       <w:r>
         <w:rPr>
@@ -18804,7 +19846,7 @@
           <w:sz w:val="20"/>
           <w:szCs w:val="20"/>
         </w:rPr>
-        <w:t>29</w:t>
+        <w:t>7</w:t>
       </w:r>
       <w:r>
         <w:rPr>
@@ -18813,7 +19855,83 @@
           <w:sz w:val="20"/>
           <w:szCs w:val="20"/>
         </w:rPr>
-        <w:t xml:space="preserve"> cases where there was a dormant during the first procedure in a given </w:t>
+        <w:t xml:space="preserve"> </w:t>
+      </w:r>
+      <w:proofErr w:type="spellStart"/>
+      <w:r>
+        <w:rPr>
+          <w:i/>
+          <w:iCs/>
+          <w:sz w:val="20"/>
+          <w:szCs w:val="20"/>
+        </w:rPr>
+        <w:t>dormants</w:t>
+      </w:r>
+      <w:proofErr w:type="spellEnd"/>
+      <w:r>
+        <w:rPr>
+          <w:i/>
+          <w:iCs/>
+          <w:sz w:val="20"/>
+          <w:szCs w:val="20"/>
+        </w:rPr>
+        <w:t xml:space="preserve"> in total during the second procedure. In only one case the dormant in the second procedure was found at the same </w:t>
+      </w:r>
+      <w:r>
+        <w:rPr>
+          <w:i/>
+          <w:iCs/>
+          <w:sz w:val="20"/>
+          <w:szCs w:val="20"/>
+        </w:rPr>
+        <w:t>main pulmonary vein</w:t>
+      </w:r>
+      <w:r>
+        <w:rPr>
+          <w:i/>
+          <w:iCs/>
+          <w:sz w:val="20"/>
+          <w:szCs w:val="20"/>
+        </w:rPr>
+        <w:t xml:space="preserve"> as during the first procedure while in </w:t>
+      </w:r>
+      <w:r>
+        <w:rPr>
+          <w:i/>
+          <w:iCs/>
+          <w:sz w:val="20"/>
+          <w:szCs w:val="20"/>
+        </w:rPr>
+        <w:t>29</w:t>
+      </w:r>
+      <w:r>
+        <w:rPr>
+          <w:i/>
+          <w:iCs/>
+          <w:sz w:val="20"/>
+          <w:szCs w:val="20"/>
+        </w:rPr>
+        <w:t xml:space="preserve"> cases where there was a dormant during the first procedure </w:t>
+      </w:r>
+      <w:proofErr w:type="gramStart"/>
+      <w:r>
+        <w:rPr>
+          <w:i/>
+          <w:iCs/>
+          <w:sz w:val="20"/>
+          <w:szCs w:val="20"/>
+        </w:rPr>
+        <w:t>in a given</w:t>
+      </w:r>
+      <w:proofErr w:type="gramEnd"/>
+      <w:r>
+        <w:rPr>
+          <w:i/>
+          <w:iCs/>
+          <w:sz w:val="20"/>
+          <w:szCs w:val="20"/>
+        </w:rPr>
+        <w:t xml:space="preserve"> </w:t>
       </w:r>
       <w:r>
         <w:rPr>
@@ -18973,8 +20091,9 @@
           <w:sz w:val="20"/>
           <w:szCs w:val="20"/>
         </w:rPr>
-        <w:t>, but we are looking at dormants and their vein</w:t>
-      </w:r>
+        <w:t xml:space="preserve">, but we are looking at </w:t>
+      </w:r>
+      <w:proofErr w:type="spellStart"/>
       <w:r>
         <w:rPr>
           <w:i/>
@@ -18982,7 +20101,246 @@
           <w:sz w:val="20"/>
           <w:szCs w:val="20"/>
         </w:rPr>
-        <w:t>s during the index (first) procedure and dormants + unisolated veins during the second procedure. We have 30 veins with dormants in the first procedure and 16 veins with dormants or unisolated veins in the second procedure. In 4 cases we have a dormant or an unisolated vein at the main pulmonary vein where we found a dormant during the first procedure, while there was no dormant or unisolated veins in 26 cases when there was a dormant during the first procedure. Again, this suggests that finding a dormant in a given main pulmonary vein during the first procedure does not indicate that we will have a dormant or unisolated veins in the same main pulmonary vein during the second procedure (0.0001).</w:t>
+        <w:t>dormants</w:t>
+      </w:r>
+      <w:proofErr w:type="spellEnd"/>
+      <w:r>
+        <w:rPr>
+          <w:i/>
+          <w:iCs/>
+          <w:sz w:val="20"/>
+          <w:szCs w:val="20"/>
+        </w:rPr>
+        <w:t xml:space="preserve"> and their vein</w:t>
+      </w:r>
+      <w:r>
+        <w:rPr>
+          <w:i/>
+          <w:iCs/>
+          <w:sz w:val="20"/>
+          <w:szCs w:val="20"/>
+        </w:rPr>
+        <w:t xml:space="preserve">s during the index (first) procedure and </w:t>
+      </w:r>
+      <w:proofErr w:type="spellStart"/>
+      <w:r>
+        <w:rPr>
+          <w:i/>
+          <w:iCs/>
+          <w:sz w:val="20"/>
+          <w:szCs w:val="20"/>
+        </w:rPr>
+        <w:t>dormants</w:t>
+      </w:r>
+      <w:proofErr w:type="spellEnd"/>
+      <w:r>
+        <w:rPr>
+          <w:i/>
+          <w:iCs/>
+          <w:sz w:val="20"/>
+          <w:szCs w:val="20"/>
+        </w:rPr>
+        <w:t xml:space="preserve"> + </w:t>
+      </w:r>
+      <w:proofErr w:type="spellStart"/>
+      <w:r>
+        <w:rPr>
+          <w:i/>
+          <w:iCs/>
+          <w:sz w:val="20"/>
+          <w:szCs w:val="20"/>
+        </w:rPr>
+        <w:t>unisolated</w:t>
+      </w:r>
+      <w:proofErr w:type="spellEnd"/>
+      <w:r>
+        <w:rPr>
+          <w:i/>
+          <w:iCs/>
+          <w:sz w:val="20"/>
+          <w:szCs w:val="20"/>
+        </w:rPr>
+        <w:t xml:space="preserve"> veins during the second procedure. We have 30 veins with </w:t>
+      </w:r>
+      <w:proofErr w:type="spellStart"/>
+      <w:r>
+        <w:rPr>
+          <w:i/>
+          <w:iCs/>
+          <w:sz w:val="20"/>
+          <w:szCs w:val="20"/>
+        </w:rPr>
+        <w:t>dormants</w:t>
+      </w:r>
+      <w:proofErr w:type="spellEnd"/>
+      <w:r>
+        <w:rPr>
+          <w:i/>
+          <w:iCs/>
+          <w:sz w:val="20"/>
+          <w:szCs w:val="20"/>
+        </w:rPr>
+        <w:t xml:space="preserve"> in the first procedure and 16 veins with </w:t>
+      </w:r>
+      <w:proofErr w:type="spellStart"/>
+      <w:r>
+        <w:rPr>
+          <w:i/>
+          <w:iCs/>
+          <w:sz w:val="20"/>
+          <w:szCs w:val="20"/>
+        </w:rPr>
+        <w:t>dormants</w:t>
+      </w:r>
+      <w:proofErr w:type="spellEnd"/>
+      <w:r>
+        <w:rPr>
+          <w:i/>
+          <w:iCs/>
+          <w:sz w:val="20"/>
+          <w:szCs w:val="20"/>
+        </w:rPr>
+        <w:t xml:space="preserve"> or </w:t>
+      </w:r>
+      <w:proofErr w:type="spellStart"/>
+      <w:r>
+        <w:rPr>
+          <w:i/>
+          <w:iCs/>
+          <w:sz w:val="20"/>
+          <w:szCs w:val="20"/>
+        </w:rPr>
+        <w:t>unisolated</w:t>
+      </w:r>
+      <w:proofErr w:type="spellEnd"/>
+      <w:r>
+        <w:rPr>
+          <w:i/>
+          <w:iCs/>
+          <w:sz w:val="20"/>
+          <w:szCs w:val="20"/>
+        </w:rPr>
+        <w:t xml:space="preserve"> veins in the second procedure. In 4 cases we have a dormant or an </w:t>
+      </w:r>
+      <w:proofErr w:type="spellStart"/>
+      <w:r>
+        <w:rPr>
+          <w:i/>
+          <w:iCs/>
+          <w:sz w:val="20"/>
+          <w:szCs w:val="20"/>
+        </w:rPr>
+        <w:t>unisolated</w:t>
+      </w:r>
+      <w:proofErr w:type="spellEnd"/>
+      <w:r>
+        <w:rPr>
+          <w:i/>
+          <w:iCs/>
+          <w:sz w:val="20"/>
+          <w:szCs w:val="20"/>
+        </w:rPr>
+        <w:t xml:space="preserve"> vein at the main pulmonary vein where we found a dormant during the first procedure, while there was no dormant or </w:t>
+      </w:r>
+      <w:proofErr w:type="spellStart"/>
+      <w:r>
+        <w:rPr>
+          <w:i/>
+          <w:iCs/>
+          <w:sz w:val="20"/>
+          <w:szCs w:val="20"/>
+        </w:rPr>
+        <w:t>unisolated</w:t>
+      </w:r>
+      <w:proofErr w:type="spellEnd"/>
+      <w:r>
+        <w:rPr>
+          <w:i/>
+          <w:iCs/>
+          <w:sz w:val="20"/>
+          <w:szCs w:val="20"/>
+        </w:rPr>
+        <w:t xml:space="preserve"> </w:t>
+      </w:r>
+      <w:proofErr w:type="gramStart"/>
+      <w:r>
+        <w:rPr>
+          <w:i/>
+          <w:iCs/>
+          <w:sz w:val="20"/>
+          <w:szCs w:val="20"/>
+        </w:rPr>
+        <w:t>veins</w:t>
+      </w:r>
+      <w:proofErr w:type="gramEnd"/>
+      <w:r>
+        <w:rPr>
+          <w:i/>
+          <w:iCs/>
+          <w:sz w:val="20"/>
+          <w:szCs w:val="20"/>
+        </w:rPr>
+        <w:t xml:space="preserve"> in 26 cases when there was a dormant during the first procedure. Again, this suggests that finding a dormant </w:t>
+      </w:r>
+      <w:proofErr w:type="gramStart"/>
+      <w:r>
+        <w:rPr>
+          <w:i/>
+          <w:iCs/>
+          <w:sz w:val="20"/>
+          <w:szCs w:val="20"/>
+        </w:rPr>
+        <w:t>in a given</w:t>
+      </w:r>
+      <w:proofErr w:type="gramEnd"/>
+      <w:r>
+        <w:rPr>
+          <w:i/>
+          <w:iCs/>
+          <w:sz w:val="20"/>
+          <w:szCs w:val="20"/>
+        </w:rPr>
+        <w:t xml:space="preserve"> main pulmonary vein during the first procedure does not indicate that we will have a dormant or </w:t>
+      </w:r>
+      <w:proofErr w:type="spellStart"/>
+      <w:r>
+        <w:rPr>
+          <w:i/>
+          <w:iCs/>
+          <w:sz w:val="20"/>
+          <w:szCs w:val="20"/>
+        </w:rPr>
+        <w:t>unisolated</w:t>
+      </w:r>
+      <w:proofErr w:type="spellEnd"/>
+      <w:r>
+        <w:rPr>
+          <w:i/>
+          <w:iCs/>
+          <w:sz w:val="20"/>
+          <w:szCs w:val="20"/>
+        </w:rPr>
+        <w:t xml:space="preserve"> </w:t>
+      </w:r>
+      <w:proofErr w:type="gramStart"/>
+      <w:r>
+        <w:rPr>
+          <w:i/>
+          <w:iCs/>
+          <w:sz w:val="20"/>
+          <w:szCs w:val="20"/>
+        </w:rPr>
+        <w:t>veins</w:t>
+      </w:r>
+      <w:proofErr w:type="gramEnd"/>
+      <w:r>
+        <w:rPr>
+          <w:i/>
+          <w:iCs/>
+          <w:sz w:val="20"/>
+          <w:szCs w:val="20"/>
+        </w:rPr>
+        <w:t xml:space="preserve"> in the same main pulmonary vein during the second procedure (0.0001).</w:t>
       </w:r>
     </w:p>
     <w:p>
@@ -19143,12 +20501,21 @@
           <w:szCs w:val="20"/>
         </w:rPr>
       </w:pPr>
-      <w:r>
-        <w:rPr>
-          <w:sz w:val="20"/>
-          <w:szCs w:val="20"/>
-        </w:rPr>
-        <w:t>bmi,</w:t>
+      <w:proofErr w:type="spellStart"/>
+      <w:r>
+        <w:rPr>
+          <w:sz w:val="20"/>
+          <w:szCs w:val="20"/>
+        </w:rPr>
+        <w:t>bmi</w:t>
+      </w:r>
+      <w:proofErr w:type="spellEnd"/>
+      <w:r>
+        <w:rPr>
+          <w:sz w:val="20"/>
+          <w:szCs w:val="20"/>
+        </w:rPr>
+        <w:t>,</w:t>
       </w:r>
     </w:p>
     <w:p>
@@ -19163,12 +20530,21 @@
           <w:szCs w:val="20"/>
         </w:rPr>
       </w:pPr>
-      <w:r>
-        <w:rPr>
-          <w:sz w:val="20"/>
-          <w:szCs w:val="20"/>
-        </w:rPr>
-        <w:t>la_volume_index,</w:t>
+      <w:proofErr w:type="spellStart"/>
+      <w:r>
+        <w:rPr>
+          <w:sz w:val="20"/>
+          <w:szCs w:val="20"/>
+        </w:rPr>
+        <w:t>la_volume_index</w:t>
+      </w:r>
+      <w:proofErr w:type="spellEnd"/>
+      <w:r>
+        <w:rPr>
+          <w:sz w:val="20"/>
+          <w:szCs w:val="20"/>
+        </w:rPr>
+        <w:t>,</w:t>
       </w:r>
     </w:p>
     <w:p>
@@ -19183,12 +20559,21 @@
           <w:szCs w:val="20"/>
         </w:rPr>
       </w:pPr>
-      <w:r>
-        <w:rPr>
-          <w:sz w:val="20"/>
-          <w:szCs w:val="20"/>
-        </w:rPr>
-        <w:t>la_size,</w:t>
+      <w:proofErr w:type="spellStart"/>
+      <w:r>
+        <w:rPr>
+          <w:sz w:val="20"/>
+          <w:szCs w:val="20"/>
+        </w:rPr>
+        <w:t>la_size</w:t>
+      </w:r>
+      <w:proofErr w:type="spellEnd"/>
+      <w:r>
+        <w:rPr>
+          <w:sz w:val="20"/>
+          <w:szCs w:val="20"/>
+        </w:rPr>
+        <w:t>,</w:t>
       </w:r>
     </w:p>
     <w:p>
@@ -19203,12 +20588,21 @@
           <w:szCs w:val="20"/>
         </w:rPr>
       </w:pPr>
-      <w:r>
-        <w:rPr>
-          <w:sz w:val="20"/>
-          <w:szCs w:val="20"/>
-        </w:rPr>
-        <w:t>lvedvi,</w:t>
+      <w:proofErr w:type="spellStart"/>
+      <w:r>
+        <w:rPr>
+          <w:sz w:val="20"/>
+          <w:szCs w:val="20"/>
+        </w:rPr>
+        <w:t>lvedvi</w:t>
+      </w:r>
+      <w:proofErr w:type="spellEnd"/>
+      <w:r>
+        <w:rPr>
+          <w:sz w:val="20"/>
+          <w:szCs w:val="20"/>
+        </w:rPr>
+        <w:t>,</w:t>
       </w:r>
     </w:p>
     <w:p>
@@ -19243,12 +20637,21 @@
           <w:szCs w:val="20"/>
         </w:rPr>
       </w:pPr>
-      <w:r>
-        <w:rPr>
-          <w:sz w:val="20"/>
-          <w:szCs w:val="20"/>
-        </w:rPr>
-        <w:t>probnp,</w:t>
+      <w:proofErr w:type="spellStart"/>
+      <w:r>
+        <w:rPr>
+          <w:sz w:val="20"/>
+          <w:szCs w:val="20"/>
+        </w:rPr>
+        <w:t>probnp</w:t>
+      </w:r>
+      <w:proofErr w:type="spellEnd"/>
+      <w:r>
+        <w:rPr>
+          <w:sz w:val="20"/>
+          <w:szCs w:val="20"/>
+        </w:rPr>
+        <w:t>,</w:t>
       </w:r>
     </w:p>
     <w:p>
@@ -19263,12 +20666,21 @@
           <w:szCs w:val="20"/>
         </w:rPr>
       </w:pPr>
-      <w:r>
-        <w:rPr>
-          <w:sz w:val="20"/>
-          <w:szCs w:val="20"/>
-        </w:rPr>
-        <w:t>chf,</w:t>
+      <w:proofErr w:type="spellStart"/>
+      <w:r>
+        <w:rPr>
+          <w:sz w:val="20"/>
+          <w:szCs w:val="20"/>
+        </w:rPr>
+        <w:t>chf</w:t>
+      </w:r>
+      <w:proofErr w:type="spellEnd"/>
+      <w:r>
+        <w:rPr>
+          <w:sz w:val="20"/>
+          <w:szCs w:val="20"/>
+        </w:rPr>
+        <w:t>,</w:t>
       </w:r>
     </w:p>
     <w:p>
@@ -19283,12 +20695,21 @@
           <w:szCs w:val="20"/>
         </w:rPr>
       </w:pPr>
-      <w:r>
-        <w:rPr>
-          <w:sz w:val="20"/>
-          <w:szCs w:val="20"/>
-        </w:rPr>
-        <w:t>hypertension_history,</w:t>
+      <w:proofErr w:type="spellStart"/>
+      <w:r>
+        <w:rPr>
+          <w:sz w:val="20"/>
+          <w:szCs w:val="20"/>
+        </w:rPr>
+        <w:t>hypertension_history</w:t>
+      </w:r>
+      <w:proofErr w:type="spellEnd"/>
+      <w:r>
+        <w:rPr>
+          <w:sz w:val="20"/>
+          <w:szCs w:val="20"/>
+        </w:rPr>
+        <w:t>,</w:t>
       </w:r>
     </w:p>
     <w:p>
@@ -19303,12 +20724,21 @@
           <w:szCs w:val="20"/>
         </w:rPr>
       </w:pPr>
-      <w:r>
-        <w:rPr>
-          <w:sz w:val="20"/>
-          <w:szCs w:val="20"/>
-        </w:rPr>
-        <w:t>age_75,</w:t>
+      <w:proofErr w:type="spellStart"/>
+      <w:r>
+        <w:rPr>
+          <w:sz w:val="20"/>
+          <w:szCs w:val="20"/>
+        </w:rPr>
+        <w:t>age_75</w:t>
+      </w:r>
+      <w:proofErr w:type="spellEnd"/>
+      <w:r>
+        <w:rPr>
+          <w:sz w:val="20"/>
+          <w:szCs w:val="20"/>
+        </w:rPr>
+        <w:t>,</w:t>
       </w:r>
     </w:p>
     <w:p>
@@ -19323,12 +20753,21 @@
           <w:szCs w:val="20"/>
         </w:rPr>
       </w:pPr>
-      <w:r>
-        <w:rPr>
-          <w:sz w:val="20"/>
-          <w:szCs w:val="20"/>
-        </w:rPr>
-        <w:t>diabetes_history,</w:t>
+      <w:proofErr w:type="spellStart"/>
+      <w:r>
+        <w:rPr>
+          <w:sz w:val="20"/>
+          <w:szCs w:val="20"/>
+        </w:rPr>
+        <w:t>diabetes_history</w:t>
+      </w:r>
+      <w:proofErr w:type="spellEnd"/>
+      <w:r>
+        <w:rPr>
+          <w:sz w:val="20"/>
+          <w:szCs w:val="20"/>
+        </w:rPr>
+        <w:t>,</w:t>
       </w:r>
     </w:p>
     <w:p>
@@ -19343,12 +20782,21 @@
           <w:szCs w:val="20"/>
         </w:rPr>
       </w:pPr>
-      <w:r>
-        <w:rPr>
-          <w:sz w:val="20"/>
-          <w:szCs w:val="20"/>
-        </w:rPr>
-        <w:t>vascular_disease,</w:t>
+      <w:proofErr w:type="spellStart"/>
+      <w:r>
+        <w:rPr>
+          <w:sz w:val="20"/>
+          <w:szCs w:val="20"/>
+        </w:rPr>
+        <w:t>vascular_disease</w:t>
+      </w:r>
+      <w:proofErr w:type="spellEnd"/>
+      <w:r>
+        <w:rPr>
+          <w:sz w:val="20"/>
+          <w:szCs w:val="20"/>
+        </w:rPr>
+        <w:t>,</w:t>
       </w:r>
     </w:p>
     <w:p>
@@ -19363,12 +20811,21 @@
           <w:szCs w:val="20"/>
         </w:rPr>
       </w:pPr>
-      <w:r>
-        <w:rPr>
-          <w:sz w:val="20"/>
-          <w:szCs w:val="20"/>
-        </w:rPr>
-        <w:t>age_65_74,</w:t>
+      <w:proofErr w:type="spellStart"/>
+      <w:r>
+        <w:rPr>
+          <w:sz w:val="20"/>
+          <w:szCs w:val="20"/>
+        </w:rPr>
+        <w:t>age_65_74</w:t>
+      </w:r>
+      <w:proofErr w:type="spellEnd"/>
+      <w:r>
+        <w:rPr>
+          <w:sz w:val="20"/>
+          <w:szCs w:val="20"/>
+        </w:rPr>
+        <w:t>,</w:t>
       </w:r>
     </w:p>
     <w:p>
@@ -19383,6 +20840,7 @@
           <w:szCs w:val="20"/>
         </w:rPr>
       </w:pPr>
+      <w:proofErr w:type="spellStart"/>
       <w:r>
         <w:rPr>
           <w:sz w:val="20"/>
@@ -19390,6 +20848,7 @@
         </w:rPr>
         <w:t>cha2ds2vasc</w:t>
       </w:r>
+      <w:proofErr w:type="spellEnd"/>
       <w:r>
         <w:rPr>
           <w:sz w:val="20"/>
@@ -19418,7 +20877,23 @@
           <w:sz w:val="20"/>
           <w:szCs w:val="20"/>
         </w:rPr>
-        <w:t>We don't get anything, BMI has the lowest p value (0.098).</w:t>
+        <w:t xml:space="preserve">We don't get </w:t>
+      </w:r>
+      <w:proofErr w:type="gramStart"/>
+      <w:r>
+        <w:rPr>
+          <w:sz w:val="20"/>
+          <w:szCs w:val="20"/>
+        </w:rPr>
+        <w:t>anything,</w:t>
+      </w:r>
+      <w:proofErr w:type="gramEnd"/>
+      <w:r>
+        <w:rPr>
+          <w:sz w:val="20"/>
+          <w:szCs w:val="20"/>
+        </w:rPr>
+        <w:t xml:space="preserve"> BMI has the lowest p value (0.098).</w:t>
       </w:r>
     </w:p>
     <w:p>
@@ -19457,13 +20932,23 @@
           <w:lang w:val="sl-SI"/>
         </w:rPr>
       </w:pPr>
+      <w:proofErr w:type="spellStart"/>
       <w:r>
         <w:rPr>
           <w:sz w:val="20"/>
           <w:szCs w:val="20"/>
           <w:lang w:val="sl-SI"/>
         </w:rPr>
-        <w:t>skin_skin_time,</w:t>
+        <w:t>skin_skin_time</w:t>
+      </w:r>
+      <w:proofErr w:type="spellEnd"/>
+      <w:r>
+        <w:rPr>
+          <w:sz w:val="20"/>
+          <w:szCs w:val="20"/>
+          <w:lang w:val="sl-SI"/>
+        </w:rPr>
+        <w:t>,</w:t>
       </w:r>
     </w:p>
     <w:p>
@@ -19479,13 +20964,23 @@
           <w:lang w:val="sl-SI"/>
         </w:rPr>
       </w:pPr>
+      <w:proofErr w:type="spellStart"/>
       <w:r>
         <w:rPr>
           <w:sz w:val="20"/>
           <w:szCs w:val="20"/>
           <w:lang w:val="sl-SI"/>
         </w:rPr>
-        <w:t>la_dwell_time,</w:t>
+        <w:t>la_dwell_time</w:t>
+      </w:r>
+      <w:proofErr w:type="spellEnd"/>
+      <w:r>
+        <w:rPr>
+          <w:sz w:val="20"/>
+          <w:szCs w:val="20"/>
+          <w:lang w:val="sl-SI"/>
+        </w:rPr>
+        <w:t>,</w:t>
       </w:r>
     </w:p>
     <w:p>
@@ -19501,13 +20996,23 @@
           <w:lang w:val="sl-SI"/>
         </w:rPr>
       </w:pPr>
+      <w:proofErr w:type="spellStart"/>
       <w:r>
         <w:rPr>
           <w:sz w:val="20"/>
           <w:szCs w:val="20"/>
           <w:lang w:val="sl-SI"/>
         </w:rPr>
-        <w:t>ablation_time,</w:t>
+        <w:t>ablation_time</w:t>
+      </w:r>
+      <w:proofErr w:type="spellEnd"/>
+      <w:r>
+        <w:rPr>
+          <w:sz w:val="20"/>
+          <w:szCs w:val="20"/>
+          <w:lang w:val="sl-SI"/>
+        </w:rPr>
+        <w:t>,</w:t>
       </w:r>
     </w:p>
     <w:p>
@@ -19523,13 +21028,23 @@
           <w:lang w:val="sl-SI"/>
         </w:rPr>
       </w:pPr>
+      <w:proofErr w:type="spellStart"/>
       <w:r>
         <w:rPr>
           <w:sz w:val="20"/>
           <w:szCs w:val="20"/>
           <w:lang w:val="sl-SI"/>
         </w:rPr>
-        <w:t>number_of_rf_lesions_pvi,</w:t>
+        <w:t>number_of_rf_lesions_pvi</w:t>
+      </w:r>
+      <w:proofErr w:type="spellEnd"/>
+      <w:r>
+        <w:rPr>
+          <w:sz w:val="20"/>
+          <w:szCs w:val="20"/>
+          <w:lang w:val="sl-SI"/>
+        </w:rPr>
+        <w:t>,</w:t>
       </w:r>
     </w:p>
     <w:p>
@@ -19545,13 +21060,23 @@
           <w:lang w:val="sl-SI"/>
         </w:rPr>
       </w:pPr>
+      <w:proofErr w:type="spellStart"/>
       <w:r>
         <w:rPr>
           <w:sz w:val="20"/>
           <w:szCs w:val="20"/>
           <w:lang w:val="sl-SI"/>
         </w:rPr>
-        <w:t>first_pass_rspv,</w:t>
+        <w:t>first_pass_rspv</w:t>
+      </w:r>
+      <w:proofErr w:type="spellEnd"/>
+      <w:r>
+        <w:rPr>
+          <w:sz w:val="20"/>
+          <w:szCs w:val="20"/>
+          <w:lang w:val="sl-SI"/>
+        </w:rPr>
+        <w:t>,</w:t>
       </w:r>
     </w:p>
     <w:p>
@@ -19567,13 +21092,23 @@
           <w:lang w:val="sl-SI"/>
         </w:rPr>
       </w:pPr>
+      <w:proofErr w:type="spellStart"/>
       <w:r>
         <w:rPr>
           <w:sz w:val="20"/>
           <w:szCs w:val="20"/>
           <w:lang w:val="sl-SI"/>
         </w:rPr>
-        <w:t>first_pass_ripv,</w:t>
+        <w:t>first_pass_ripv</w:t>
+      </w:r>
+      <w:proofErr w:type="spellEnd"/>
+      <w:r>
+        <w:rPr>
+          <w:sz w:val="20"/>
+          <w:szCs w:val="20"/>
+          <w:lang w:val="sl-SI"/>
+        </w:rPr>
+        <w:t>,</w:t>
       </w:r>
     </w:p>
     <w:p>
@@ -19589,13 +21124,23 @@
           <w:lang w:val="sl-SI"/>
         </w:rPr>
       </w:pPr>
+      <w:proofErr w:type="spellStart"/>
       <w:r>
         <w:rPr>
           <w:sz w:val="20"/>
           <w:szCs w:val="20"/>
           <w:lang w:val="sl-SI"/>
         </w:rPr>
-        <w:t>first_pass_lspv,</w:t>
+        <w:t>first_pass_lspv</w:t>
+      </w:r>
+      <w:proofErr w:type="spellEnd"/>
+      <w:r>
+        <w:rPr>
+          <w:sz w:val="20"/>
+          <w:szCs w:val="20"/>
+          <w:lang w:val="sl-SI"/>
+        </w:rPr>
+        <w:t>,</w:t>
       </w:r>
     </w:p>
     <w:p>
@@ -19611,13 +21156,23 @@
           <w:lang w:val="sl-SI"/>
         </w:rPr>
       </w:pPr>
+      <w:proofErr w:type="spellStart"/>
       <w:r>
         <w:rPr>
           <w:sz w:val="20"/>
           <w:szCs w:val="20"/>
           <w:lang w:val="sl-SI"/>
         </w:rPr>
-        <w:t>first_pass_lipv,</w:t>
+        <w:t>first_pass_lipv</w:t>
+      </w:r>
+      <w:proofErr w:type="spellEnd"/>
+      <w:r>
+        <w:rPr>
+          <w:sz w:val="20"/>
+          <w:szCs w:val="20"/>
+          <w:lang w:val="sl-SI"/>
+        </w:rPr>
+        <w:t>,</w:t>
       </w:r>
     </w:p>
     <w:p>
@@ -19633,13 +21188,23 @@
           <w:lang w:val="sl-SI"/>
         </w:rPr>
       </w:pPr>
+      <w:proofErr w:type="spellStart"/>
       <w:r>
         <w:rPr>
           <w:sz w:val="20"/>
           <w:szCs w:val="20"/>
           <w:lang w:val="sl-SI"/>
         </w:rPr>
-        <w:t>first_pass_per_patient,</w:t>
+        <w:t>first_pass_per_patient</w:t>
+      </w:r>
+      <w:proofErr w:type="spellEnd"/>
+      <w:r>
+        <w:rPr>
+          <w:sz w:val="20"/>
+          <w:szCs w:val="20"/>
+          <w:lang w:val="sl-SI"/>
+        </w:rPr>
+        <w:t>,</w:t>
       </w:r>
     </w:p>
     <w:p>
@@ -19655,6 +21220,7 @@
           <w:lang w:val="sl-SI"/>
         </w:rPr>
       </w:pPr>
+      <w:proofErr w:type="spellStart"/>
       <w:r>
         <w:rPr>
           <w:sz w:val="20"/>
@@ -19663,6 +21229,7 @@
         </w:rPr>
         <w:t>all_4_veins_isolated</w:t>
       </w:r>
+      <w:proofErr w:type="spellEnd"/>
       <w:r>
         <w:rPr>
           <w:sz w:val="20"/>
@@ -19688,6 +21255,7 @@
           <w:szCs w:val="20"/>
         </w:rPr>
       </w:pPr>
+      <w:proofErr w:type="spellStart"/>
       <w:r>
         <w:rPr>
           <w:sz w:val="20"/>
@@ -19704,13 +21272,86 @@
         </w:rPr>
         <w:t>g</w:t>
       </w:r>
+      <w:proofErr w:type="spellEnd"/>
       <w:r>
         <w:rPr>
           <w:sz w:val="20"/>
           <w:szCs w:val="20"/>
           <w:lang w:val="sl-SI"/>
         </w:rPr>
-        <w:t>, p for all parameters is above 0.2.</w:t>
+        <w:t xml:space="preserve">, p </w:t>
+      </w:r>
+      <w:proofErr w:type="spellStart"/>
+      <w:r>
+        <w:rPr>
+          <w:sz w:val="20"/>
+          <w:szCs w:val="20"/>
+          <w:lang w:val="sl-SI"/>
+        </w:rPr>
+        <w:t>for</w:t>
+      </w:r>
+      <w:proofErr w:type="spellEnd"/>
+      <w:r>
+        <w:rPr>
+          <w:sz w:val="20"/>
+          <w:szCs w:val="20"/>
+          <w:lang w:val="sl-SI"/>
+        </w:rPr>
+        <w:t xml:space="preserve"> </w:t>
+      </w:r>
+      <w:proofErr w:type="spellStart"/>
+      <w:r>
+        <w:rPr>
+          <w:sz w:val="20"/>
+          <w:szCs w:val="20"/>
+          <w:lang w:val="sl-SI"/>
+        </w:rPr>
+        <w:t>all</w:t>
+      </w:r>
+      <w:proofErr w:type="spellEnd"/>
+      <w:r>
+        <w:rPr>
+          <w:sz w:val="20"/>
+          <w:szCs w:val="20"/>
+          <w:lang w:val="sl-SI"/>
+        </w:rPr>
+        <w:t xml:space="preserve"> </w:t>
+      </w:r>
+      <w:proofErr w:type="spellStart"/>
+      <w:r>
+        <w:rPr>
+          <w:sz w:val="20"/>
+          <w:szCs w:val="20"/>
+          <w:lang w:val="sl-SI"/>
+        </w:rPr>
+        <w:t>parameters</w:t>
+      </w:r>
+      <w:proofErr w:type="spellEnd"/>
+      <w:r>
+        <w:rPr>
+          <w:sz w:val="20"/>
+          <w:szCs w:val="20"/>
+          <w:lang w:val="sl-SI"/>
+        </w:rPr>
+        <w:t xml:space="preserve"> is </w:t>
+      </w:r>
+      <w:proofErr w:type="spellStart"/>
+      <w:r>
+        <w:rPr>
+          <w:sz w:val="20"/>
+          <w:szCs w:val="20"/>
+          <w:lang w:val="sl-SI"/>
+        </w:rPr>
+        <w:t>above</w:t>
+      </w:r>
+      <w:proofErr w:type="spellEnd"/>
+      <w:r>
+        <w:rPr>
+          <w:sz w:val="20"/>
+          <w:szCs w:val="20"/>
+          <w:lang w:val="sl-SI"/>
+        </w:rPr>
+        <w:t xml:space="preserve"> 0.2.</w:t>
       </w:r>
     </w:p>
     <w:sectPr>

</xml_diff>

<commit_message>
additional analyses after revision
</commit_message>
<xml_diff>
--- a/results.docx
+++ b/results.docx
@@ -6315,7 +6315,7 @@
         </w:rPr>
         <w:lastRenderedPageBreak/>
         <w:drawing>
-          <wp:inline distT="0" distB="0" distL="0" distR="0" wp14:anchorId="39EE7992" wp14:editId="7DA0D41B">
+          <wp:inline distT="0" distB="0" distL="0" distR="0" wp14:anchorId="39EE7992" wp14:editId="1CB2AF12">
             <wp:extent cx="5850000" cy="3302000"/>
             <wp:effectExtent l="0" t="0" r="0" b="0"/>
             <wp:docPr id="559319891" name="Picture 4"/>
@@ -12706,7 +12706,7 @@
         </w:rPr>
         <w:lastRenderedPageBreak/>
         <w:drawing>
-          <wp:inline distT="0" distB="0" distL="0" distR="0" wp14:anchorId="29B658CA" wp14:editId="1BDCB88E">
+          <wp:inline distT="0" distB="0" distL="0" distR="0" wp14:anchorId="29B658CA" wp14:editId="5D9AF4EA">
             <wp:extent cx="5850000" cy="3302000"/>
             <wp:effectExtent l="0" t="0" r="0" b="0"/>
             <wp:docPr id="1282016234" name="Picture 3"/>
@@ -16006,7 +16006,7 @@
         </w:rPr>
         <w:lastRenderedPageBreak/>
         <w:drawing>
-          <wp:inline distT="0" distB="0" distL="0" distR="0" wp14:anchorId="349A4898" wp14:editId="5F500500">
+          <wp:inline distT="0" distB="0" distL="0" distR="0" wp14:anchorId="349A4898" wp14:editId="5D609758">
             <wp:extent cx="5850000" cy="7885313"/>
             <wp:effectExtent l="0" t="0" r="0" b="1905"/>
             <wp:docPr id="1180199417" name="Picture 3" descr="A group of blue shapes with black text&#10;&#10;Description automatically generated"/>
@@ -17031,20 +17031,2534 @@
     <w:p>
       <w:pPr>
         <w:rPr>
+          <w:i/>
+          <w:iCs/>
+          <w:sz w:val="20"/>
+          <w:szCs w:val="20"/>
+          <w:lang w:val="sl-SI"/>
+        </w:rPr>
+      </w:pPr>
+      <w:r>
+        <w:rPr>
+          <w:i/>
+          <w:iCs/>
+          <w:sz w:val="20"/>
+          <w:szCs w:val="20"/>
+          <w:lang w:val="sl-SI"/>
+        </w:rPr>
+        <w:br w:type="page"/>
+      </w:r>
+    </w:p>
+    <w:p>
+      <w:pPr>
+        <w:rPr>
           <w:b/>
           <w:bCs/>
+          <w:sz w:val="20"/>
+          <w:szCs w:val="20"/>
+          <w:lang w:val="sl-SI"/>
         </w:rPr>
       </w:pPr>
       <w:r>
         <w:rPr>
+          <w:b/>
+          <w:bCs/>
+          <w:sz w:val="20"/>
+          <w:szCs w:val="20"/>
+          <w:lang w:val="sl-SI"/>
+        </w:rPr>
+        <w:lastRenderedPageBreak/>
+        <w:t>Reconnected veins</w:t>
+      </w:r>
+    </w:p>
+    <w:p>
+      <w:pPr>
+        <w:rPr>
+          <w:b/>
+          <w:bCs/>
+          <w:sz w:val="20"/>
+          <w:szCs w:val="20"/>
+          <w:lang w:val="sl-SI"/>
+        </w:rPr>
+      </w:pPr>
+    </w:p>
+    <w:p>
+      <w:pPr>
+        <w:rPr>
           <w:i/>
           <w:iCs/>
           <w:sz w:val="20"/>
           <w:szCs w:val="20"/>
           <w:lang w:val="sl-SI"/>
         </w:rPr>
-        <w:br w:type="page"/>
+      </w:pPr>
+      <w:r>
+        <w:rPr>
+          <w:i/>
+          <w:iCs/>
+          <w:sz w:val="20"/>
+          <w:szCs w:val="20"/>
+          <w:lang w:val="sl-SI"/>
+        </w:rPr>
+        <w:t>Did patents with recidiv have more reconnected veins on average then those without?</w:t>
       </w:r>
+    </w:p>
+    <w:p>
+      <w:pPr>
+        <w:rPr>
+          <w:sz w:val="20"/>
+          <w:szCs w:val="20"/>
+          <w:lang w:val="sl-SI"/>
+        </w:rPr>
+      </w:pPr>
+    </w:p>
+    <w:tbl>
+      <w:tblPr>
+        <w:tblStyle w:val="TableGrid"/>
+        <w:tblW w:w="0" w:type="auto"/>
+        <w:tblBorders>
+          <w:top w:val="none" w:sz="0" w:space="0" w:color="auto"/>
+          <w:left w:val="none" w:sz="0" w:space="0" w:color="auto"/>
+          <w:bottom w:val="none" w:sz="0" w:space="0" w:color="auto"/>
+          <w:right w:val="none" w:sz="0" w:space="0" w:color="auto"/>
+          <w:insideH w:val="none" w:sz="0" w:space="0" w:color="auto"/>
+          <w:insideV w:val="none" w:sz="0" w:space="0" w:color="auto"/>
+        </w:tblBorders>
+        <w:tblLook w:val="04A0" w:firstRow="1" w:lastRow="0" w:firstColumn="1" w:lastColumn="0" w:noHBand="0" w:noVBand="1"/>
+      </w:tblPr>
+      <w:tblGrid>
+        <w:gridCol w:w="3119"/>
+        <w:gridCol w:w="2126"/>
+        <w:gridCol w:w="1808"/>
+        <w:gridCol w:w="2307"/>
+      </w:tblGrid>
+      <w:tr>
+        <w:trPr>
+          <w:trHeight w:val="432"/>
+        </w:trPr>
+        <w:tc>
+          <w:tcPr>
+            <w:tcW w:w="3119" w:type="dxa"/>
+            <w:tcBorders>
+              <w:bottom w:val="single" w:sz="4" w:space="0" w:color="auto"/>
+              <w:right w:val="single" w:sz="4" w:space="0" w:color="auto"/>
+            </w:tcBorders>
+            <w:vAlign w:val="center"/>
+          </w:tcPr>
+          <w:p>
+            <w:pPr>
+              <w:jc w:val="right"/>
+              <w:rPr>
+                <w:b/>
+                <w:bCs/>
+                <w:sz w:val="20"/>
+                <w:szCs w:val="20"/>
+              </w:rPr>
+            </w:pPr>
+          </w:p>
+        </w:tc>
+        <w:tc>
+          <w:tcPr>
+            <w:tcW w:w="2126" w:type="dxa"/>
+            <w:tcBorders>
+              <w:left w:val="single" w:sz="4" w:space="0" w:color="auto"/>
+              <w:bottom w:val="single" w:sz="4" w:space="0" w:color="auto"/>
+            </w:tcBorders>
+            <w:vAlign w:val="center"/>
+          </w:tcPr>
+          <w:p>
+            <w:pPr>
+              <w:jc w:val="center"/>
+              <w:rPr>
+                <w:b/>
+                <w:bCs/>
+                <w:sz w:val="20"/>
+                <w:szCs w:val="20"/>
+              </w:rPr>
+            </w:pPr>
+            <w:r>
+              <w:rPr>
+                <w:b/>
+                <w:bCs/>
+                <w:sz w:val="20"/>
+                <w:szCs w:val="20"/>
+              </w:rPr>
+              <w:t>recidiv</w:t>
+            </w:r>
+          </w:p>
+        </w:tc>
+        <w:tc>
+          <w:tcPr>
+            <w:tcW w:w="1808" w:type="dxa"/>
+            <w:tcBorders>
+              <w:bottom w:val="single" w:sz="4" w:space="0" w:color="auto"/>
+            </w:tcBorders>
+            <w:vAlign w:val="center"/>
+          </w:tcPr>
+          <w:p>
+            <w:pPr>
+              <w:jc w:val="center"/>
+              <w:rPr>
+                <w:b/>
+                <w:bCs/>
+                <w:sz w:val="20"/>
+                <w:szCs w:val="20"/>
+              </w:rPr>
+            </w:pPr>
+            <w:r>
+              <w:rPr>
+                <w:b/>
+                <w:bCs/>
+                <w:sz w:val="20"/>
+                <w:szCs w:val="20"/>
+              </w:rPr>
+              <w:t>no_recidiv</w:t>
+            </w:r>
+          </w:p>
+        </w:tc>
+        <w:tc>
+          <w:tcPr>
+            <w:tcW w:w="2307" w:type="dxa"/>
+            <w:tcBorders>
+              <w:bottom w:val="single" w:sz="4" w:space="0" w:color="auto"/>
+            </w:tcBorders>
+            <w:vAlign w:val="center"/>
+          </w:tcPr>
+          <w:p>
+            <w:pPr>
+              <w:jc w:val="center"/>
+              <w:rPr>
+                <w:b/>
+                <w:bCs/>
+                <w:sz w:val="20"/>
+                <w:szCs w:val="20"/>
+              </w:rPr>
+            </w:pPr>
+            <w:r>
+              <w:rPr>
+                <w:b/>
+                <w:bCs/>
+                <w:sz w:val="20"/>
+                <w:szCs w:val="20"/>
+              </w:rPr>
+              <w:t>p</w:t>
+            </w:r>
+          </w:p>
+        </w:tc>
+      </w:tr>
+      <w:tr>
+        <w:trPr>
+          <w:trHeight w:val="432"/>
+        </w:trPr>
+        <w:tc>
+          <w:tcPr>
+            <w:tcW w:w="3119" w:type="dxa"/>
+            <w:tcBorders>
+              <w:top w:val="single" w:sz="4" w:space="0" w:color="auto"/>
+              <w:right w:val="single" w:sz="4" w:space="0" w:color="auto"/>
+            </w:tcBorders>
+            <w:vAlign w:val="center"/>
+          </w:tcPr>
+          <w:p>
+            <w:pPr>
+              <w:jc w:val="right"/>
+              <w:rPr>
+                <w:b/>
+                <w:bCs/>
+                <w:sz w:val="20"/>
+                <w:szCs w:val="20"/>
+              </w:rPr>
+            </w:pPr>
+            <w:r>
+              <w:rPr>
+                <w:b/>
+                <w:bCs/>
+                <w:sz w:val="20"/>
+                <w:szCs w:val="20"/>
+              </w:rPr>
+              <w:t>number of reconnected veins</w:t>
+            </w:r>
+          </w:p>
+        </w:tc>
+        <w:tc>
+          <w:tcPr>
+            <w:tcW w:w="2126" w:type="dxa"/>
+            <w:tcBorders>
+              <w:top w:val="single" w:sz="4" w:space="0" w:color="auto"/>
+              <w:left w:val="single" w:sz="4" w:space="0" w:color="auto"/>
+            </w:tcBorders>
+            <w:vAlign w:val="center"/>
+          </w:tcPr>
+          <w:p>
+            <w:pPr>
+              <w:jc w:val="center"/>
+              <w:rPr>
+                <w:sz w:val="20"/>
+                <w:szCs w:val="20"/>
+              </w:rPr>
+            </w:pPr>
+            <w:r>
+              <w:rPr>
+                <w:sz w:val="20"/>
+                <w:szCs w:val="20"/>
+              </w:rPr>
+              <w:t>0.76 [0.24, 1.</w:t>
+            </w:r>
+            <w:r>
+              <w:rPr>
+                <w:sz w:val="20"/>
+                <w:szCs w:val="20"/>
+              </w:rPr>
+              <w:t>35</w:t>
+            </w:r>
+            <w:r>
+              <w:rPr>
+                <w:sz w:val="20"/>
+                <w:szCs w:val="20"/>
+              </w:rPr>
+              <w:t>]</w:t>
+            </w:r>
+          </w:p>
+        </w:tc>
+        <w:tc>
+          <w:tcPr>
+            <w:tcW w:w="1808" w:type="dxa"/>
+            <w:tcBorders>
+              <w:top w:val="single" w:sz="4" w:space="0" w:color="auto"/>
+            </w:tcBorders>
+            <w:vAlign w:val="center"/>
+          </w:tcPr>
+          <w:p>
+            <w:pPr>
+              <w:jc w:val="center"/>
+              <w:rPr>
+                <w:sz w:val="20"/>
+                <w:szCs w:val="20"/>
+              </w:rPr>
+            </w:pPr>
+            <w:r>
+              <w:rPr>
+                <w:sz w:val="20"/>
+                <w:szCs w:val="20"/>
+              </w:rPr>
+              <w:t>0.45 [0.2</w:t>
+            </w:r>
+            <w:r>
+              <w:rPr>
+                <w:sz w:val="20"/>
+                <w:szCs w:val="20"/>
+              </w:rPr>
+              <w:t>6</w:t>
+            </w:r>
+            <w:r>
+              <w:rPr>
+                <w:sz w:val="20"/>
+                <w:szCs w:val="20"/>
+              </w:rPr>
+              <w:t>, 0.64]</w:t>
+            </w:r>
+          </w:p>
+        </w:tc>
+        <w:tc>
+          <w:tcPr>
+            <w:tcW w:w="2307" w:type="dxa"/>
+            <w:tcBorders>
+              <w:top w:val="single" w:sz="4" w:space="0" w:color="auto"/>
+            </w:tcBorders>
+            <w:vAlign w:val="center"/>
+          </w:tcPr>
+          <w:p>
+            <w:pPr>
+              <w:jc w:val="center"/>
+              <w:rPr>
+                <w:sz w:val="20"/>
+                <w:szCs w:val="20"/>
+              </w:rPr>
+            </w:pPr>
+            <w:r>
+              <w:rPr>
+                <w:sz w:val="20"/>
+                <w:szCs w:val="20"/>
+              </w:rPr>
+              <w:t>0.76</w:t>
+            </w:r>
+          </w:p>
+        </w:tc>
+      </w:tr>
+    </w:tbl>
+    <w:p>
+      <w:pPr>
+        <w:rPr>
+          <w:sz w:val="20"/>
+          <w:szCs w:val="20"/>
+          <w:lang w:val="sl-SI"/>
+        </w:rPr>
+      </w:pPr>
+    </w:p>
+    <w:p>
+      <w:pPr>
+        <w:rPr>
+          <w:sz w:val="20"/>
+          <w:szCs w:val="20"/>
+          <w:lang w:val="sl-SI"/>
+        </w:rPr>
+      </w:pPr>
+    </w:p>
+    <w:p>
+      <w:pPr>
+        <w:rPr>
+          <w:i/>
+          <w:iCs/>
+          <w:sz w:val="20"/>
+          <w:szCs w:val="20"/>
+          <w:lang w:val="sl-SI"/>
+        </w:rPr>
+      </w:pPr>
+      <w:r>
+        <w:rPr>
+          <w:i/>
+          <w:iCs/>
+          <w:sz w:val="20"/>
+          <w:szCs w:val="20"/>
+          <w:lang w:val="sl-SI"/>
+        </w:rPr>
+        <w:t>In</w:t>
+      </w:r>
+      <w:r>
+        <w:rPr>
+          <w:i/>
+          <w:iCs/>
+          <w:sz w:val="20"/>
+          <w:szCs w:val="20"/>
+          <w:lang w:val="sl-SI"/>
+        </w:rPr>
+        <w:t xml:space="preserve"> patents with recidiv </w:t>
+      </w:r>
+      <w:r>
+        <w:rPr>
+          <w:i/>
+          <w:iCs/>
+          <w:sz w:val="20"/>
+          <w:szCs w:val="20"/>
+          <w:lang w:val="sl-SI"/>
+        </w:rPr>
+        <w:t xml:space="preserve">is there a difference in </w:t>
+      </w:r>
+      <w:r>
+        <w:rPr>
+          <w:i/>
+          <w:iCs/>
+          <w:sz w:val="20"/>
+          <w:szCs w:val="20"/>
+          <w:lang w:val="sl-SI"/>
+        </w:rPr>
+        <w:t xml:space="preserve">reconnected veins </w:t>
+      </w:r>
+      <w:r>
+        <w:rPr>
+          <w:i/>
+          <w:iCs/>
+          <w:sz w:val="20"/>
+          <w:szCs w:val="20"/>
+          <w:lang w:val="sl-SI"/>
+        </w:rPr>
+        <w:t>between CM and HD groups</w:t>
+      </w:r>
+      <w:r>
+        <w:rPr>
+          <w:i/>
+          <w:iCs/>
+          <w:sz w:val="20"/>
+          <w:szCs w:val="20"/>
+          <w:lang w:val="sl-SI"/>
+        </w:rPr>
+        <w:t>?</w:t>
+      </w:r>
+    </w:p>
+    <w:p>
+      <w:pPr>
+        <w:rPr>
+          <w:sz w:val="20"/>
+          <w:szCs w:val="20"/>
+          <w:lang w:val="sl-SI"/>
+        </w:rPr>
+      </w:pPr>
+    </w:p>
+    <w:tbl>
+      <w:tblPr>
+        <w:tblStyle w:val="TableGrid"/>
+        <w:tblW w:w="0" w:type="auto"/>
+        <w:tblBorders>
+          <w:top w:val="none" w:sz="0" w:space="0" w:color="auto"/>
+          <w:left w:val="none" w:sz="0" w:space="0" w:color="auto"/>
+          <w:bottom w:val="none" w:sz="0" w:space="0" w:color="auto"/>
+          <w:right w:val="none" w:sz="0" w:space="0" w:color="auto"/>
+          <w:insideH w:val="none" w:sz="0" w:space="0" w:color="auto"/>
+          <w:insideV w:val="none" w:sz="0" w:space="0" w:color="auto"/>
+        </w:tblBorders>
+        <w:tblLook w:val="04A0" w:firstRow="1" w:lastRow="0" w:firstColumn="1" w:lastColumn="0" w:noHBand="0" w:noVBand="1"/>
+      </w:tblPr>
+      <w:tblGrid>
+        <w:gridCol w:w="3119"/>
+        <w:gridCol w:w="2126"/>
+        <w:gridCol w:w="1808"/>
+        <w:gridCol w:w="2307"/>
+      </w:tblGrid>
+      <w:tr>
+        <w:trPr>
+          <w:trHeight w:val="432"/>
+        </w:trPr>
+        <w:tc>
+          <w:tcPr>
+            <w:tcW w:w="3119" w:type="dxa"/>
+            <w:tcBorders>
+              <w:bottom w:val="single" w:sz="4" w:space="0" w:color="auto"/>
+              <w:right w:val="single" w:sz="4" w:space="0" w:color="auto"/>
+            </w:tcBorders>
+            <w:vAlign w:val="center"/>
+          </w:tcPr>
+          <w:p>
+            <w:pPr>
+              <w:jc w:val="right"/>
+              <w:rPr>
+                <w:b/>
+                <w:bCs/>
+                <w:sz w:val="20"/>
+                <w:szCs w:val="20"/>
+              </w:rPr>
+            </w:pPr>
+          </w:p>
+        </w:tc>
+        <w:tc>
+          <w:tcPr>
+            <w:tcW w:w="2126" w:type="dxa"/>
+            <w:tcBorders>
+              <w:left w:val="single" w:sz="4" w:space="0" w:color="auto"/>
+              <w:bottom w:val="single" w:sz="4" w:space="0" w:color="auto"/>
+            </w:tcBorders>
+            <w:vAlign w:val="center"/>
+          </w:tcPr>
+          <w:p>
+            <w:pPr>
+              <w:jc w:val="center"/>
+              <w:rPr>
+                <w:b/>
+                <w:bCs/>
+                <w:sz w:val="20"/>
+                <w:szCs w:val="20"/>
+              </w:rPr>
+            </w:pPr>
+            <w:r>
+              <w:rPr>
+                <w:b/>
+                <w:bCs/>
+                <w:sz w:val="20"/>
+                <w:szCs w:val="20"/>
+              </w:rPr>
+              <w:t>recidiv + CM</w:t>
+            </w:r>
+          </w:p>
+        </w:tc>
+        <w:tc>
+          <w:tcPr>
+            <w:tcW w:w="1808" w:type="dxa"/>
+            <w:tcBorders>
+              <w:bottom w:val="single" w:sz="4" w:space="0" w:color="auto"/>
+            </w:tcBorders>
+            <w:vAlign w:val="center"/>
+          </w:tcPr>
+          <w:p>
+            <w:pPr>
+              <w:jc w:val="center"/>
+              <w:rPr>
+                <w:b/>
+                <w:bCs/>
+                <w:sz w:val="20"/>
+                <w:szCs w:val="20"/>
+              </w:rPr>
+            </w:pPr>
+            <w:r>
+              <w:rPr>
+                <w:b/>
+                <w:bCs/>
+                <w:sz w:val="20"/>
+                <w:szCs w:val="20"/>
+              </w:rPr>
+              <w:t>recidiv + HD</w:t>
+            </w:r>
+          </w:p>
+        </w:tc>
+        <w:tc>
+          <w:tcPr>
+            <w:tcW w:w="2307" w:type="dxa"/>
+            <w:tcBorders>
+              <w:bottom w:val="single" w:sz="4" w:space="0" w:color="auto"/>
+            </w:tcBorders>
+            <w:vAlign w:val="center"/>
+          </w:tcPr>
+          <w:p>
+            <w:pPr>
+              <w:jc w:val="center"/>
+              <w:rPr>
+                <w:b/>
+                <w:bCs/>
+                <w:sz w:val="20"/>
+                <w:szCs w:val="20"/>
+              </w:rPr>
+            </w:pPr>
+            <w:r>
+              <w:rPr>
+                <w:b/>
+                <w:bCs/>
+                <w:sz w:val="20"/>
+                <w:szCs w:val="20"/>
+              </w:rPr>
+              <w:t>p</w:t>
+            </w:r>
+          </w:p>
+        </w:tc>
+      </w:tr>
+      <w:tr>
+        <w:trPr>
+          <w:trHeight w:val="432"/>
+        </w:trPr>
+        <w:tc>
+          <w:tcPr>
+            <w:tcW w:w="3119" w:type="dxa"/>
+            <w:tcBorders>
+              <w:top w:val="single" w:sz="4" w:space="0" w:color="auto"/>
+              <w:right w:val="single" w:sz="4" w:space="0" w:color="auto"/>
+            </w:tcBorders>
+            <w:vAlign w:val="center"/>
+          </w:tcPr>
+          <w:p>
+            <w:pPr>
+              <w:jc w:val="right"/>
+              <w:rPr>
+                <w:b/>
+                <w:bCs/>
+                <w:sz w:val="20"/>
+                <w:szCs w:val="20"/>
+              </w:rPr>
+            </w:pPr>
+            <w:r>
+              <w:rPr>
+                <w:b/>
+                <w:bCs/>
+                <w:sz w:val="20"/>
+                <w:szCs w:val="20"/>
+              </w:rPr>
+              <w:t>number of reconnected veins</w:t>
+            </w:r>
+          </w:p>
+        </w:tc>
+        <w:tc>
+          <w:tcPr>
+            <w:tcW w:w="2126" w:type="dxa"/>
+            <w:tcBorders>
+              <w:top w:val="single" w:sz="4" w:space="0" w:color="auto"/>
+              <w:left w:val="single" w:sz="4" w:space="0" w:color="auto"/>
+            </w:tcBorders>
+            <w:vAlign w:val="center"/>
+          </w:tcPr>
+          <w:p>
+            <w:pPr>
+              <w:jc w:val="center"/>
+              <w:rPr>
+                <w:sz w:val="20"/>
+                <w:szCs w:val="20"/>
+              </w:rPr>
+            </w:pPr>
+            <w:r>
+              <w:rPr>
+                <w:sz w:val="20"/>
+                <w:szCs w:val="20"/>
+              </w:rPr>
+              <w:t>1</w:t>
+            </w:r>
+            <w:r>
+              <w:rPr>
+                <w:sz w:val="20"/>
+                <w:szCs w:val="20"/>
+              </w:rPr>
+              <w:t xml:space="preserve"> [0.</w:t>
+            </w:r>
+            <w:r>
+              <w:rPr>
+                <w:sz w:val="20"/>
+                <w:szCs w:val="20"/>
+              </w:rPr>
+              <w:t>3</w:t>
+            </w:r>
+            <w:r>
+              <w:rPr>
+                <w:sz w:val="20"/>
+                <w:szCs w:val="20"/>
+              </w:rPr>
+              <w:t>, 1.</w:t>
+            </w:r>
+            <w:r>
+              <w:rPr>
+                <w:sz w:val="20"/>
+                <w:szCs w:val="20"/>
+              </w:rPr>
+              <w:t>8</w:t>
+            </w:r>
+            <w:r>
+              <w:rPr>
+                <w:sz w:val="20"/>
+                <w:szCs w:val="20"/>
+              </w:rPr>
+              <w:t>]</w:t>
+            </w:r>
+          </w:p>
+        </w:tc>
+        <w:tc>
+          <w:tcPr>
+            <w:tcW w:w="1808" w:type="dxa"/>
+            <w:tcBorders>
+              <w:top w:val="single" w:sz="4" w:space="0" w:color="auto"/>
+            </w:tcBorders>
+            <w:vAlign w:val="center"/>
+          </w:tcPr>
+          <w:p>
+            <w:pPr>
+              <w:jc w:val="center"/>
+              <w:rPr>
+                <w:sz w:val="20"/>
+                <w:szCs w:val="20"/>
+              </w:rPr>
+            </w:pPr>
+            <w:r>
+              <w:rPr>
+                <w:sz w:val="20"/>
+                <w:szCs w:val="20"/>
+              </w:rPr>
+              <w:t>0.4</w:t>
+            </w:r>
+            <w:r>
+              <w:rPr>
+                <w:sz w:val="20"/>
+                <w:szCs w:val="20"/>
+              </w:rPr>
+              <w:t>3</w:t>
+            </w:r>
+            <w:r>
+              <w:rPr>
+                <w:sz w:val="20"/>
+                <w:szCs w:val="20"/>
+              </w:rPr>
+              <w:t xml:space="preserve"> [0, </w:t>
+            </w:r>
+            <w:r>
+              <w:rPr>
+                <w:sz w:val="20"/>
+                <w:szCs w:val="20"/>
+              </w:rPr>
+              <w:t>1</w:t>
+            </w:r>
+            <w:r>
+              <w:rPr>
+                <w:sz w:val="20"/>
+                <w:szCs w:val="20"/>
+              </w:rPr>
+              <w:t>.</w:t>
+            </w:r>
+            <w:r>
+              <w:rPr>
+                <w:sz w:val="20"/>
+                <w:szCs w:val="20"/>
+              </w:rPr>
+              <w:t>29</w:t>
+            </w:r>
+            <w:r>
+              <w:rPr>
+                <w:sz w:val="20"/>
+                <w:szCs w:val="20"/>
+              </w:rPr>
+              <w:t>]</w:t>
+            </w:r>
+          </w:p>
+        </w:tc>
+        <w:tc>
+          <w:tcPr>
+            <w:tcW w:w="2307" w:type="dxa"/>
+            <w:tcBorders>
+              <w:top w:val="single" w:sz="4" w:space="0" w:color="auto"/>
+            </w:tcBorders>
+            <w:vAlign w:val="center"/>
+          </w:tcPr>
+          <w:p>
+            <w:pPr>
+              <w:jc w:val="center"/>
+              <w:rPr>
+                <w:sz w:val="20"/>
+                <w:szCs w:val="20"/>
+              </w:rPr>
+            </w:pPr>
+            <w:r>
+              <w:rPr>
+                <w:sz w:val="20"/>
+                <w:szCs w:val="20"/>
+              </w:rPr>
+              <w:t>0.</w:t>
+            </w:r>
+            <w:r>
+              <w:rPr>
+                <w:sz w:val="20"/>
+                <w:szCs w:val="20"/>
+              </w:rPr>
+              <w:t>23</w:t>
+            </w:r>
+          </w:p>
+        </w:tc>
+      </w:tr>
+    </w:tbl>
+    <w:p>
+      <w:pPr>
+        <w:rPr>
+          <w:sz w:val="20"/>
+          <w:szCs w:val="20"/>
+          <w:lang w:val="sl-SI"/>
+        </w:rPr>
+      </w:pPr>
+    </w:p>
+    <w:p>
+      <w:pPr>
+        <w:rPr>
+          <w:sz w:val="20"/>
+          <w:szCs w:val="20"/>
+          <w:lang w:val="sl-SI"/>
+        </w:rPr>
+      </w:pPr>
+    </w:p>
+    <w:p>
+      <w:pPr>
+        <w:rPr>
+          <w:sz w:val="20"/>
+          <w:szCs w:val="20"/>
+          <w:lang w:val="sl-SI"/>
+        </w:rPr>
+      </w:pPr>
+    </w:p>
+    <w:p>
+      <w:pPr>
+        <w:rPr>
+          <w:b/>
+          <w:bCs/>
+          <w:sz w:val="20"/>
+          <w:szCs w:val="20"/>
+          <w:lang w:val="sl-SI"/>
+        </w:rPr>
+      </w:pPr>
+      <w:r>
+        <w:rPr>
+          <w:b/>
+          <w:bCs/>
+          <w:sz w:val="20"/>
+          <w:szCs w:val="20"/>
+          <w:lang w:val="sl-SI"/>
+        </w:rPr>
+        <w:t>Dormants</w:t>
+      </w:r>
+    </w:p>
+    <w:p>
+      <w:pPr>
+        <w:rPr>
+          <w:sz w:val="20"/>
+          <w:szCs w:val="20"/>
+          <w:lang w:val="sl-SI"/>
+        </w:rPr>
+      </w:pPr>
+    </w:p>
+    <w:p>
+      <w:pPr>
+        <w:rPr>
+          <w:i/>
+          <w:iCs/>
+          <w:sz w:val="20"/>
+          <w:szCs w:val="20"/>
+          <w:lang w:val="sl-SI"/>
+        </w:rPr>
+      </w:pPr>
+      <w:r>
+        <w:rPr>
+          <w:i/>
+          <w:iCs/>
+          <w:sz w:val="20"/>
+          <w:szCs w:val="20"/>
+          <w:lang w:val="sl-SI"/>
+        </w:rPr>
+        <w:t>Did patents with recidiv have more dormants on average then those without?</w:t>
+      </w:r>
+    </w:p>
+    <w:p>
+      <w:pPr>
+        <w:rPr>
+          <w:sz w:val="20"/>
+          <w:szCs w:val="20"/>
+          <w:lang w:val="sl-SI"/>
+        </w:rPr>
+      </w:pPr>
+    </w:p>
+    <w:tbl>
+      <w:tblPr>
+        <w:tblStyle w:val="TableGrid"/>
+        <w:tblW w:w="0" w:type="auto"/>
+        <w:tblBorders>
+          <w:top w:val="none" w:sz="0" w:space="0" w:color="auto"/>
+          <w:left w:val="none" w:sz="0" w:space="0" w:color="auto"/>
+          <w:bottom w:val="none" w:sz="0" w:space="0" w:color="auto"/>
+          <w:right w:val="none" w:sz="0" w:space="0" w:color="auto"/>
+          <w:insideH w:val="none" w:sz="0" w:space="0" w:color="auto"/>
+          <w:insideV w:val="none" w:sz="0" w:space="0" w:color="auto"/>
+        </w:tblBorders>
+        <w:tblLook w:val="04A0" w:firstRow="1" w:lastRow="0" w:firstColumn="1" w:lastColumn="0" w:noHBand="0" w:noVBand="1"/>
+      </w:tblPr>
+      <w:tblGrid>
+        <w:gridCol w:w="3119"/>
+        <w:gridCol w:w="2126"/>
+        <w:gridCol w:w="1808"/>
+        <w:gridCol w:w="2307"/>
+      </w:tblGrid>
+      <w:tr>
+        <w:trPr>
+          <w:trHeight w:val="432"/>
+        </w:trPr>
+        <w:tc>
+          <w:tcPr>
+            <w:tcW w:w="3119" w:type="dxa"/>
+            <w:tcBorders>
+              <w:bottom w:val="single" w:sz="4" w:space="0" w:color="auto"/>
+              <w:right w:val="single" w:sz="4" w:space="0" w:color="auto"/>
+            </w:tcBorders>
+            <w:vAlign w:val="center"/>
+          </w:tcPr>
+          <w:p>
+            <w:pPr>
+              <w:jc w:val="right"/>
+              <w:rPr>
+                <w:b/>
+                <w:bCs/>
+                <w:sz w:val="20"/>
+                <w:szCs w:val="20"/>
+              </w:rPr>
+            </w:pPr>
+          </w:p>
+        </w:tc>
+        <w:tc>
+          <w:tcPr>
+            <w:tcW w:w="2126" w:type="dxa"/>
+            <w:tcBorders>
+              <w:left w:val="single" w:sz="4" w:space="0" w:color="auto"/>
+              <w:bottom w:val="single" w:sz="4" w:space="0" w:color="auto"/>
+            </w:tcBorders>
+            <w:vAlign w:val="center"/>
+          </w:tcPr>
+          <w:p>
+            <w:pPr>
+              <w:jc w:val="center"/>
+              <w:rPr>
+                <w:b/>
+                <w:bCs/>
+                <w:sz w:val="20"/>
+                <w:szCs w:val="20"/>
+              </w:rPr>
+            </w:pPr>
+            <w:r>
+              <w:rPr>
+                <w:b/>
+                <w:bCs/>
+                <w:sz w:val="20"/>
+                <w:szCs w:val="20"/>
+              </w:rPr>
+              <w:t>recidiv</w:t>
+            </w:r>
+          </w:p>
+        </w:tc>
+        <w:tc>
+          <w:tcPr>
+            <w:tcW w:w="1808" w:type="dxa"/>
+            <w:tcBorders>
+              <w:bottom w:val="single" w:sz="4" w:space="0" w:color="auto"/>
+            </w:tcBorders>
+            <w:vAlign w:val="center"/>
+          </w:tcPr>
+          <w:p>
+            <w:pPr>
+              <w:jc w:val="center"/>
+              <w:rPr>
+                <w:b/>
+                <w:bCs/>
+                <w:sz w:val="20"/>
+                <w:szCs w:val="20"/>
+              </w:rPr>
+            </w:pPr>
+            <w:r>
+              <w:rPr>
+                <w:b/>
+                <w:bCs/>
+                <w:sz w:val="20"/>
+                <w:szCs w:val="20"/>
+              </w:rPr>
+              <w:t>no_recidiv</w:t>
+            </w:r>
+          </w:p>
+        </w:tc>
+        <w:tc>
+          <w:tcPr>
+            <w:tcW w:w="2307" w:type="dxa"/>
+            <w:tcBorders>
+              <w:bottom w:val="single" w:sz="4" w:space="0" w:color="auto"/>
+            </w:tcBorders>
+            <w:vAlign w:val="center"/>
+          </w:tcPr>
+          <w:p>
+            <w:pPr>
+              <w:jc w:val="center"/>
+              <w:rPr>
+                <w:b/>
+                <w:bCs/>
+                <w:sz w:val="20"/>
+                <w:szCs w:val="20"/>
+              </w:rPr>
+            </w:pPr>
+            <w:r>
+              <w:rPr>
+                <w:b/>
+                <w:bCs/>
+                <w:sz w:val="20"/>
+                <w:szCs w:val="20"/>
+              </w:rPr>
+              <w:t>p</w:t>
+            </w:r>
+          </w:p>
+        </w:tc>
+      </w:tr>
+      <w:tr>
+        <w:trPr>
+          <w:trHeight w:val="432"/>
+        </w:trPr>
+        <w:tc>
+          <w:tcPr>
+            <w:tcW w:w="3119" w:type="dxa"/>
+            <w:tcBorders>
+              <w:top w:val="single" w:sz="4" w:space="0" w:color="auto"/>
+              <w:right w:val="single" w:sz="4" w:space="0" w:color="auto"/>
+            </w:tcBorders>
+            <w:vAlign w:val="center"/>
+          </w:tcPr>
+          <w:p>
+            <w:pPr>
+              <w:jc w:val="right"/>
+              <w:rPr>
+                <w:b/>
+                <w:bCs/>
+                <w:sz w:val="20"/>
+                <w:szCs w:val="20"/>
+              </w:rPr>
+            </w:pPr>
+            <w:r>
+              <w:rPr>
+                <w:b/>
+                <w:bCs/>
+                <w:sz w:val="20"/>
+                <w:szCs w:val="20"/>
+              </w:rPr>
+              <w:t>dormants</w:t>
+            </w:r>
+          </w:p>
+        </w:tc>
+        <w:tc>
+          <w:tcPr>
+            <w:tcW w:w="2126" w:type="dxa"/>
+            <w:tcBorders>
+              <w:top w:val="single" w:sz="4" w:space="0" w:color="auto"/>
+              <w:left w:val="single" w:sz="4" w:space="0" w:color="auto"/>
+            </w:tcBorders>
+            <w:vAlign w:val="center"/>
+          </w:tcPr>
+          <w:p>
+            <w:pPr>
+              <w:jc w:val="center"/>
+              <w:rPr>
+                <w:sz w:val="20"/>
+                <w:szCs w:val="20"/>
+              </w:rPr>
+            </w:pPr>
+            <w:r>
+              <w:rPr>
+                <w:sz w:val="20"/>
+                <w:szCs w:val="20"/>
+              </w:rPr>
+              <w:t>0.</w:t>
+            </w:r>
+            <w:r>
+              <w:rPr>
+                <w:sz w:val="20"/>
+                <w:szCs w:val="20"/>
+              </w:rPr>
+              <w:t>7</w:t>
+            </w:r>
+            <w:r>
+              <w:rPr>
+                <w:sz w:val="20"/>
+                <w:szCs w:val="20"/>
+              </w:rPr>
+              <w:t>6 [0.</w:t>
+            </w:r>
+            <w:r>
+              <w:rPr>
+                <w:sz w:val="20"/>
+                <w:szCs w:val="20"/>
+              </w:rPr>
+              <w:t>41</w:t>
+            </w:r>
+            <w:r>
+              <w:rPr>
+                <w:sz w:val="20"/>
+                <w:szCs w:val="20"/>
+              </w:rPr>
+              <w:t xml:space="preserve">, </w:t>
+            </w:r>
+            <w:r>
+              <w:rPr>
+                <w:sz w:val="20"/>
+                <w:szCs w:val="20"/>
+              </w:rPr>
+              <w:t>1</w:t>
+            </w:r>
+            <w:r>
+              <w:rPr>
+                <w:sz w:val="20"/>
+                <w:szCs w:val="20"/>
+              </w:rPr>
+              <w:t>.1</w:t>
+            </w:r>
+            <w:r>
+              <w:rPr>
+                <w:sz w:val="20"/>
+                <w:szCs w:val="20"/>
+              </w:rPr>
+              <w:t>2</w:t>
+            </w:r>
+            <w:r>
+              <w:rPr>
+                <w:sz w:val="20"/>
+                <w:szCs w:val="20"/>
+              </w:rPr>
+              <w:t>]</w:t>
+            </w:r>
+          </w:p>
+        </w:tc>
+        <w:tc>
+          <w:tcPr>
+            <w:tcW w:w="1808" w:type="dxa"/>
+            <w:tcBorders>
+              <w:top w:val="single" w:sz="4" w:space="0" w:color="auto"/>
+            </w:tcBorders>
+            <w:vAlign w:val="center"/>
+          </w:tcPr>
+          <w:p>
+            <w:pPr>
+              <w:jc w:val="center"/>
+              <w:rPr>
+                <w:sz w:val="20"/>
+                <w:szCs w:val="20"/>
+              </w:rPr>
+            </w:pPr>
+            <w:r>
+              <w:rPr>
+                <w:sz w:val="20"/>
+                <w:szCs w:val="20"/>
+              </w:rPr>
+              <w:t>0.</w:t>
+            </w:r>
+            <w:r>
+              <w:rPr>
+                <w:sz w:val="20"/>
+                <w:szCs w:val="20"/>
+              </w:rPr>
+              <w:t>67</w:t>
+            </w:r>
+            <w:r>
+              <w:rPr>
+                <w:sz w:val="20"/>
+                <w:szCs w:val="20"/>
+              </w:rPr>
+              <w:t xml:space="preserve"> [0.4, 0.</w:t>
+            </w:r>
+            <w:r>
+              <w:rPr>
+                <w:sz w:val="20"/>
+                <w:szCs w:val="20"/>
+              </w:rPr>
+              <w:t>95</w:t>
+            </w:r>
+            <w:r>
+              <w:rPr>
+                <w:sz w:val="20"/>
+                <w:szCs w:val="20"/>
+              </w:rPr>
+              <w:t>]</w:t>
+            </w:r>
+          </w:p>
+        </w:tc>
+        <w:tc>
+          <w:tcPr>
+            <w:tcW w:w="2307" w:type="dxa"/>
+            <w:tcBorders>
+              <w:top w:val="single" w:sz="4" w:space="0" w:color="auto"/>
+            </w:tcBorders>
+            <w:vAlign w:val="center"/>
+          </w:tcPr>
+          <w:p>
+            <w:pPr>
+              <w:jc w:val="center"/>
+              <w:rPr>
+                <w:sz w:val="20"/>
+                <w:szCs w:val="20"/>
+              </w:rPr>
+            </w:pPr>
+            <w:r>
+              <w:rPr>
+                <w:sz w:val="20"/>
+                <w:szCs w:val="20"/>
+              </w:rPr>
+              <w:t>0.</w:t>
+            </w:r>
+            <w:r>
+              <w:rPr>
+                <w:sz w:val="20"/>
+                <w:szCs w:val="20"/>
+              </w:rPr>
+              <w:t>42</w:t>
+            </w:r>
+          </w:p>
+        </w:tc>
+      </w:tr>
+    </w:tbl>
+    <w:p>
+      <w:pPr>
+        <w:rPr>
+          <w:i/>
+          <w:iCs/>
+          <w:sz w:val="20"/>
+          <w:szCs w:val="20"/>
+          <w:lang w:val="sl-SI"/>
+        </w:rPr>
+      </w:pPr>
+    </w:p>
+    <w:p>
+      <w:pPr>
+        <w:rPr>
+          <w:i/>
+          <w:iCs/>
+          <w:sz w:val="20"/>
+          <w:szCs w:val="20"/>
+          <w:lang w:val="sl-SI"/>
+        </w:rPr>
+      </w:pPr>
+    </w:p>
+    <w:p>
+      <w:pPr>
+        <w:rPr>
+          <w:i/>
+          <w:iCs/>
+          <w:sz w:val="20"/>
+          <w:szCs w:val="20"/>
+          <w:lang w:val="sl-SI"/>
+        </w:rPr>
+      </w:pPr>
+      <w:r>
+        <w:rPr>
+          <w:i/>
+          <w:iCs/>
+          <w:sz w:val="20"/>
+          <w:szCs w:val="20"/>
+          <w:lang w:val="sl-SI"/>
+        </w:rPr>
+        <w:t xml:space="preserve">In patents with recidiv is there a difference in </w:t>
+      </w:r>
+      <w:r>
+        <w:rPr>
+          <w:i/>
+          <w:iCs/>
+          <w:sz w:val="20"/>
+          <w:szCs w:val="20"/>
+          <w:lang w:val="sl-SI"/>
+        </w:rPr>
+        <w:t>dormants</w:t>
+      </w:r>
+      <w:r>
+        <w:rPr>
+          <w:i/>
+          <w:iCs/>
+          <w:sz w:val="20"/>
+          <w:szCs w:val="20"/>
+          <w:lang w:val="sl-SI"/>
+        </w:rPr>
+        <w:t xml:space="preserve"> between CM and HD groups?</w:t>
+      </w:r>
+    </w:p>
+    <w:p>
+      <w:pPr>
+        <w:rPr>
+          <w:sz w:val="20"/>
+          <w:szCs w:val="20"/>
+          <w:lang w:val="sl-SI"/>
+        </w:rPr>
+      </w:pPr>
+    </w:p>
+    <w:tbl>
+      <w:tblPr>
+        <w:tblStyle w:val="TableGrid"/>
+        <w:tblW w:w="0" w:type="auto"/>
+        <w:tblBorders>
+          <w:top w:val="none" w:sz="0" w:space="0" w:color="auto"/>
+          <w:left w:val="none" w:sz="0" w:space="0" w:color="auto"/>
+          <w:bottom w:val="none" w:sz="0" w:space="0" w:color="auto"/>
+          <w:right w:val="none" w:sz="0" w:space="0" w:color="auto"/>
+          <w:insideH w:val="none" w:sz="0" w:space="0" w:color="auto"/>
+          <w:insideV w:val="none" w:sz="0" w:space="0" w:color="auto"/>
+        </w:tblBorders>
+        <w:tblLook w:val="04A0" w:firstRow="1" w:lastRow="0" w:firstColumn="1" w:lastColumn="0" w:noHBand="0" w:noVBand="1"/>
+      </w:tblPr>
+      <w:tblGrid>
+        <w:gridCol w:w="3119"/>
+        <w:gridCol w:w="2126"/>
+        <w:gridCol w:w="1808"/>
+        <w:gridCol w:w="2307"/>
+      </w:tblGrid>
+      <w:tr>
+        <w:trPr>
+          <w:trHeight w:val="432"/>
+        </w:trPr>
+        <w:tc>
+          <w:tcPr>
+            <w:tcW w:w="3119" w:type="dxa"/>
+            <w:tcBorders>
+              <w:bottom w:val="single" w:sz="4" w:space="0" w:color="auto"/>
+              <w:right w:val="single" w:sz="4" w:space="0" w:color="auto"/>
+            </w:tcBorders>
+            <w:vAlign w:val="center"/>
+          </w:tcPr>
+          <w:p>
+            <w:pPr>
+              <w:jc w:val="right"/>
+              <w:rPr>
+                <w:b/>
+                <w:bCs/>
+                <w:sz w:val="20"/>
+                <w:szCs w:val="20"/>
+              </w:rPr>
+            </w:pPr>
+          </w:p>
+        </w:tc>
+        <w:tc>
+          <w:tcPr>
+            <w:tcW w:w="2126" w:type="dxa"/>
+            <w:tcBorders>
+              <w:left w:val="single" w:sz="4" w:space="0" w:color="auto"/>
+              <w:bottom w:val="single" w:sz="4" w:space="0" w:color="auto"/>
+            </w:tcBorders>
+            <w:vAlign w:val="center"/>
+          </w:tcPr>
+          <w:p>
+            <w:pPr>
+              <w:jc w:val="center"/>
+              <w:rPr>
+                <w:b/>
+                <w:bCs/>
+                <w:sz w:val="20"/>
+                <w:szCs w:val="20"/>
+              </w:rPr>
+            </w:pPr>
+            <w:r>
+              <w:rPr>
+                <w:b/>
+                <w:bCs/>
+                <w:sz w:val="20"/>
+                <w:szCs w:val="20"/>
+              </w:rPr>
+              <w:t>recidiv + CM</w:t>
+            </w:r>
+          </w:p>
+        </w:tc>
+        <w:tc>
+          <w:tcPr>
+            <w:tcW w:w="1808" w:type="dxa"/>
+            <w:tcBorders>
+              <w:bottom w:val="single" w:sz="4" w:space="0" w:color="auto"/>
+            </w:tcBorders>
+            <w:vAlign w:val="center"/>
+          </w:tcPr>
+          <w:p>
+            <w:pPr>
+              <w:jc w:val="center"/>
+              <w:rPr>
+                <w:b/>
+                <w:bCs/>
+                <w:sz w:val="20"/>
+                <w:szCs w:val="20"/>
+              </w:rPr>
+            </w:pPr>
+            <w:r>
+              <w:rPr>
+                <w:b/>
+                <w:bCs/>
+                <w:sz w:val="20"/>
+                <w:szCs w:val="20"/>
+              </w:rPr>
+              <w:t>recidiv + HD</w:t>
+            </w:r>
+          </w:p>
+        </w:tc>
+        <w:tc>
+          <w:tcPr>
+            <w:tcW w:w="2307" w:type="dxa"/>
+            <w:tcBorders>
+              <w:bottom w:val="single" w:sz="4" w:space="0" w:color="auto"/>
+            </w:tcBorders>
+            <w:vAlign w:val="center"/>
+          </w:tcPr>
+          <w:p>
+            <w:pPr>
+              <w:jc w:val="center"/>
+              <w:rPr>
+                <w:b/>
+                <w:bCs/>
+                <w:sz w:val="20"/>
+                <w:szCs w:val="20"/>
+              </w:rPr>
+            </w:pPr>
+            <w:r>
+              <w:rPr>
+                <w:b/>
+                <w:bCs/>
+                <w:sz w:val="20"/>
+                <w:szCs w:val="20"/>
+              </w:rPr>
+              <w:t>p</w:t>
+            </w:r>
+          </w:p>
+        </w:tc>
+      </w:tr>
+      <w:tr>
+        <w:trPr>
+          <w:trHeight w:val="432"/>
+        </w:trPr>
+        <w:tc>
+          <w:tcPr>
+            <w:tcW w:w="3119" w:type="dxa"/>
+            <w:tcBorders>
+              <w:top w:val="single" w:sz="4" w:space="0" w:color="auto"/>
+              <w:right w:val="single" w:sz="4" w:space="0" w:color="auto"/>
+            </w:tcBorders>
+            <w:vAlign w:val="center"/>
+          </w:tcPr>
+          <w:p>
+            <w:pPr>
+              <w:jc w:val="right"/>
+              <w:rPr>
+                <w:b/>
+                <w:bCs/>
+                <w:sz w:val="20"/>
+                <w:szCs w:val="20"/>
+              </w:rPr>
+            </w:pPr>
+            <w:r>
+              <w:rPr>
+                <w:b/>
+                <w:bCs/>
+                <w:sz w:val="20"/>
+                <w:szCs w:val="20"/>
+              </w:rPr>
+              <w:t>dormants</w:t>
+            </w:r>
+          </w:p>
+        </w:tc>
+        <w:tc>
+          <w:tcPr>
+            <w:tcW w:w="2126" w:type="dxa"/>
+            <w:tcBorders>
+              <w:top w:val="single" w:sz="4" w:space="0" w:color="auto"/>
+              <w:left w:val="single" w:sz="4" w:space="0" w:color="auto"/>
+            </w:tcBorders>
+            <w:vAlign w:val="center"/>
+          </w:tcPr>
+          <w:p>
+            <w:pPr>
+              <w:jc w:val="center"/>
+              <w:rPr>
+                <w:sz w:val="20"/>
+                <w:szCs w:val="20"/>
+              </w:rPr>
+            </w:pPr>
+            <w:r>
+              <w:rPr>
+                <w:sz w:val="20"/>
+                <w:szCs w:val="20"/>
+              </w:rPr>
+              <w:t>1</w:t>
+            </w:r>
+            <w:r>
+              <w:rPr>
+                <w:sz w:val="20"/>
+                <w:szCs w:val="20"/>
+              </w:rPr>
+              <w:t>.1</w:t>
+            </w:r>
+            <w:r>
+              <w:rPr>
+                <w:sz w:val="20"/>
+                <w:szCs w:val="20"/>
+              </w:rPr>
+              <w:t xml:space="preserve"> [0.</w:t>
+            </w:r>
+            <w:r>
+              <w:rPr>
+                <w:sz w:val="20"/>
+                <w:szCs w:val="20"/>
+              </w:rPr>
+              <w:t>7</w:t>
+            </w:r>
+            <w:r>
+              <w:rPr>
+                <w:sz w:val="20"/>
+                <w:szCs w:val="20"/>
+              </w:rPr>
+              <w:t>, 1.</w:t>
+            </w:r>
+            <w:r>
+              <w:rPr>
+                <w:sz w:val="20"/>
+                <w:szCs w:val="20"/>
+              </w:rPr>
+              <w:t>5</w:t>
+            </w:r>
+            <w:r>
+              <w:rPr>
+                <w:sz w:val="20"/>
+                <w:szCs w:val="20"/>
+              </w:rPr>
+              <w:t>]</w:t>
+            </w:r>
+          </w:p>
+        </w:tc>
+        <w:tc>
+          <w:tcPr>
+            <w:tcW w:w="1808" w:type="dxa"/>
+            <w:tcBorders>
+              <w:top w:val="single" w:sz="4" w:space="0" w:color="auto"/>
+            </w:tcBorders>
+            <w:vAlign w:val="center"/>
+          </w:tcPr>
+          <w:p>
+            <w:pPr>
+              <w:jc w:val="center"/>
+              <w:rPr>
+                <w:sz w:val="20"/>
+                <w:szCs w:val="20"/>
+              </w:rPr>
+            </w:pPr>
+            <w:r>
+              <w:rPr>
+                <w:sz w:val="20"/>
+                <w:szCs w:val="20"/>
+              </w:rPr>
+              <w:t>0.</w:t>
+            </w:r>
+            <w:r>
+              <w:rPr>
+                <w:sz w:val="20"/>
+                <w:szCs w:val="20"/>
+              </w:rPr>
+              <w:t>29</w:t>
+            </w:r>
+            <w:r>
+              <w:rPr>
+                <w:sz w:val="20"/>
+                <w:szCs w:val="20"/>
+              </w:rPr>
+              <w:t xml:space="preserve"> [0, </w:t>
+            </w:r>
+            <w:r>
+              <w:rPr>
+                <w:sz w:val="20"/>
+                <w:szCs w:val="20"/>
+              </w:rPr>
+              <w:t>0</w:t>
+            </w:r>
+            <w:r>
+              <w:rPr>
+                <w:sz w:val="20"/>
+                <w:szCs w:val="20"/>
+              </w:rPr>
+              <w:t>.</w:t>
+            </w:r>
+            <w:r>
+              <w:rPr>
+                <w:sz w:val="20"/>
+                <w:szCs w:val="20"/>
+              </w:rPr>
+              <w:t>57</w:t>
+            </w:r>
+            <w:r>
+              <w:rPr>
+                <w:sz w:val="20"/>
+                <w:szCs w:val="20"/>
+              </w:rPr>
+              <w:t>]</w:t>
+            </w:r>
+          </w:p>
+        </w:tc>
+        <w:tc>
+          <w:tcPr>
+            <w:tcW w:w="2307" w:type="dxa"/>
+            <w:tcBorders>
+              <w:top w:val="single" w:sz="4" w:space="0" w:color="auto"/>
+            </w:tcBorders>
+            <w:vAlign w:val="center"/>
+          </w:tcPr>
+          <w:p>
+            <w:pPr>
+              <w:jc w:val="center"/>
+              <w:rPr>
+                <w:b/>
+                <w:bCs/>
+                <w:sz w:val="20"/>
+                <w:szCs w:val="20"/>
+              </w:rPr>
+            </w:pPr>
+            <w:r>
+              <w:rPr>
+                <w:b/>
+                <w:bCs/>
+                <w:sz w:val="20"/>
+                <w:szCs w:val="20"/>
+              </w:rPr>
+              <w:t>0.</w:t>
+            </w:r>
+            <w:r>
+              <w:rPr>
+                <w:b/>
+                <w:bCs/>
+                <w:sz w:val="20"/>
+                <w:szCs w:val="20"/>
+              </w:rPr>
+              <w:t>03</w:t>
+            </w:r>
+          </w:p>
+        </w:tc>
+      </w:tr>
+    </w:tbl>
+    <w:p>
+      <w:pPr>
+        <w:rPr>
+          <w:sz w:val="20"/>
+          <w:szCs w:val="20"/>
+          <w:lang w:val="sl-SI"/>
+        </w:rPr>
+      </w:pPr>
+    </w:p>
+    <w:p>
+      <w:pPr>
+        <w:rPr>
+          <w:sz w:val="20"/>
+          <w:szCs w:val="20"/>
+          <w:lang w:val="sl-SI"/>
+        </w:rPr>
+      </w:pPr>
+    </w:p>
+    <w:p>
+      <w:pPr>
+        <w:rPr>
+          <w:sz w:val="20"/>
+          <w:szCs w:val="20"/>
+          <w:lang w:val="sl-SI"/>
+        </w:rPr>
+      </w:pPr>
+    </w:p>
+    <w:p>
+      <w:pPr>
+        <w:rPr>
+          <w:b/>
+          <w:bCs/>
+          <w:sz w:val="20"/>
+          <w:szCs w:val="20"/>
+          <w:lang w:val="sl-SI"/>
+        </w:rPr>
+      </w:pPr>
+      <w:r>
+        <w:rPr>
+          <w:b/>
+          <w:bCs/>
+          <w:sz w:val="20"/>
+          <w:szCs w:val="20"/>
+          <w:lang w:val="sl-SI"/>
+        </w:rPr>
+        <w:t>Reconnected veins + dormants</w:t>
+      </w:r>
+    </w:p>
+    <w:p>
+      <w:pPr>
+        <w:rPr>
+          <w:i/>
+          <w:iCs/>
+          <w:sz w:val="20"/>
+          <w:szCs w:val="20"/>
+          <w:lang w:val="sl-SI"/>
+        </w:rPr>
+      </w:pPr>
+    </w:p>
+    <w:p>
+      <w:pPr>
+        <w:rPr>
+          <w:i/>
+          <w:iCs/>
+          <w:sz w:val="20"/>
+          <w:szCs w:val="20"/>
+          <w:lang w:val="sl-SI"/>
+        </w:rPr>
+      </w:pPr>
+      <w:r>
+        <w:rPr>
+          <w:i/>
+          <w:iCs/>
+          <w:sz w:val="20"/>
+          <w:szCs w:val="20"/>
+          <w:lang w:val="sl-SI"/>
+        </w:rPr>
+        <w:t xml:space="preserve">Did patents with recidiv have more </w:t>
+      </w:r>
+      <w:r>
+        <w:rPr>
+          <w:i/>
+          <w:iCs/>
+          <w:sz w:val="20"/>
+          <w:szCs w:val="20"/>
+          <w:lang w:val="sl-SI"/>
+        </w:rPr>
+        <w:t xml:space="preserve">reconnected veins + </w:t>
+      </w:r>
+      <w:r>
+        <w:rPr>
+          <w:i/>
+          <w:iCs/>
+          <w:sz w:val="20"/>
+          <w:szCs w:val="20"/>
+          <w:lang w:val="sl-SI"/>
+        </w:rPr>
+        <w:t>dormants on average then those without?</w:t>
+      </w:r>
+    </w:p>
+    <w:p>
+      <w:pPr>
+        <w:rPr>
+          <w:sz w:val="20"/>
+          <w:szCs w:val="20"/>
+          <w:lang w:val="sl-SI"/>
+        </w:rPr>
+      </w:pPr>
+    </w:p>
+    <w:tbl>
+      <w:tblPr>
+        <w:tblStyle w:val="TableGrid"/>
+        <w:tblW w:w="0" w:type="auto"/>
+        <w:tblBorders>
+          <w:top w:val="none" w:sz="0" w:space="0" w:color="auto"/>
+          <w:left w:val="none" w:sz="0" w:space="0" w:color="auto"/>
+          <w:bottom w:val="none" w:sz="0" w:space="0" w:color="auto"/>
+          <w:right w:val="none" w:sz="0" w:space="0" w:color="auto"/>
+          <w:insideH w:val="none" w:sz="0" w:space="0" w:color="auto"/>
+          <w:insideV w:val="none" w:sz="0" w:space="0" w:color="auto"/>
+        </w:tblBorders>
+        <w:tblLook w:val="04A0" w:firstRow="1" w:lastRow="0" w:firstColumn="1" w:lastColumn="0" w:noHBand="0" w:noVBand="1"/>
+      </w:tblPr>
+      <w:tblGrid>
+        <w:gridCol w:w="3119"/>
+        <w:gridCol w:w="2126"/>
+        <w:gridCol w:w="1808"/>
+        <w:gridCol w:w="2307"/>
+      </w:tblGrid>
+      <w:tr>
+        <w:trPr>
+          <w:trHeight w:val="432"/>
+        </w:trPr>
+        <w:tc>
+          <w:tcPr>
+            <w:tcW w:w="3119" w:type="dxa"/>
+            <w:tcBorders>
+              <w:bottom w:val="single" w:sz="4" w:space="0" w:color="auto"/>
+              <w:right w:val="single" w:sz="4" w:space="0" w:color="auto"/>
+            </w:tcBorders>
+            <w:vAlign w:val="center"/>
+          </w:tcPr>
+          <w:p>
+            <w:pPr>
+              <w:jc w:val="right"/>
+              <w:rPr>
+                <w:b/>
+                <w:bCs/>
+                <w:sz w:val="20"/>
+                <w:szCs w:val="20"/>
+              </w:rPr>
+            </w:pPr>
+          </w:p>
+        </w:tc>
+        <w:tc>
+          <w:tcPr>
+            <w:tcW w:w="2126" w:type="dxa"/>
+            <w:tcBorders>
+              <w:left w:val="single" w:sz="4" w:space="0" w:color="auto"/>
+              <w:bottom w:val="single" w:sz="4" w:space="0" w:color="auto"/>
+            </w:tcBorders>
+            <w:vAlign w:val="center"/>
+          </w:tcPr>
+          <w:p>
+            <w:pPr>
+              <w:jc w:val="center"/>
+              <w:rPr>
+                <w:b/>
+                <w:bCs/>
+                <w:sz w:val="20"/>
+                <w:szCs w:val="20"/>
+              </w:rPr>
+            </w:pPr>
+            <w:r>
+              <w:rPr>
+                <w:b/>
+                <w:bCs/>
+                <w:sz w:val="20"/>
+                <w:szCs w:val="20"/>
+              </w:rPr>
+              <w:t>recidiv</w:t>
+            </w:r>
+          </w:p>
+        </w:tc>
+        <w:tc>
+          <w:tcPr>
+            <w:tcW w:w="1808" w:type="dxa"/>
+            <w:tcBorders>
+              <w:bottom w:val="single" w:sz="4" w:space="0" w:color="auto"/>
+            </w:tcBorders>
+            <w:vAlign w:val="center"/>
+          </w:tcPr>
+          <w:p>
+            <w:pPr>
+              <w:jc w:val="center"/>
+              <w:rPr>
+                <w:b/>
+                <w:bCs/>
+                <w:sz w:val="20"/>
+                <w:szCs w:val="20"/>
+              </w:rPr>
+            </w:pPr>
+            <w:r>
+              <w:rPr>
+                <w:b/>
+                <w:bCs/>
+                <w:sz w:val="20"/>
+                <w:szCs w:val="20"/>
+              </w:rPr>
+              <w:t>no_recidiv</w:t>
+            </w:r>
+          </w:p>
+        </w:tc>
+        <w:tc>
+          <w:tcPr>
+            <w:tcW w:w="2307" w:type="dxa"/>
+            <w:tcBorders>
+              <w:bottom w:val="single" w:sz="4" w:space="0" w:color="auto"/>
+            </w:tcBorders>
+            <w:vAlign w:val="center"/>
+          </w:tcPr>
+          <w:p>
+            <w:pPr>
+              <w:jc w:val="center"/>
+              <w:rPr>
+                <w:b/>
+                <w:bCs/>
+                <w:sz w:val="20"/>
+                <w:szCs w:val="20"/>
+              </w:rPr>
+            </w:pPr>
+            <w:r>
+              <w:rPr>
+                <w:b/>
+                <w:bCs/>
+                <w:sz w:val="20"/>
+                <w:szCs w:val="20"/>
+              </w:rPr>
+              <w:t>p</w:t>
+            </w:r>
+          </w:p>
+        </w:tc>
+      </w:tr>
+      <w:tr>
+        <w:trPr>
+          <w:trHeight w:val="432"/>
+        </w:trPr>
+        <w:tc>
+          <w:tcPr>
+            <w:tcW w:w="3119" w:type="dxa"/>
+            <w:tcBorders>
+              <w:top w:val="single" w:sz="4" w:space="0" w:color="auto"/>
+              <w:right w:val="single" w:sz="4" w:space="0" w:color="auto"/>
+            </w:tcBorders>
+            <w:vAlign w:val="center"/>
+          </w:tcPr>
+          <w:p>
+            <w:pPr>
+              <w:jc w:val="right"/>
+              <w:rPr>
+                <w:b/>
+                <w:bCs/>
+                <w:sz w:val="20"/>
+                <w:szCs w:val="20"/>
+              </w:rPr>
+            </w:pPr>
+            <w:r>
+              <w:rPr>
+                <w:b/>
+                <w:bCs/>
+                <w:sz w:val="20"/>
+                <w:szCs w:val="20"/>
+              </w:rPr>
+              <w:t xml:space="preserve">rv + </w:t>
+            </w:r>
+            <w:r>
+              <w:rPr>
+                <w:b/>
+                <w:bCs/>
+                <w:sz w:val="20"/>
+                <w:szCs w:val="20"/>
+              </w:rPr>
+              <w:t>d</w:t>
+            </w:r>
+          </w:p>
+        </w:tc>
+        <w:tc>
+          <w:tcPr>
+            <w:tcW w:w="2126" w:type="dxa"/>
+            <w:tcBorders>
+              <w:top w:val="single" w:sz="4" w:space="0" w:color="auto"/>
+              <w:left w:val="single" w:sz="4" w:space="0" w:color="auto"/>
+            </w:tcBorders>
+            <w:vAlign w:val="center"/>
+          </w:tcPr>
+          <w:p>
+            <w:pPr>
+              <w:jc w:val="center"/>
+              <w:rPr>
+                <w:sz w:val="20"/>
+                <w:szCs w:val="20"/>
+              </w:rPr>
+            </w:pPr>
+            <w:r>
+              <w:rPr>
+                <w:sz w:val="20"/>
+                <w:szCs w:val="20"/>
+              </w:rPr>
+              <w:t>1.53</w:t>
+            </w:r>
+            <w:r>
+              <w:rPr>
+                <w:sz w:val="20"/>
+                <w:szCs w:val="20"/>
+              </w:rPr>
+              <w:t xml:space="preserve"> [</w:t>
+            </w:r>
+            <w:r>
+              <w:rPr>
+                <w:sz w:val="20"/>
+                <w:szCs w:val="20"/>
+              </w:rPr>
+              <w:t>1</w:t>
+            </w:r>
+            <w:r>
+              <w:rPr>
+                <w:sz w:val="20"/>
+                <w:szCs w:val="20"/>
+              </w:rPr>
+              <w:t xml:space="preserve">, </w:t>
+            </w:r>
+            <w:r>
+              <w:rPr>
+                <w:sz w:val="20"/>
+                <w:szCs w:val="20"/>
+              </w:rPr>
+              <w:t>2</w:t>
+            </w:r>
+            <w:r>
+              <w:rPr>
+                <w:sz w:val="20"/>
+                <w:szCs w:val="20"/>
+              </w:rPr>
+              <w:t>.1</w:t>
+            </w:r>
+            <w:r>
+              <w:rPr>
+                <w:sz w:val="20"/>
+                <w:szCs w:val="20"/>
+              </w:rPr>
+              <w:t>2</w:t>
+            </w:r>
+            <w:r>
+              <w:rPr>
+                <w:sz w:val="20"/>
+                <w:szCs w:val="20"/>
+              </w:rPr>
+              <w:t>]</w:t>
+            </w:r>
+          </w:p>
+        </w:tc>
+        <w:tc>
+          <w:tcPr>
+            <w:tcW w:w="1808" w:type="dxa"/>
+            <w:tcBorders>
+              <w:top w:val="single" w:sz="4" w:space="0" w:color="auto"/>
+            </w:tcBorders>
+            <w:vAlign w:val="center"/>
+          </w:tcPr>
+          <w:p>
+            <w:pPr>
+              <w:jc w:val="center"/>
+              <w:rPr>
+                <w:sz w:val="20"/>
+                <w:szCs w:val="20"/>
+              </w:rPr>
+            </w:pPr>
+            <w:r>
+              <w:rPr>
+                <w:sz w:val="20"/>
+                <w:szCs w:val="20"/>
+              </w:rPr>
+              <w:t>1.12</w:t>
+            </w:r>
+            <w:r>
+              <w:rPr>
+                <w:sz w:val="20"/>
+                <w:szCs w:val="20"/>
+              </w:rPr>
+              <w:t xml:space="preserve"> [0.</w:t>
+            </w:r>
+            <w:r>
+              <w:rPr>
+                <w:sz w:val="20"/>
+                <w:szCs w:val="20"/>
+              </w:rPr>
+              <w:t>79</w:t>
+            </w:r>
+            <w:r>
+              <w:rPr>
+                <w:sz w:val="20"/>
+                <w:szCs w:val="20"/>
+              </w:rPr>
+              <w:t xml:space="preserve">, </w:t>
+            </w:r>
+            <w:r>
+              <w:rPr>
+                <w:sz w:val="20"/>
+                <w:szCs w:val="20"/>
+              </w:rPr>
+              <w:t>1</w:t>
+            </w:r>
+            <w:r>
+              <w:rPr>
+                <w:sz w:val="20"/>
+                <w:szCs w:val="20"/>
+              </w:rPr>
+              <w:t>.</w:t>
+            </w:r>
+            <w:r>
+              <w:rPr>
+                <w:sz w:val="20"/>
+                <w:szCs w:val="20"/>
+              </w:rPr>
+              <w:t>48</w:t>
+            </w:r>
+            <w:r>
+              <w:rPr>
+                <w:sz w:val="20"/>
+                <w:szCs w:val="20"/>
+              </w:rPr>
+              <w:t>]</w:t>
+            </w:r>
+          </w:p>
+        </w:tc>
+        <w:tc>
+          <w:tcPr>
+            <w:tcW w:w="2307" w:type="dxa"/>
+            <w:tcBorders>
+              <w:top w:val="single" w:sz="4" w:space="0" w:color="auto"/>
+            </w:tcBorders>
+            <w:vAlign w:val="center"/>
+          </w:tcPr>
+          <w:p>
+            <w:pPr>
+              <w:jc w:val="center"/>
+              <w:rPr>
+                <w:sz w:val="20"/>
+                <w:szCs w:val="20"/>
+              </w:rPr>
+            </w:pPr>
+            <w:r>
+              <w:rPr>
+                <w:sz w:val="20"/>
+                <w:szCs w:val="20"/>
+              </w:rPr>
+              <w:t>0.</w:t>
+            </w:r>
+            <w:r>
+              <w:rPr>
+                <w:sz w:val="20"/>
+                <w:szCs w:val="20"/>
+              </w:rPr>
+              <w:t>21</w:t>
+            </w:r>
+          </w:p>
+        </w:tc>
+      </w:tr>
+    </w:tbl>
+    <w:p>
+      <w:pPr>
+        <w:rPr>
+          <w:i/>
+          <w:iCs/>
+          <w:sz w:val="20"/>
+          <w:szCs w:val="20"/>
+          <w:lang w:val="sl-SI"/>
+        </w:rPr>
+      </w:pPr>
+    </w:p>
+    <w:p>
+      <w:pPr>
+        <w:rPr>
+          <w:i/>
+          <w:iCs/>
+          <w:sz w:val="20"/>
+          <w:szCs w:val="20"/>
+          <w:lang w:val="sl-SI"/>
+        </w:rPr>
+      </w:pPr>
+    </w:p>
+    <w:p>
+      <w:pPr>
+        <w:rPr>
+          <w:i/>
+          <w:iCs/>
+          <w:sz w:val="20"/>
+          <w:szCs w:val="20"/>
+          <w:lang w:val="sl-SI"/>
+        </w:rPr>
+      </w:pPr>
+      <w:r>
+        <w:rPr>
+          <w:i/>
+          <w:iCs/>
+          <w:sz w:val="20"/>
+          <w:szCs w:val="20"/>
+          <w:lang w:val="sl-SI"/>
+        </w:rPr>
+        <w:t>In patents with recidiv is there a difference in reconnected veins + dormants between CM and HD groups?</w:t>
+      </w:r>
+    </w:p>
+    <w:p>
+      <w:pPr>
+        <w:rPr>
+          <w:sz w:val="20"/>
+          <w:szCs w:val="20"/>
+          <w:lang w:val="sl-SI"/>
+        </w:rPr>
+      </w:pPr>
+    </w:p>
+    <w:tbl>
+      <w:tblPr>
+        <w:tblStyle w:val="TableGrid"/>
+        <w:tblW w:w="0" w:type="auto"/>
+        <w:tblBorders>
+          <w:top w:val="none" w:sz="0" w:space="0" w:color="auto"/>
+          <w:left w:val="none" w:sz="0" w:space="0" w:color="auto"/>
+          <w:bottom w:val="none" w:sz="0" w:space="0" w:color="auto"/>
+          <w:right w:val="none" w:sz="0" w:space="0" w:color="auto"/>
+          <w:insideH w:val="none" w:sz="0" w:space="0" w:color="auto"/>
+          <w:insideV w:val="none" w:sz="0" w:space="0" w:color="auto"/>
+        </w:tblBorders>
+        <w:tblLook w:val="04A0" w:firstRow="1" w:lastRow="0" w:firstColumn="1" w:lastColumn="0" w:noHBand="0" w:noVBand="1"/>
+      </w:tblPr>
+      <w:tblGrid>
+        <w:gridCol w:w="3119"/>
+        <w:gridCol w:w="2126"/>
+        <w:gridCol w:w="1808"/>
+        <w:gridCol w:w="2307"/>
+      </w:tblGrid>
+      <w:tr>
+        <w:trPr>
+          <w:trHeight w:val="432"/>
+        </w:trPr>
+        <w:tc>
+          <w:tcPr>
+            <w:tcW w:w="3119" w:type="dxa"/>
+            <w:tcBorders>
+              <w:bottom w:val="single" w:sz="4" w:space="0" w:color="auto"/>
+              <w:right w:val="single" w:sz="4" w:space="0" w:color="auto"/>
+            </w:tcBorders>
+            <w:vAlign w:val="center"/>
+          </w:tcPr>
+          <w:p>
+            <w:pPr>
+              <w:jc w:val="right"/>
+              <w:rPr>
+                <w:b/>
+                <w:bCs/>
+                <w:sz w:val="20"/>
+                <w:szCs w:val="20"/>
+              </w:rPr>
+            </w:pPr>
+          </w:p>
+        </w:tc>
+        <w:tc>
+          <w:tcPr>
+            <w:tcW w:w="2126" w:type="dxa"/>
+            <w:tcBorders>
+              <w:left w:val="single" w:sz="4" w:space="0" w:color="auto"/>
+              <w:bottom w:val="single" w:sz="4" w:space="0" w:color="auto"/>
+            </w:tcBorders>
+            <w:vAlign w:val="center"/>
+          </w:tcPr>
+          <w:p>
+            <w:pPr>
+              <w:jc w:val="center"/>
+              <w:rPr>
+                <w:b/>
+                <w:bCs/>
+                <w:sz w:val="20"/>
+                <w:szCs w:val="20"/>
+              </w:rPr>
+            </w:pPr>
+            <w:r>
+              <w:rPr>
+                <w:b/>
+                <w:bCs/>
+                <w:sz w:val="20"/>
+                <w:szCs w:val="20"/>
+              </w:rPr>
+              <w:t>recidiv + CM</w:t>
+            </w:r>
+          </w:p>
+        </w:tc>
+        <w:tc>
+          <w:tcPr>
+            <w:tcW w:w="1808" w:type="dxa"/>
+            <w:tcBorders>
+              <w:bottom w:val="single" w:sz="4" w:space="0" w:color="auto"/>
+            </w:tcBorders>
+            <w:vAlign w:val="center"/>
+          </w:tcPr>
+          <w:p>
+            <w:pPr>
+              <w:jc w:val="center"/>
+              <w:rPr>
+                <w:b/>
+                <w:bCs/>
+                <w:sz w:val="20"/>
+                <w:szCs w:val="20"/>
+              </w:rPr>
+            </w:pPr>
+            <w:r>
+              <w:rPr>
+                <w:b/>
+                <w:bCs/>
+                <w:sz w:val="20"/>
+                <w:szCs w:val="20"/>
+              </w:rPr>
+              <w:t>recidiv + HD</w:t>
+            </w:r>
+          </w:p>
+        </w:tc>
+        <w:tc>
+          <w:tcPr>
+            <w:tcW w:w="2307" w:type="dxa"/>
+            <w:tcBorders>
+              <w:bottom w:val="single" w:sz="4" w:space="0" w:color="auto"/>
+            </w:tcBorders>
+            <w:vAlign w:val="center"/>
+          </w:tcPr>
+          <w:p>
+            <w:pPr>
+              <w:jc w:val="center"/>
+              <w:rPr>
+                <w:b/>
+                <w:bCs/>
+                <w:sz w:val="20"/>
+                <w:szCs w:val="20"/>
+              </w:rPr>
+            </w:pPr>
+            <w:r>
+              <w:rPr>
+                <w:b/>
+                <w:bCs/>
+                <w:sz w:val="20"/>
+                <w:szCs w:val="20"/>
+              </w:rPr>
+              <w:t>p</w:t>
+            </w:r>
+          </w:p>
+        </w:tc>
+      </w:tr>
+      <w:tr>
+        <w:trPr>
+          <w:trHeight w:val="432"/>
+        </w:trPr>
+        <w:tc>
+          <w:tcPr>
+            <w:tcW w:w="3119" w:type="dxa"/>
+            <w:tcBorders>
+              <w:top w:val="single" w:sz="4" w:space="0" w:color="auto"/>
+              <w:right w:val="single" w:sz="4" w:space="0" w:color="auto"/>
+            </w:tcBorders>
+            <w:vAlign w:val="center"/>
+          </w:tcPr>
+          <w:p>
+            <w:pPr>
+              <w:jc w:val="right"/>
+              <w:rPr>
+                <w:b/>
+                <w:bCs/>
+                <w:sz w:val="20"/>
+                <w:szCs w:val="20"/>
+              </w:rPr>
+            </w:pPr>
+            <w:r>
+              <w:rPr>
+                <w:b/>
+                <w:bCs/>
+                <w:sz w:val="20"/>
+                <w:szCs w:val="20"/>
+              </w:rPr>
+              <w:t>rv + d</w:t>
+            </w:r>
+          </w:p>
+        </w:tc>
+        <w:tc>
+          <w:tcPr>
+            <w:tcW w:w="2126" w:type="dxa"/>
+            <w:tcBorders>
+              <w:top w:val="single" w:sz="4" w:space="0" w:color="auto"/>
+              <w:left w:val="single" w:sz="4" w:space="0" w:color="auto"/>
+            </w:tcBorders>
+            <w:vAlign w:val="center"/>
+          </w:tcPr>
+          <w:p>
+            <w:pPr>
+              <w:jc w:val="center"/>
+              <w:rPr>
+                <w:sz w:val="20"/>
+                <w:szCs w:val="20"/>
+              </w:rPr>
+            </w:pPr>
+            <w:r>
+              <w:rPr>
+                <w:sz w:val="20"/>
+                <w:szCs w:val="20"/>
+              </w:rPr>
+              <w:t>2</w:t>
+            </w:r>
+            <w:r>
+              <w:rPr>
+                <w:sz w:val="20"/>
+                <w:szCs w:val="20"/>
+              </w:rPr>
+              <w:t>.1</w:t>
+            </w:r>
+            <w:r>
+              <w:rPr>
+                <w:sz w:val="20"/>
+                <w:szCs w:val="20"/>
+              </w:rPr>
+              <w:t xml:space="preserve"> [</w:t>
+            </w:r>
+            <w:r>
+              <w:rPr>
+                <w:sz w:val="20"/>
+                <w:szCs w:val="20"/>
+              </w:rPr>
+              <w:t>1</w:t>
+            </w:r>
+            <w:r>
+              <w:rPr>
+                <w:sz w:val="20"/>
+                <w:szCs w:val="20"/>
+              </w:rPr>
+              <w:t>.</w:t>
+            </w:r>
+            <w:r>
+              <w:rPr>
+                <w:sz w:val="20"/>
+                <w:szCs w:val="20"/>
+              </w:rPr>
+              <w:t>5</w:t>
+            </w:r>
+            <w:r>
+              <w:rPr>
+                <w:sz w:val="20"/>
+                <w:szCs w:val="20"/>
+              </w:rPr>
+              <w:t xml:space="preserve">, </w:t>
+            </w:r>
+            <w:r>
+              <w:rPr>
+                <w:sz w:val="20"/>
+                <w:szCs w:val="20"/>
+              </w:rPr>
+              <w:t>2</w:t>
+            </w:r>
+            <w:r>
+              <w:rPr>
+                <w:sz w:val="20"/>
+                <w:szCs w:val="20"/>
+              </w:rPr>
+              <w:t>.</w:t>
+            </w:r>
+            <w:r>
+              <w:rPr>
+                <w:sz w:val="20"/>
+                <w:szCs w:val="20"/>
+              </w:rPr>
+              <w:t>7</w:t>
+            </w:r>
+            <w:r>
+              <w:rPr>
+                <w:sz w:val="20"/>
+                <w:szCs w:val="20"/>
+              </w:rPr>
+              <w:t>]</w:t>
+            </w:r>
+          </w:p>
+        </w:tc>
+        <w:tc>
+          <w:tcPr>
+            <w:tcW w:w="1808" w:type="dxa"/>
+            <w:tcBorders>
+              <w:top w:val="single" w:sz="4" w:space="0" w:color="auto"/>
+            </w:tcBorders>
+            <w:vAlign w:val="center"/>
+          </w:tcPr>
+          <w:p>
+            <w:pPr>
+              <w:jc w:val="center"/>
+              <w:rPr>
+                <w:sz w:val="20"/>
+                <w:szCs w:val="20"/>
+              </w:rPr>
+            </w:pPr>
+            <w:r>
+              <w:rPr>
+                <w:sz w:val="20"/>
+                <w:szCs w:val="20"/>
+              </w:rPr>
+              <w:t>0.71</w:t>
+            </w:r>
+            <w:r>
+              <w:rPr>
+                <w:sz w:val="20"/>
+                <w:szCs w:val="20"/>
+              </w:rPr>
+              <w:t xml:space="preserve"> [0</w:t>
+            </w:r>
+            <w:r>
+              <w:rPr>
+                <w:sz w:val="20"/>
+                <w:szCs w:val="20"/>
+              </w:rPr>
+              <w:t>.14</w:t>
+            </w:r>
+            <w:r>
+              <w:rPr>
+                <w:sz w:val="20"/>
+                <w:szCs w:val="20"/>
+              </w:rPr>
+              <w:t xml:space="preserve">, </w:t>
+            </w:r>
+            <w:r>
+              <w:rPr>
+                <w:sz w:val="20"/>
+                <w:szCs w:val="20"/>
+              </w:rPr>
+              <w:t>1</w:t>
+            </w:r>
+            <w:r>
+              <w:rPr>
+                <w:sz w:val="20"/>
+                <w:szCs w:val="20"/>
+              </w:rPr>
+              <w:t>.</w:t>
+            </w:r>
+            <w:r>
+              <w:rPr>
+                <w:sz w:val="20"/>
+                <w:szCs w:val="20"/>
+              </w:rPr>
+              <w:t>57</w:t>
+            </w:r>
+            <w:r>
+              <w:rPr>
+                <w:sz w:val="20"/>
+                <w:szCs w:val="20"/>
+              </w:rPr>
+              <w:t>]</w:t>
+            </w:r>
+          </w:p>
+        </w:tc>
+        <w:tc>
+          <w:tcPr>
+            <w:tcW w:w="2307" w:type="dxa"/>
+            <w:tcBorders>
+              <w:top w:val="single" w:sz="4" w:space="0" w:color="auto"/>
+            </w:tcBorders>
+            <w:vAlign w:val="center"/>
+          </w:tcPr>
+          <w:p>
+            <w:pPr>
+              <w:jc w:val="center"/>
+              <w:rPr>
+                <w:b/>
+                <w:bCs/>
+                <w:sz w:val="20"/>
+                <w:szCs w:val="20"/>
+              </w:rPr>
+            </w:pPr>
+            <w:r>
+              <w:rPr>
+                <w:b/>
+                <w:bCs/>
+                <w:sz w:val="20"/>
+                <w:szCs w:val="20"/>
+              </w:rPr>
+              <w:t>0.0</w:t>
+            </w:r>
+            <w:r>
+              <w:rPr>
+                <w:b/>
+                <w:bCs/>
+                <w:sz w:val="20"/>
+                <w:szCs w:val="20"/>
+              </w:rPr>
+              <w:t>2</w:t>
+            </w:r>
+          </w:p>
+        </w:tc>
+      </w:tr>
+    </w:tbl>
+    <w:p>
+      <w:pPr>
+        <w:rPr>
+          <w:b/>
+          <w:bCs/>
+        </w:rPr>
+      </w:pPr>
     </w:p>
     <w:p>
       <w:pPr>

</xml_diff>